<commit_message>
article intro and related papers
</commit_message>
<xml_diff>
--- a/article and poster/article/article.docx
+++ b/article and poster/article/article.docx
@@ -5,6 +5,11 @@
     <w:p>
       <w:pPr>
         <w:pStyle w:val="1"/>
+        <w:numPr>
+          <w:ilvl w:val="0"/>
+          <w:numId w:val="7"/>
+        </w:numPr>
+        <w:ind w:left="284"/>
         <w:rPr>
           <w:rFonts w:eastAsia="Times New Roman"/>
           <w:lang w:val="en-US" w:eastAsia="ru-RU"/>
@@ -15,58 +20,494 @@
           <w:rFonts w:eastAsia="Times New Roman"/>
           <w:lang w:val="en-US" w:eastAsia="ru-RU"/>
         </w:rPr>
-        <w:t>2. Materials and Methods</w:t>
-      </w:r>
-    </w:p>
-    <w:p>
-      <w:pPr>
-        <w:pStyle w:val="2"/>
-        <w:rPr>
-          <w:rFonts w:eastAsia="Times New Roman"/>
-          <w:lang w:val="en-US" w:eastAsia="ru-RU"/>
-        </w:rPr>
-      </w:pPr>
-      <w:r>
-        <w:rPr>
-          <w:rFonts w:eastAsia="Times New Roman"/>
-          <w:lang w:val="en-US" w:eastAsia="ru-RU"/>
-        </w:rPr>
-        <w:t>2.1 Materials</w:t>
-      </w:r>
-    </w:p>
-    <w:p>
-      <w:pPr>
-        <w:pStyle w:val="3"/>
-        <w:rPr>
-          <w:rFonts w:eastAsia="Times New Roman"/>
-          <w:lang w:val="en-US" w:eastAsia="ru-RU"/>
-        </w:rPr>
-      </w:pPr>
-      <w:r>
-        <w:rPr>
-          <w:rFonts w:eastAsia="Times New Roman"/>
-          <w:lang w:val="en-US" w:eastAsia="ru-RU"/>
-        </w:rPr>
-        <w:t xml:space="preserve">2.1.1 EEG </w:t>
-      </w:r>
-      <w:r>
-        <w:rPr>
-          <w:lang w:val="en-US"/>
-        </w:rPr>
-        <w:t>recording</w:t>
-      </w:r>
-    </w:p>
-    <w:p>
-      <w:pPr>
-        <w:rPr>
-          <w:lang w:val="en-US" w:eastAsia="ru-RU"/>
-        </w:rPr>
-      </w:pPr>
-      <w:r>
-        <w:rPr>
-          <w:lang w:val="en-US" w:eastAsia="ru-RU"/>
-        </w:rPr>
-        <w:t>EEG dataset “EEG Motor Movement/Imagery Dataset”</w:t>
+        <w:t>Introduction</w:t>
+      </w:r>
+    </w:p>
+    <w:p>
+      <w:pPr>
+        <w:rPr>
+          <w:lang w:val="en-US" w:eastAsia="ru-RU"/>
+        </w:rPr>
+      </w:pPr>
+      <w:r>
+        <w:rPr>
+          <w:lang w:val="en-US" w:eastAsia="ru-RU"/>
+        </w:rPr>
+        <w:t>Biometric authentication systems is based on person’s anatomical features (fingerprints, face, palm veins, hand geometry, iris, voice) or behavioral traits (signatures, gaits, etc). Because these traits are physically user related, biometric authentication is one of the most reliable authentication systems. One of the perspective types of biometrics recently has proved to be electroencephalogram (EEG), since EEG signal is hard to</w:t>
+      </w:r>
+      <w:r>
+        <w:rPr>
+          <w:lang w:val="en-US" w:eastAsia="ru-RU"/>
+        </w:rPr>
+        <w:t xml:space="preserve"> fake because of the way EEG is being </w:t>
+      </w:r>
+      <w:r>
+        <w:rPr>
+          <w:lang w:val="en-US" w:eastAsia="ru-RU"/>
+        </w:rPr>
+        <w:t>recorded.</w:t>
+      </w:r>
+    </w:p>
+    <w:p>
+      <w:pPr>
+        <w:rPr>
+          <w:lang w:val="en-US" w:eastAsia="ru-RU"/>
+        </w:rPr>
+      </w:pPr>
+      <w:r>
+        <w:rPr>
+          <w:lang w:val="en-US" w:eastAsia="ru-RU"/>
+        </w:rPr>
+        <w:t>In the last 20 years,</w:t>
+      </w:r>
+      <w:r>
+        <w:rPr>
+          <w:lang w:val="en-US" w:eastAsia="ru-RU"/>
+        </w:rPr>
+        <w:t xml:space="preserve"> in</w:t>
+      </w:r>
+      <w:r>
+        <w:rPr>
+          <w:lang w:val="en-US" w:eastAsia="ru-RU"/>
+        </w:rPr>
+        <w:t xml:space="preserve"> numerous studies different approaches of using EEG data as biometrics for identification </w:t>
+      </w:r>
+      <w:r>
+        <w:rPr>
+          <w:lang w:val="en-US" w:eastAsia="ru-RU"/>
+        </w:rPr>
+        <w:fldChar w:fldCharType="begin" w:fldLock="1"/>
+      </w:r>
+      <w:r>
+        <w:rPr>
+          <w:lang w:val="en-US" w:eastAsia="ru-RU"/>
+        </w:rPr>
+        <w:instrText>ADDIN CSL_CITATION {"citationItems":[{"id":"ITEM-1","itemData":{"author":[{"dropping-particle":"","family":"Riera","given":"A.","non-dropping-particle":"","parse-names":false,"suffix":""},{"dropping-particle":"","family":"Riera","given":"A.","non-dropping-particle":"","parse-names":false,"suffix":""},{"dropping-particle":"","family":"Soria-frisch","given":"A.","non-dropping-particle":"","parse-names":false,"suffix":""},{"dropping-particle":"","family":"Caparrini","given":"M.","non-dropping-particle":"","parse-names":false,"suffix":""},{"dropping-particle":"","family":"Cester","given":"I.","non-dropping-particle":"","parse-names":false,"suffix":""},{"dropping-particle":"","family":"Ruffini","given":"G.","non-dropping-particle":"","parse-names":false,"suffix":""}],"id":"ITEM-1","issued":{"date-parts":[["0"]]},"title":"1 Multimodal Physiological &lt;em&gt;Biometrics&lt;/em&gt; Authentication","type":"article-journal"},"uris":["http://www.mendeley.com/documents/?uuid=7ad50508-7a53-4360-8048-61f495e35758"]},{"id":"ITEM-2","itemData":{"DOI":"10.1109/CCECE.2001.933649","ISSN":"08407789","abstract":"This paper examines the effectiveness electroencephalogram (EEG)\\nas a biometric identification of individual subjects in a pool of 40\\nnormal subjects. The EEG's second order statistics are computed using\\nautoregressive models of various order. The coefficients in these models\\nare then evaluated for their biometric potential. Discriminant functions\\napplied to the model coefficients are used to examine the degree to\\nwhich the subjects in the data pool can be identified. The results\\nindicate that the EEG has significant biometric potential. In this data\\npool, 100% of subjects are correctly classified when all data is used,\\nand over 80% when the functions are computed from half the data and then\\napplied to the remaining","author":[{"dropping-particle":"","family":"Paranjape","given":"R. B.","non-dropping-particle":"","parse-names":false,"suffix":""},{"dropping-particle":"","family":"Mahovsky","given":"J.","non-dropping-particle":"","parse-names":false,"suffix":""},{"dropping-particle":"","family":"Benedicenti","given":"L.","non-dropping-particle":"","parse-names":false,"suffix":""},{"dropping-particle":"","family":"Koles","given":"Z.","non-dropping-particle":"","parse-names":false,"suffix":""}],"container-title":"Canadian Conference on Electrical and Computer Engineering","id":"ITEM-2","issued":{"date-parts":[["2001"]]},"page":"1363-1366","title":"The electroencephalogram as a biometric","type":"article-journal","volume":"2"},"uris":["http://www.mendeley.com/documents/?uuid=6d2941c0-ad49-4fb4-8141-31ebe24a6b2f"]},{"id":"ITEM-3","itemData":{"DOI":"10.1109/icpr.2008.4761865","ISBN":"9781424421756","abstract":"Biometrics based on electroencephalogram (EEG) signals is an emerging research topic. Several recent results have shown its feasibility and potential for personal identification. However, they all use a single task (e.g., signals recorded during imagination of repetitive left hand movements or during resting with eyes open) for classifier design and subsequent identification. In contrast with this, in this paper multiple related tasks are used simultaneously for classifier learning. This mechanism has the advantage of integrating information from extra tasks and thus hopefully can guide classifier learning in a hypothesis space more effectively. Experimental results on EEG-based personal identification show the effectiveness of the proposed multitask learning approach.","author":[{"dropping-particle":"","family":"Shiliang Sun","given":"","non-dropping-particle":"","parse-names":false,"suffix":""}],"id":"ITEM-3","issued":{"date-parts":[["2009"]]},"page":"1-4","title":"Multitask learning for EEG-based biometrics","type":"article-journal"},"uris":["http://www.mendeley.com/documents/?uuid=f5942d1b-d885-4fa9-a685-0284c0e55b33"]},{"id":"ITEM-4","itemData":{"DOI":"10.1049/ip-smt:20040003","ISSN":"1350-2344","author":[{"dropping-particle":"","family":"Palaniappan","given":"R.","non-dropping-particle":"","parse-names":false,"suffix":""}],"container-title":"IEE Proceedings - Science, Measurement and Technology","id":"ITEM-4","issue":"1","issued":{"date-parts":[["2004","1","1"]]},"page":"16-20","title":"Method of identifying individuals using VEP signals and neural network","type":"article-journal","volume":"151"},"uris":["http://www.mendeley.com/documents/?uuid=25d45a82-d076-35a6-8273-d343954e1d27"]},{"id":"ITEM-5","itemData":{"DOI":"10.1016/j.ijleo.2015.09.020","ISSN":"00304026","abstract":"Neuro-signals are being widely used for clinical purpose to detect and diagnose mental disorders. Its uniqueness and consistent characteristics in human being made it feasible protocol to identify the individual. In this paper, we have investigated another cognitive process to identify an individual by a motor movement, and imagination as a cognitive process would also be an eligible parameter to make a person identify other mental tasks, object recognition, listening audio etc. In order to do it technically, we have chosen a well-defined method for a non-stationary signal analysis called wavelet transform and neural network classifier. In conclusion, we have received that cognitive task based on motor imagination performed by subject has a better applicability to that based on motor movement.","author":[{"dropping-particle":"","family":"Kumari Sharma","given":"Pinki","non-dropping-particle":"","parse-names":false,"suffix":""},{"dropping-particle":"","family":"Vaish","given":"Abhishek","non-dropping-particle":"","parse-names":false,"suffix":""}],"container-title":"Optik","id":"ITEM-5","issue":"4","issued":{"date-parts":[["2016"]]},"page":"2143-2148","publisher":"Elsevier GmbH.","title":"Individual identification based on neuro-signal using motor movement and imaginary cognitive process","type":"article-journal","volume":"127"},"uris":["http://www.mendeley.com/documents/?uuid=77306f73-3d4e-447d-8c40-d881ec4d2541"]},{"id":"ITEM-6","itemData":{"DOI":"10.1007/978-3-642-15314-3_14","author":[{"dropping-particle":"","family":"Zhao","given":"Qinglin","non-dropping-particle":"","parse-names":false,"suffix":""},{"dropping-particle":"","family":"Peng","given":"Hong","non-dropping-particle":"","parse-names":false,"suffix":""},{"dropping-particle":"","family":"Hu","given":"Bin","non-dropping-particle":"","parse-names":false,"suffix":""},{"dropping-particle":"","family":"Liu","given":"Quanying","non-dropping-particle":"","parse-names":false,"suffix":""},{"dropping-particle":"","family":"Liu","given":"Li","non-dropping-particle":"","parse-names":false,"suffix":""},{"dropping-particle":"","family":"Qi","given":"YanBing","non-dropping-particle":"","parse-names":false,"suffix":""},{"dropping-particle":"","family":"Li","given":"Lanlan","non-dropping-particle":"","parse-names":false,"suffix":""}],"id":"ITEM-6","issued":{"date-parts":[["2010"]]},"page":"145-155","publisher":"Springer, Berlin, Heidelberg","title":"Improving Individual Identification in Security Check with an EEG Based Biometric Solution","type":"chapter"},"uris":["http://www.mendeley.com/documents/?uuid=5afa298b-269f-3d39-8863-6dde13d222d9"]}],"mendeley":{"formattedCitation":"[1]–[6]","plainTextFormattedCitation":"[1]–[6]","previouslyFormattedCitation":"[1]–[6]"},"properties":{"noteIndex":0},"schema":"https://github.com/citation-style-language/schema/raw/master/csl-citation.json"}</w:instrText>
+      </w:r>
+      <w:r>
+        <w:rPr>
+          <w:lang w:val="en-US" w:eastAsia="ru-RU"/>
+        </w:rPr>
+        <w:fldChar w:fldCharType="separate"/>
+      </w:r>
+      <w:r>
+        <w:rPr>
+          <w:noProof/>
+          <w:lang w:val="en-US" w:eastAsia="ru-RU"/>
+        </w:rPr>
+        <w:t>[1]–[6]</w:t>
+      </w:r>
+      <w:r>
+        <w:rPr>
+          <w:lang w:val="en-US" w:eastAsia="ru-RU"/>
+        </w:rPr>
+        <w:fldChar w:fldCharType="end"/>
+      </w:r>
+      <w:r>
+        <w:rPr>
+          <w:lang w:val="en-US" w:eastAsia="ru-RU"/>
+        </w:rPr>
+        <w:t xml:space="preserve"> </w:t>
+      </w:r>
+      <w:r>
+        <w:rPr>
+          <w:lang w:val="en-US" w:eastAsia="ru-RU"/>
+        </w:rPr>
+        <w:t xml:space="preserve">or authentication </w:t>
+      </w:r>
+      <w:r>
+        <w:rPr>
+          <w:lang w:val="en-US" w:eastAsia="ru-RU"/>
+        </w:rPr>
+        <w:fldChar w:fldCharType="begin" w:fldLock="1"/>
+      </w:r>
+      <w:r>
+        <w:rPr>
+          <w:lang w:val="en-US" w:eastAsia="ru-RU"/>
+        </w:rPr>
+        <w:instrText>ADDIN CSL_CITATION {"citationItems":[{"id":"ITEM-1","itemData":{"DOI":"10.1109/ICECS.1999.813403","ISBN":"0780356829","abstract":"© 1999 IEEE. Person identification based on features extracted parametrically from the EEG spectrum is investigated in this work. The method proposed utilizes computational geometry algorithms (convex polygon intersections), appropriately modified, in order to classify unknown EEGs. The signal processing step includes EEG spectral analysis for feature extraction, by fitting a linear model of the AR type on the alpha rhythm EEG signal. The correct classification scores obtained on real EEG data experiments (91% in the worst case) are promising in that they corroborate existing evidence that EEG carries genetically specific information and is therefore appropriate as a basis for person identification methods.","author":[{"dropping-particle":"","family":"Poulos","given":"M.","non-dropping-particle":"","parse-names":false,"suffix":""},{"dropping-particle":"","family":"Rangoussi","given":"M.","non-dropping-particle":"","parse-names":false,"suffix":""},{"dropping-particle":"","family":"Chrissikopoulos","given":"V.","non-dropping-particle":"","parse-names":false,"suffix":""},{"dropping-particle":"","family":"Evangelou","given":"A.","non-dropping-particle":"","parse-names":false,"suffix":""}],"container-title":"Proceedings of the IEEE International Conference on Electronics, Circuits, and Systems","id":"ITEM-1","issue":"1","issued":{"date-parts":[["1999"]]},"page":"1005-1008","title":"Parametric person identification from the EEG using computational geometry","type":"article-journal","volume":"2"},"uris":["http://www.mendeley.com/documents/?uuid=dc044b8a-ff18-407e-9267-5384bba978be"]},{"id":"ITEM-2","itemData":{"DOI":"10.1109/TPAMI.2007.1012","ISSN":"0162-8828","author":[{"dropping-particle":"","family":"Marcel","given":"Sebastien","non-dropping-particle":"","parse-names":false,"suffix":""},{"dropping-particle":"","family":"R. Millan","given":"Jose","non-dropping-particle":"","parse-names":false,"suffix":""}],"container-title":"IEEE Transactions on Pattern Analysis and Machine Intelligence","id":"ITEM-2","issue":"4","issued":{"date-parts":[["2007","4"]]},"page":"743-752","title":"Person Authentication Using Brainwaves (EEG) and Maximum A Posteriori Model Adaptation","type":"article-journal","volume":"29"},"uris":["http://www.mendeley.com/documents/?uuid=6c57daf5-a43a-38b8-b095-b1ce6e005f79"]},{"id":"ITEM-3","itemData":{"DOI":"10.1016/j.patcog.2012.10.023","ISSN":"00313203","abstract":"In this paper, we propose a new biometric system based on the neurophysiological features of face-specific visual self representation in a human brain, which can be measured by ElectroEncephaloGraphy (EEG). First, we devise a novel stimulus presentation paradigm, using self-face and non-self-face images as stimuli for a person authentication system that can validate a person's identity by comparing the observed trait with those stored in the database (one-to-one matching). Unlike previous methods that considered the brain activities of the resting state, motor imagery, or visual evoked potentials, there are evidences that the proposed paradigm generates unique subject-specific brain-wave patterns in response to self- and non-self-face images from psychology and neurophysiology studies. Second, we devise a method for adaptive selection of EEG channels and time intervals for each subject in a discriminative manner. This makes the system immune to forgery since the selected EEG channels and time intervals for a client may not be consistent with those of imposters in terms of the latency and amplitude of the brain-waves. Based on our experimental results and analysis, it is believed that the proposed person authentication system can be considered as a new biometric authentication system. © 2012 Elsevier Ltd. All rights reserved.","author":[{"dropping-particle":"","family":"Yeom","given":"Seul Ki","non-dropping-particle":"","parse-names":false,"suffix":""},{"dropping-particle":"Il","family":"Suk","given":"Heung","non-dropping-particle":"","parse-names":false,"suffix":""},{"dropping-particle":"","family":"Lee","given":"Seong Whan","non-dropping-particle":"","parse-names":false,"suffix":""}],"container-title":"Pattern Recognition","id":"ITEM-3","issue":"4","issued":{"date-parts":[["2013"]]},"page":"1159-1169","publisher":"Elsevier","title":"Person authentication from neural activity of face-specific visual self-representation","type":"article-journal","volume":"46"},"uris":["http://www.mendeley.com/documents/?uuid=6b078063-3cdd-4f0d-b328-7f353e74435e"]},{"id":"ITEM-4","itemData":{"DOI":"10.1109/FBIE.2009.5405787","ISBN":"9781424446919","abstract":"A research on biometry based on motor imagery EEG signals was described. In this study, I select EEG signals related to motor imagery, and a model was built. Estimated model parameters as feature vector were extracted, and then to classified by an artificial neural network. Two different classify cases, including authentication and identification, were investigated. Four types of motor imagery EEG signals and three subjects were compared. Experiment results show that EEG carrying individual-specific information can be successfully exploited for purpose of person authentication and identification. ©2009 IEEE.","author":[{"dropping-particle":"","family":"Hu","given":"Jian Feng","non-dropping-particle":"","parse-names":false,"suffix":""}],"container-title":"FBIE 2009 - 2009 International Conference on Future BioMedical Information Engineering","id":"ITEM-4","issued":{"date-parts":[["2009"]]},"page":"94-97","title":"New biometric approach based on motor imagery EEG signals","type":"article-journal"},"uris":["http://www.mendeley.com/documents/?uuid=fc43254d-0866-4f52-ae67-21211a9069ab"]},{"id":"ITEM-5","itemData":{"DOI":"10.3390/s18020335","ISSN":"14248220","abstract":"The electroencephalogram (EEG) signal represents a subject's specific brain activity patterns and is considered as an ideal biometric given its superior forgery prevention. However, the accuracy and stability of the current EEG-based person authentication systems are still unsatisfactory in practical application. In this paper, a multi-task EEG-based person authentication system combining eye blinking is proposed, which can achieve high precision and robustness. Firstly, we design a novel EEG-based biometric evoked paradigm using self- or non-self-face rapid serial visual presentation (RSVP). The designed paradigm could obtain a distinct and stable biometric trait from EEG with a lower time cost. Secondly, the event-related potential (ERP) features and morphological features are extracted from EEG signals and eye blinking signals, respectively. Thirdly, convolutional neural network and back propagation neural network are severally designed to gain the score estimation of EEG features and eye blinking features. Finally, a score fusion technology based on least square method is proposed to get the final estimation score. The performance of multi-task authentication system is improved significantly compared to the system using EEG only, with an increasing average accuracy from 92.4% to 97.6%. Moreover, open-set authentication tests for additional imposters and permanence tests for users are conducted to simulate the practical scenarios, which have never been employed in previous EEG-based person authentication systems. A mean false accepted rate (FAR) of 3.90% and a mean false rejected rate (FRR) of 3.87% are accomplished in open-set authentication tests and permanence tests, respectively, which illustrate the open-set authentication and permanence capability of our systems.","author":[{"dropping-particle":"","family":"Wu","given":"Qunjian","non-dropping-particle":"","parse-names":false,"suffix":""},{"dropping-particle":"","family":"Zeng","given":"Ying","non-dropping-particle":"","parse-names":false,"suffix":""},{"dropping-particle":"","family":"Zhang","given":"Chi","non-dropping-particle":"","parse-names":false,"suffix":""},{"dropping-particle":"","family":"Tong","given":"Li","non-dropping-particle":"","parse-names":false,"suffix":""},{"dropping-particle":"","family":"Yan","given":"Bin","non-dropping-particle":"","parse-names":false,"suffix":""}],"container-title":"Sensors (Switzerland)","id":"ITEM-5","issue":"2","issued":{"date-parts":[["2018"]]},"page":"1-18","title":"An EEG-based person authentication system with open-set capability combining eye blinking signals","type":"article-journal","volume":"18"},"uris":["http://www.mendeley.com/documents/?uuid=85fdf7f3-eafc-4a2d-9f75-14f12bab0ac0"]}],"mendeley":{"formattedCitation":"[7]–[11]","plainTextFormattedCitation":"[7]–[11]","previouslyFormattedCitation":"[7]–[11]"},"properties":{"noteIndex":0},"schema":"https://github.com/citation-style-language/schema/raw/master/csl-citation.json"}</w:instrText>
+      </w:r>
+      <w:r>
+        <w:rPr>
+          <w:lang w:val="en-US" w:eastAsia="ru-RU"/>
+        </w:rPr>
+        <w:fldChar w:fldCharType="separate"/>
+      </w:r>
+      <w:r>
+        <w:rPr>
+          <w:noProof/>
+          <w:lang w:val="en-US" w:eastAsia="ru-RU"/>
+        </w:rPr>
+        <w:t>[7]–[11]</w:t>
+      </w:r>
+      <w:r>
+        <w:rPr>
+          <w:lang w:val="en-US" w:eastAsia="ru-RU"/>
+        </w:rPr>
+        <w:fldChar w:fldCharType="end"/>
+      </w:r>
+      <w:r>
+        <w:rPr>
+          <w:lang w:val="en-US" w:eastAsia="ru-RU"/>
+        </w:rPr>
+        <w:t xml:space="preserve"> of the subjects</w:t>
+      </w:r>
+      <w:r>
+        <w:rPr>
+          <w:lang w:val="en-US" w:eastAsia="ru-RU"/>
+        </w:rPr>
+        <w:t xml:space="preserve"> were proposed</w:t>
+      </w:r>
+      <w:r>
+        <w:rPr>
+          <w:lang w:val="en-US" w:eastAsia="ru-RU"/>
+        </w:rPr>
+        <w:t>. The main difference between a system for authentication and identification is that the first require only verifying the identity, i.e confirming, that captured biometric data of the subject</w:t>
+      </w:r>
+      <w:r>
+        <w:rPr>
+          <w:lang w:val="en-US" w:eastAsia="ru-RU"/>
+        </w:rPr>
+        <w:t xml:space="preserve"> corresponds to the template </w:t>
+      </w:r>
+      <w:r>
+        <w:rPr>
+          <w:lang w:val="en-US" w:eastAsia="ru-RU"/>
+        </w:rPr>
+        <w:t xml:space="preserve">of proposed identity, and therefore </w:t>
+      </w:r>
+      <w:r>
+        <w:rPr>
+          <w:lang w:val="en-US" w:eastAsia="ru-RU"/>
+        </w:rPr>
+        <w:t>a task of binary classification</w:t>
+      </w:r>
+      <w:r>
+        <w:rPr>
+          <w:lang w:val="en-US" w:eastAsia="ru-RU"/>
+        </w:rPr>
+        <w:t xml:space="preserve"> in such system is presumed. At the same time, in identification system the goal is to recognize the person from some the data set of subjects, so </w:t>
+      </w:r>
+      <w:r>
+        <w:rPr>
+          <w:lang w:val="en-US" w:eastAsia="ru-RU"/>
+        </w:rPr>
+        <w:t>multiclass classification in</w:t>
+      </w:r>
+      <w:r>
+        <w:rPr>
+          <w:lang w:val="en-US" w:eastAsia="ru-RU"/>
+        </w:rPr>
+        <w:t xml:space="preserve"> such system is presumed. </w:t>
+      </w:r>
+    </w:p>
+    <w:p>
+      <w:pPr>
+        <w:rPr>
+          <w:lang w:val="en-US" w:eastAsia="ru-RU"/>
+        </w:rPr>
+      </w:pPr>
+      <w:r>
+        <w:rPr>
+          <w:lang w:val="en-US" w:eastAsia="ru-RU"/>
+        </w:rPr>
+        <w:t>It is obvious that</w:t>
+      </w:r>
+      <w:r>
+        <w:rPr>
+          <w:lang w:val="en-US" w:eastAsia="ru-RU"/>
+        </w:rPr>
+        <w:t xml:space="preserve"> </w:t>
+      </w:r>
+      <w:r>
+        <w:rPr>
+          <w:lang w:val="en-US" w:eastAsia="ru-RU"/>
+        </w:rPr>
+        <w:t>the identification</w:t>
+      </w:r>
+      <w:r>
+        <w:rPr>
+          <w:lang w:val="en-US" w:eastAsia="ru-RU"/>
+        </w:rPr>
+        <w:t xml:space="preserve"> approach</w:t>
+      </w:r>
+      <w:r>
+        <w:rPr>
+          <w:lang w:val="en-US" w:eastAsia="ru-RU"/>
+        </w:rPr>
+        <w:t xml:space="preserve"> would be</w:t>
+      </w:r>
+      <w:r>
+        <w:rPr>
+          <w:lang w:val="en-US" w:eastAsia="ru-RU"/>
+        </w:rPr>
+        <w:t xml:space="preserve"> too complex </w:t>
+      </w:r>
+      <w:r>
+        <w:rPr>
+          <w:lang w:val="en-US" w:eastAsia="ru-RU"/>
+        </w:rPr>
+        <w:t xml:space="preserve">to use </w:t>
+      </w:r>
+      <w:r>
+        <w:rPr>
+          <w:lang w:val="en-US" w:eastAsia="ru-RU"/>
+        </w:rPr>
+        <w:t>in a real-world system with a lot of users</w:t>
+      </w:r>
+      <w:r>
+        <w:rPr>
+          <w:lang w:val="en-US" w:eastAsia="ru-RU"/>
+        </w:rPr>
+        <w:t xml:space="preserve"> for authentication purposes</w:t>
+      </w:r>
+      <w:r>
+        <w:rPr>
+          <w:lang w:val="en-US" w:eastAsia="ru-RU"/>
+        </w:rPr>
+        <w:t xml:space="preserve">. </w:t>
+      </w:r>
+      <w:r>
+        <w:rPr>
+          <w:lang w:val="en-US" w:eastAsia="ru-RU"/>
+        </w:rPr>
+        <w:t>First of all</w:t>
+      </w:r>
+      <w:r>
+        <w:rPr>
+          <w:lang w:val="en-US" w:eastAsia="ru-RU"/>
+        </w:rPr>
+        <w:t xml:space="preserve">, it narrows the opportunities of using </w:t>
+      </w:r>
+      <w:r>
+        <w:rPr>
+          <w:lang w:val="en-US" w:eastAsia="ru-RU"/>
+        </w:rPr>
+        <w:t xml:space="preserve">such technologies of machine learning as </w:t>
+      </w:r>
+      <w:r>
+        <w:rPr>
+          <w:lang w:val="en-US" w:eastAsia="ru-RU"/>
+        </w:rPr>
+        <w:t>neural networks</w:t>
+      </w:r>
+      <w:r>
+        <w:rPr>
+          <w:lang w:val="en-US" w:eastAsia="ru-RU"/>
+        </w:rPr>
+        <w:t xml:space="preserve">, </w:t>
+      </w:r>
+      <w:r>
+        <w:rPr>
+          <w:lang w:val="en-US" w:eastAsia="ru-RU"/>
+        </w:rPr>
+        <w:t>since multiclass classification increases the computational cost, while performing the worse results than binary classification</w:t>
+      </w:r>
+      <w:r>
+        <w:rPr>
+          <w:lang w:val="en-US" w:eastAsia="ru-RU"/>
+        </w:rPr>
+        <w:t>.</w:t>
+      </w:r>
+      <w:r>
+        <w:rPr>
+          <w:lang w:val="en-US" w:eastAsia="ru-RU"/>
+        </w:rPr>
+        <w:t xml:space="preserve"> It was proven in </w:t>
+      </w:r>
+      <w:r>
+        <w:rPr>
+          <w:lang w:val="en-US" w:eastAsia="ru-RU"/>
+        </w:rPr>
+        <w:fldChar w:fldCharType="begin" w:fldLock="1"/>
+      </w:r>
+      <w:r>
+        <w:rPr>
+          <w:lang w:val="en-US" w:eastAsia="ru-RU"/>
+        </w:rPr>
+        <w:instrText>ADDIN CSL_CITATION {"citationItems":[{"id":"ITEM-1","itemData":{"DOI":"10.1109/FBIE.2009.5405787","ISBN":"9781424446919","abstract":"A research on biometry based on motor imagery EEG signals was described. In this study, I select EEG signals related to motor imagery, and a model was built. Estimated model parameters as feature vector were extracted, and then to classified by an artificial neural network. Two different classify cases, including authentication and identification, were investigated. Four types of motor imagery EEG signals and three subjects were compared. Experiment results show that EEG carrying individual-specific information can be successfully exploited for purpose of person authentication and identification. ©2009 IEEE.","author":[{"dropping-particle":"","family":"Hu","given":"Jian Feng","non-dropping-particle":"","parse-names":false,"suffix":""}],"container-title":"FBIE 2009 - 2009 International Conference on Future BioMedical Information Engineering","id":"ITEM-1","issued":{"date-parts":[["2009"]]},"page":"94-97","title":"New biometric approach based on motor imagery EEG signals","type":"article-journal"},"uris":["http://www.mendeley.com/documents/?uuid=fc43254d-0866-4f52-ae67-21211a9069ab"]}],"mendeley":{"formattedCitation":"[10]","plainTextFormattedCitation":"[10]","previouslyFormattedCitation":"[10]"},"properties":{"noteIndex":0},"schema":"https://github.com/citation-style-language/schema/raw/master/csl-citation.json"}</w:instrText>
+      </w:r>
+      <w:r>
+        <w:rPr>
+          <w:lang w:val="en-US" w:eastAsia="ru-RU"/>
+        </w:rPr>
+        <w:fldChar w:fldCharType="separate"/>
+      </w:r>
+      <w:r>
+        <w:rPr>
+          <w:noProof/>
+          <w:lang w:val="en-US" w:eastAsia="ru-RU"/>
+        </w:rPr>
+        <w:t>[10]</w:t>
+      </w:r>
+      <w:r>
+        <w:rPr>
+          <w:lang w:val="en-US" w:eastAsia="ru-RU"/>
+        </w:rPr>
+        <w:fldChar w:fldCharType="end"/>
+      </w:r>
+      <w:r>
+        <w:rPr>
+          <w:lang w:val="en-US" w:eastAsia="ru-RU"/>
+        </w:rPr>
+        <w:t xml:space="preserve"> that identification system performs lower accuracy than </w:t>
+      </w:r>
+      <w:r>
+        <w:rPr>
+          <w:lang w:val="en-US" w:eastAsia="ru-RU"/>
+        </w:rPr>
+        <w:t>authentication</w:t>
+      </w:r>
+      <w:r>
+        <w:rPr>
+          <w:lang w:val="en-US" w:eastAsia="ru-RU"/>
+        </w:rPr>
+        <w:t xml:space="preserve"> system, even </w:t>
+      </w:r>
+      <w:r>
+        <w:rPr>
+          <w:lang w:val="en-US" w:eastAsia="ru-RU"/>
+        </w:rPr>
+        <w:t>though</w:t>
+      </w:r>
+      <w:r>
+        <w:rPr>
+          <w:lang w:val="en-US" w:eastAsia="ru-RU"/>
+        </w:rPr>
+        <w:t xml:space="preserve"> the same input data was used. </w:t>
+      </w:r>
+      <w:r>
+        <w:rPr>
+          <w:lang w:val="en-US" w:eastAsia="ru-RU"/>
+        </w:rPr>
+        <w:t>Moreover,</w:t>
+      </w:r>
+      <w:r>
+        <w:rPr>
+          <w:lang w:val="en-US" w:eastAsia="ru-RU"/>
+        </w:rPr>
+        <w:t xml:space="preserve"> </w:t>
+      </w:r>
+      <w:r>
+        <w:rPr>
+          <w:lang w:val="en-US" w:eastAsia="ru-RU"/>
+        </w:rPr>
+        <w:t xml:space="preserve">proposed </w:t>
+      </w:r>
+      <w:r>
+        <w:rPr>
+          <w:lang w:val="en-US" w:eastAsia="ru-RU"/>
+        </w:rPr>
+        <w:t xml:space="preserve">identification </w:t>
+      </w:r>
+      <w:r>
+        <w:rPr>
+          <w:lang w:val="en-US" w:eastAsia="ru-RU"/>
+        </w:rPr>
+        <w:t xml:space="preserve">systems </w:t>
+      </w:r>
+      <w:r>
+        <w:rPr>
+          <w:lang w:val="en-US" w:eastAsia="ru-RU"/>
+        </w:rPr>
+        <w:t xml:space="preserve">were </w:t>
+      </w:r>
+      <w:r>
+        <w:rPr>
+          <w:lang w:val="en-US" w:eastAsia="ru-RU"/>
+        </w:rPr>
+        <w:t xml:space="preserve">not intended </w:t>
+      </w:r>
+      <w:r>
+        <w:rPr>
+          <w:lang w:val="en-US" w:eastAsia="ru-RU"/>
+        </w:rPr>
+        <w:t>for</w:t>
+      </w:r>
+      <w:r>
+        <w:rPr>
+          <w:lang w:val="en-US" w:eastAsia="ru-RU"/>
+        </w:rPr>
+        <w:t xml:space="preserve"> add</w:t>
+      </w:r>
+      <w:r>
+        <w:rPr>
+          <w:lang w:val="en-US" w:eastAsia="ru-RU"/>
+        </w:rPr>
+        <w:t>ing</w:t>
+      </w:r>
+      <w:r>
+        <w:rPr>
+          <w:lang w:val="en-US" w:eastAsia="ru-RU"/>
+        </w:rPr>
+        <w:t xml:space="preserve"> new users </w:t>
+      </w:r>
+      <w:r>
+        <w:rPr>
+          <w:lang w:val="en-US" w:eastAsia="ru-RU"/>
+        </w:rPr>
+        <w:t>easily to the system</w:t>
+      </w:r>
+      <w:r>
+        <w:rPr>
+          <w:lang w:val="en-US" w:eastAsia="ru-RU"/>
+        </w:rPr>
+        <w:t xml:space="preserve">, since it would require to change an output of the whole system </w:t>
+      </w:r>
+      <w:r>
+        <w:rPr>
+          <w:lang w:val="en-US" w:eastAsia="ru-RU"/>
+        </w:rPr>
+        <w:t xml:space="preserve">and </w:t>
+      </w:r>
+      <w:r>
+        <w:rPr>
+          <w:lang w:val="en-US" w:eastAsia="ru-RU"/>
+        </w:rPr>
+        <w:t>retrain it from scratch.</w:t>
+      </w:r>
+      <w:r>
+        <w:rPr>
+          <w:lang w:val="en-US" w:eastAsia="ru-RU"/>
+        </w:rPr>
+        <w:t xml:space="preserve"> </w:t>
+      </w:r>
+    </w:p>
+    <w:p>
+      <w:pPr>
+        <w:rPr>
+          <w:lang w:val="en-US" w:eastAsia="ru-RU"/>
+        </w:rPr>
+      </w:pPr>
+      <w:r>
+        <w:rPr>
+          <w:lang w:val="en-US" w:eastAsia="ru-RU"/>
+        </w:rPr>
+        <w:t>Therefore, in our work an authentication system based on EEG was proposed, since it</w:t>
+      </w:r>
+      <w:r>
+        <w:rPr>
+          <w:lang w:val="en-US" w:eastAsia="ru-RU"/>
+        </w:rPr>
+        <w:t xml:space="preserve"> i</w:t>
+      </w:r>
+      <w:r>
+        <w:rPr>
+          <w:lang w:val="en-US" w:eastAsia="ru-RU"/>
+        </w:rPr>
+        <w:t>s more rational approach that</w:t>
+      </w:r>
+      <w:r>
+        <w:rPr>
+          <w:lang w:val="en-US" w:eastAsia="ru-RU"/>
+        </w:rPr>
+        <w:t xml:space="preserve"> proved to be more accurate than</w:t>
+      </w:r>
+      <w:r>
+        <w:rPr>
+          <w:lang w:val="en-US" w:eastAsia="ru-RU"/>
+        </w:rPr>
+        <w:t xml:space="preserve"> identific</w:t>
       </w:r>
       <w:bookmarkStart w:id="0" w:name="_GoBack"/>
       <w:bookmarkEnd w:id="0"/>
@@ -74,13 +515,32 @@
         <w:rPr>
           <w:lang w:val="en-US" w:eastAsia="ru-RU"/>
         </w:rPr>
+        <w:t>ation when using the EEG data.</w:t>
+      </w:r>
+    </w:p>
+    <w:p>
+      <w:pPr>
+        <w:rPr>
+          <w:lang w:val="en-US" w:eastAsia="ru-RU"/>
+        </w:rPr>
+      </w:pPr>
+      <w:r>
+        <w:rPr>
+          <w:lang w:val="en-US" w:eastAsia="ru-RU"/>
+        </w:rPr>
+        <w:t>In the studies,3 types of stimulus were used for classifying the subject: rest state</w:t>
+      </w:r>
+      <w:r>
+        <w:rPr>
+          <w:lang w:val="en-US" w:eastAsia="ru-RU"/>
+        </w:rPr>
         <w:fldChar w:fldCharType="begin" w:fldLock="1"/>
       </w:r>
       <w:r>
         <w:rPr>
           <w:lang w:val="en-US" w:eastAsia="ru-RU"/>
         </w:rPr>
-        <w:instrText>ADDIN CSL_CITATION {"citationItems":[{"id":"ITEM-1","itemData":{"DOI":"10.1109/TBME.2004.827072","ISSN":"0018-9294","PMID":"15188875","abstract":"Many laboratories have begun to develop brain-computer interface (BCI) systems that provide communication and control capabilities to people with severe motor disabilities. Further progress and realization of practical applications depends on systematic evaluations and comparisons of different brain signals, recording methods, processing algorithms, output formats, and operating protocols. However, the typical BCI system is designed specifically for one particular BCI method and is, therefore, not suited to the systematic studies that are essential for continued progress. In response to this problem, we have developed a documented general-purpose BCI research and development platform called BCI2000. BCI2000 can incorporate alone or in combination any brain signals, signal processing methods, output devices, and operating protocols. This report is intended to describe to investigators, biomedical engineers, and computer scientists the concepts that the BC12000 system is based upon and gives examples of successful BCI implementations using this system. To date, we have used BCI2000 to create BCI systems for a variety of brain signals, processing methods, and applications. The data show that these systems function well in online operation and that BCI2000 satisfies the stringent real-time requirements of BCI systems. By substantially reducing labor and cost, BCI2000 facilitates the implementation of different BCI systems and other psychophysiological experiments. It is available with full documentation and free of charge for research or educational purposes and is currently being used in a variety of studies by many research groups.","author":[{"dropping-particle":"","family":"Schalk","given":"G.","non-dropping-particle":"","parse-names":false,"suffix":""},{"dropping-particle":"","family":"McFarland","given":"D.J.","non-dropping-particle":"","parse-names":false,"suffix":""},{"dropping-particle":"","family":"Hinterberger","given":"T.","non-dropping-particle":"","parse-names":false,"suffix":""},{"dropping-particle":"","family":"Birbaumer","given":"N.","non-dropping-particle":"","parse-names":false,"suffix":""},{"dropping-particle":"","family":"Wolpaw","given":"J.R.","non-dropping-particle":"","parse-names":false,"suffix":""}],"container-title":"IEEE Transactions on Biomedical Engineering","id":"ITEM-1","issue":"6","issued":{"date-parts":[["2004","6"]]},"page":"1034-1043","title":"BCI2000: A General-Purpose Brain-Computer Interface (BCI) System","type":"article-journal","volume":"51"},"uris":["http://www.mendeley.com/documents/?uuid=5fe66860-d130-3199-9f68-5a9dddc5c651"]}],"mendeley":{"formattedCitation":"[1]","plainTextFormattedCitation":"[1]","previouslyFormattedCitation":"(Schalk, McFarland, Hinterberger, Birbaumer, &amp; Wolpaw, 2004)"},"properties":{"noteIndex":0},"schema":"https://github.com/citation-style-language/schema/raw/master/csl-citation.json"}</w:instrText>
+        <w:instrText>ADDIN CSL_CITATION {"citationItems":[{"id":"ITEM-1","itemData":{"DOI":"10.1109/CCECE.2001.933649","ISSN":"08407789","abstract":"This paper examines the effectiveness electroencephalogram (EEG)\\nas a biometric identification of individual subjects in a pool of 40\\nnormal subjects. The EEG's second order statistics are computed using\\nautoregressive models of various order. The coefficients in these models\\nare then evaluated for their biometric potential. Discriminant functions\\napplied to the model coefficients are used to examine the degree to\\nwhich the subjects in the data pool can be identified. The results\\nindicate that the EEG has significant biometric potential. In this data\\npool, 100% of subjects are correctly classified when all data is used,\\nand over 80% when the functions are computed from half the data and then\\napplied to the remaining","author":[{"dropping-particle":"","family":"Paranjape","given":"R. B.","non-dropping-particle":"","parse-names":false,"suffix":""},{"dropping-particle":"","family":"Mahovsky","given":"J.","non-dropping-particle":"","parse-names":false,"suffix":""},{"dropping-particle":"","family":"Benedicenti","given":"L.","non-dropping-particle":"","parse-names":false,"suffix":""},{"dropping-particle":"","family":"Koles","given":"Z.","non-dropping-particle":"","parse-names":false,"suffix":""}],"container-title":"Canadian Conference on Electrical and Computer Engineering","id":"ITEM-1","issued":{"date-parts":[["2001"]]},"page":"1363-1366","title":"The electroencephalogram as a biometric","type":"article-journal","volume":"2"},"uris":["http://www.mendeley.com/documents/?uuid=6d2941c0-ad49-4fb4-8141-31ebe24a6b2f"]},{"id":"ITEM-2","itemData":{"DOI":"10.1007/978-3-642-15314-3_14","author":[{"dropping-particle":"","family":"Zhao","given":"Qinglin","non-dropping-particle":"","parse-names":false,"suffix":""},{"dropping-particle":"","family":"Peng","given":"Hong","non-dropping-particle":"","parse-names":false,"suffix":""},{"dropping-particle":"","family":"Hu","given":"Bin","non-dropping-particle":"","parse-names":false,"suffix":""},{"dropping-particle":"","family":"Liu","given":"Quanying","non-dropping-particle":"","parse-names":false,"suffix":""},{"dropping-particle":"","family":"Liu","given":"Li","non-dropping-particle":"","parse-names":false,"suffix":""},{"dropping-particle":"","family":"Qi","given":"YanBing","non-dropping-particle":"","parse-names":false,"suffix":""},{"dropping-particle":"","family":"Li","given":"Lanlan","non-dropping-particle":"","parse-names":false,"suffix":""}],"id":"ITEM-2","issued":{"date-parts":[["2010"]]},"page":"145-155","publisher":"Springer, Berlin, Heidelberg","title":"Improving Individual Identification in Security Check with an EEG Based Biometric Solution","type":"chapter"},"uris":["http://www.mendeley.com/documents/?uuid=5afa298b-269f-3d39-8863-6dde13d222d9"]},{"id":"ITEM-3","itemData":{"author":[{"dropping-particle":"","family":"Nakanishi","given":"Isao","non-dropping-particle":"","parse-names":false,"suffix":""}],"id":"ITEM-3","issue":"January","issued":{"date-parts":[["2017"]]},"title":"Personal Authentication Using New Feature Vector of Brain Wave Personal Authentication Using New Feature Vector of Brain Wave","type":"article-journal"},"uris":["http://www.mendeley.com/documents/?uuid=e24de61f-3a8a-4909-ad25-d252ac0c8c0a"]},{"id":"ITEM-4","itemData":{"author":[{"dropping-particle":"","family":"Riera","given":"A.","non-dropping-particle":"","parse-names":false,"suffix":""},{"dropping-particle":"","family":"Riera","given":"A.","non-dropping-particle":"","parse-names":false,"suffix":""},{"dropping-particle":"","family":"Soria-frisch","given":"A.","non-dropping-particle":"","parse-names":false,"suffix":""},{"dropping-particle":"","family":"Caparrini","given":"M.","non-dropping-particle":"","parse-names":false,"suffix":""},{"dropping-particle":"","family":"Cester","given":"I.","non-dropping-particle":"","parse-names":false,"suffix":""},{"dropping-particle":"","family":"Ruffini","given":"G.","non-dropping-particle":"","parse-names":false,"suffix":""}],"id":"ITEM-4","issued":{"date-parts":[["0"]]},"title":"1 Multimodal Physiological &lt;em&gt;Biometrics&lt;/em&gt; Authentication","type":"article-journal"},"uris":["http://www.mendeley.com/documents/?uuid=7ad50508-7a53-4360-8048-61f495e35758"]},{"id":"ITEM-5","itemData":{"DOI":"10.1109/ICECS.1999.813403","ISBN":"0780356829","abstract":"© 1999 IEEE. Person identification based on features extracted parametrically from the EEG spectrum is investigated in this work. The method proposed utilizes computational geometry algorithms (convex polygon intersections), appropriately modified, in order to classify unknown EEGs. The signal processing step includes EEG spectral analysis for feature extraction, by fitting a linear model of the AR type on the alpha rhythm EEG signal. The correct classification scores obtained on real EEG data experiments (91% in the worst case) are promising in that they corroborate existing evidence that EEG carries genetically specific information and is therefore appropriate as a basis for person identification methods.","author":[{"dropping-particle":"","family":"Poulos","given":"M.","non-dropping-particle":"","parse-names":false,"suffix":""},{"dropping-particle":"","family":"Rangoussi","given":"M.","non-dropping-particle":"","parse-names":false,"suffix":""},{"dropping-particle":"","family":"Chrissikopoulos","given":"V.","non-dropping-particle":"","parse-names":false,"suffix":""},{"dropping-particle":"","family":"Evangelou","given":"A.","non-dropping-particle":"","parse-names":false,"suffix":""}],"container-title":"Proceedings of the IEEE International Conference on Electronics, Circuits, and Systems","id":"ITEM-5","issue":"1","issued":{"date-parts":[["1999"]]},"page":"1005-1008","title":"Parametric person identification from the EEG using computational geometry","type":"article-journal","volume":"2"},"uris":["http://www.mendeley.com/documents/?uuid=dc044b8a-ff18-407e-9267-5384bba978be"]}],"mendeley":{"formattedCitation":"[1], [2], [6], [7], [12]","plainTextFormattedCitation":"[1], [2], [6], [7], [12]","previouslyFormattedCitation":"[1], [2], [6], [7], [12]"},"properties":{"noteIndex":0},"schema":"https://github.com/citation-style-language/schema/raw/master/csl-citation.json"}</w:instrText>
       </w:r>
       <w:r>
         <w:rPr>
@@ -93,7 +553,7 @@
           <w:noProof/>
           <w:lang w:val="en-US" w:eastAsia="ru-RU"/>
         </w:rPr>
-        <w:t>[1]</w:t>
+        <w:t>[1], [2], [6], [7], [12]</w:t>
       </w:r>
       <w:r>
         <w:rPr>
@@ -105,6 +565,553 @@
         <w:rPr>
           <w:lang w:val="en-US" w:eastAsia="ru-RU"/>
         </w:rPr>
+        <w:t xml:space="preserve">, Visual Evoked Potential </w:t>
+      </w:r>
+      <w:r>
+        <w:rPr>
+          <w:lang w:val="en-US" w:eastAsia="ru-RU"/>
+        </w:rPr>
+        <w:fldChar w:fldCharType="begin" w:fldLock="1"/>
+      </w:r>
+      <w:r>
+        <w:rPr>
+          <w:lang w:val="en-US" w:eastAsia="ru-RU"/>
+        </w:rPr>
+        <w:instrText>ADDIN CSL_CITATION {"citationItems":[{"id":"ITEM-1","itemData":{"DOI":"10.3390/s18020335","ISSN":"14248220","abstract":"The electroencephalogram (EEG) signal represents a subject's specific brain activity patterns and is considered as an ideal biometric given its superior forgery prevention. However, the accuracy and stability of the current EEG-based person authentication systems are still unsatisfactory in practical application. In this paper, a multi-task EEG-based person authentication system combining eye blinking is proposed, which can achieve high precision and robustness. Firstly, we design a novel EEG-based biometric evoked paradigm using self- or non-self-face rapid serial visual presentation (RSVP). The designed paradigm could obtain a distinct and stable biometric trait from EEG with a lower time cost. Secondly, the event-related potential (ERP) features and morphological features are extracted from EEG signals and eye blinking signals, respectively. Thirdly, convolutional neural network and back propagation neural network are severally designed to gain the score estimation of EEG features and eye blinking features. Finally, a score fusion technology based on least square method is proposed to get the final estimation score. The performance of multi-task authentication system is improved significantly compared to the system using EEG only, with an increasing average accuracy from 92.4% to 97.6%. Moreover, open-set authentication tests for additional imposters and permanence tests for users are conducted to simulate the practical scenarios, which have never been employed in previous EEG-based person authentication systems. A mean false accepted rate (FAR) of 3.90% and a mean false rejected rate (FRR) of 3.87% are accomplished in open-set authentication tests and permanence tests, respectively, which illustrate the open-set authentication and permanence capability of our systems.","author":[{"dropping-particle":"","family":"Wu","given":"Qunjian","non-dropping-particle":"","parse-names":false,"suffix":""},{"dropping-particle":"","family":"Zeng","given":"Ying","non-dropping-particle":"","parse-names":false,"suffix":""},{"dropping-particle":"","family":"Zhang","given":"Chi","non-dropping-particle":"","parse-names":false,"suffix":""},{"dropping-particle":"","family":"Tong","given":"Li","non-dropping-particle":"","parse-names":false,"suffix":""},{"dropping-particle":"","family":"Yan","given":"Bin","non-dropping-particle":"","parse-names":false,"suffix":""}],"container-title":"Sensors (Switzerland)","id":"ITEM-1","issue":"2","issued":{"date-parts":[["2018"]]},"page":"1-18","title":"An EEG-based person authentication system with open-set capability combining eye blinking signals","type":"article-journal","volume":"18"},"uris":["http://www.mendeley.com/documents/?uuid=85fdf7f3-eafc-4a2d-9f75-14f12bab0ac0"]},{"id":"ITEM-2","itemData":{"DOI":"10.1049/ip-smt:20040003","ISSN":"1350-2344","author":[{"dropping-particle":"","family":"Palaniappan","given":"R.","non-dropping-particle":"","parse-names":false,"suffix":""}],"container-title":"IEE Proceedings - Science, Measurement and Technology","id":"ITEM-2","issue":"1","issued":{"date-parts":[["2004","1","1"]]},"page":"16-20","title":"Method of identifying individuals using VEP signals and neural network","type":"article-journal","volume":"151"},"uris":["http://www.mendeley.com/documents/?uuid=25d45a82-d076-35a6-8273-d343954e1d27"]}],"mendeley":{"formattedCitation":"[4], [11]","plainTextFormattedCitation":"[4], [11]","previouslyFormattedCitation":"[4], [11]"},"properties":{"noteIndex":0},"schema":"https://github.com/citation-style-language/schema/raw/master/csl-citation.json"}</w:instrText>
+      </w:r>
+      <w:r>
+        <w:rPr>
+          <w:lang w:val="en-US" w:eastAsia="ru-RU"/>
+        </w:rPr>
+        <w:fldChar w:fldCharType="separate"/>
+      </w:r>
+      <w:r>
+        <w:rPr>
+          <w:noProof/>
+          <w:lang w:val="en-US" w:eastAsia="ru-RU"/>
+        </w:rPr>
+        <w:t>[4], [11]</w:t>
+      </w:r>
+      <w:r>
+        <w:rPr>
+          <w:lang w:val="en-US" w:eastAsia="ru-RU"/>
+        </w:rPr>
+        <w:fldChar w:fldCharType="end"/>
+      </w:r>
+      <w:r>
+        <w:rPr>
+          <w:lang w:val="en-US" w:eastAsia="ru-RU"/>
+        </w:rPr>
+        <w:t xml:space="preserve"> and imaginary activity </w:t>
+      </w:r>
+      <w:r>
+        <w:rPr>
+          <w:lang w:val="en-US" w:eastAsia="ru-RU"/>
+        </w:rPr>
+        <w:fldChar w:fldCharType="begin" w:fldLock="1"/>
+      </w:r>
+      <w:r>
+        <w:rPr>
+          <w:lang w:val="en-US" w:eastAsia="ru-RU"/>
+        </w:rPr>
+        <w:instrText>ADDIN CSL_CITATION {"citationItems":[{"id":"ITEM-1","itemData":{"DOI":"10.1109/TPAMI.2007.1012","ISSN":"0162-8828","author":[{"dropping-particle":"","family":"Marcel","given":"Sebastien","non-dropping-particle":"","parse-names":false,"suffix":""},{"dropping-particle":"","family":"R. Millan","given":"Jose","non-dropping-particle":"","parse-names":false,"suffix":""}],"container-title":"IEEE Transactions on Pattern Analysis and Machine Intelligence","id":"ITEM-1","issue":"4","issued":{"date-parts":[["2007","4"]]},"page":"743-752","title":"Person Authentication Using Brainwaves (EEG) and Maximum A Posteriori Model Adaptation","type":"article-journal","volume":"29"},"uris":["http://www.mendeley.com/documents/?uuid=6c57daf5-a43a-38b8-b095-b1ce6e005f79"]},{"id":"ITEM-2","itemData":{"DOI":"10.1109/FBIE.2009.5405787","ISBN":"9781424446919","abstract":"A research on biometry based on motor imagery EEG signals was described. In this study, I select EEG signals related to motor imagery, and a model was built. Estimated model parameters as feature vector were extracted, and then to classified by an artificial neural network. Two different classify cases, including authentication and identification, were investigated. Four types of motor imagery EEG signals and three subjects were compared. Experiment results show that EEG carrying individual-specific information can be successfully exploited for purpose of person authentication and identification. ©2009 IEEE.","author":[{"dropping-particle":"","family":"Hu","given":"Jian Feng","non-dropping-particle":"","parse-names":false,"suffix":""}],"container-title":"FBIE 2009 - 2009 International Conference on Future BioMedical Information Engineering","id":"ITEM-2","issued":{"date-parts":[["2009"]]},"page":"94-97","title":"New biometric approach based on motor imagery EEG signals","type":"article-journal"},"uris":["http://www.mendeley.com/documents/?uuid=fc43254d-0866-4f52-ae67-21211a9069ab"]},{"id":"ITEM-3","itemData":{"DOI":"10.1109/icpr.2008.4761865","ISBN":"9781424421756","abstract":"Biometrics based on electroencephalogram (EEG) signals is an emerging research topic. Several recent results have shown its feasibility and potential for personal identification. However, they all use a single task (e.g., signals recorded during imagination of repetitive left hand movements or during resting with eyes open) for classifier design and subsequent identification. In contrast with this, in this paper multiple related tasks are used simultaneously for classifier learning. This mechanism has the advantage of integrating information from extra tasks and thus hopefully can guide classifier learning in a hypothesis space more effectively. Experimental results on EEG-based personal identification show the effectiveness of the proposed multitask learning approach.","author":[{"dropping-particle":"","family":"Shiliang Sun","given":"","non-dropping-particle":"","parse-names":false,"suffix":""}],"id":"ITEM-3","issued":{"date-parts":[["2009"]]},"page":"1-4","title":"Multitask learning for EEG-based biometrics","type":"article-journal"},"uris":["http://www.mendeley.com/documents/?uuid=f5942d1b-d885-4fa9-a685-0284c0e55b33"]}],"mendeley":{"formattedCitation":"[3], [8], [10]","plainTextFormattedCitation":"[3], [8], [10]","previouslyFormattedCitation":"[3], [8], [10]"},"properties":{"noteIndex":0},"schema":"https://github.com/citation-style-language/schema/raw/master/csl-citation.json"}</w:instrText>
+      </w:r>
+      <w:r>
+        <w:rPr>
+          <w:lang w:val="en-US" w:eastAsia="ru-RU"/>
+        </w:rPr>
+        <w:fldChar w:fldCharType="separate"/>
+      </w:r>
+      <w:r>
+        <w:rPr>
+          <w:noProof/>
+          <w:lang w:val="en-US" w:eastAsia="ru-RU"/>
+        </w:rPr>
+        <w:t>[3], [8], [10]</w:t>
+      </w:r>
+      <w:r>
+        <w:rPr>
+          <w:lang w:val="en-US" w:eastAsia="ru-RU"/>
+        </w:rPr>
+        <w:fldChar w:fldCharType="end"/>
+      </w:r>
+      <w:r>
+        <w:rPr>
+          <w:lang w:val="en-US" w:eastAsia="ru-RU"/>
+        </w:rPr>
+        <w:t xml:space="preserve">. It is well known that </w:t>
+      </w:r>
+      <w:r>
+        <w:rPr>
+          <w:lang w:val="en-US" w:eastAsia="ru-RU"/>
+        </w:rPr>
+        <w:t>authentication require the more consistent data, and in works [ citations</w:t>
+      </w:r>
+      <w:r>
+        <w:rPr>
+          <w:lang w:val="en-US" w:eastAsia="ru-RU"/>
+        </w:rPr>
+        <w:t>,</w:t>
+      </w:r>
+      <w:r>
+        <w:rPr>
+          <w:lang w:val="en-US" w:eastAsia="ru-RU"/>
+        </w:rPr>
+        <w:t xml:space="preserve"> </w:t>
+      </w:r>
+      <w:r>
+        <w:rPr>
+          <w:lang w:val="en-US" w:eastAsia="ru-RU"/>
+        </w:rPr>
+        <w:t>looks for proofs, ask Arno</w:t>
+      </w:r>
+      <w:r>
+        <w:rPr>
+          <w:lang w:val="en-US" w:eastAsia="ru-RU"/>
+        </w:rPr>
+        <w:t xml:space="preserve"> and Flavio</w:t>
+      </w:r>
+      <w:r>
+        <w:rPr>
+          <w:lang w:val="en-US" w:eastAsia="ru-RU"/>
+        </w:rPr>
+        <w:t>] it has been proven that one of the most consistent types of recorded EEG data is recordings during motor activi</w:t>
+      </w:r>
+      <w:r>
+        <w:rPr>
+          <w:lang w:val="en-US" w:eastAsia="ru-RU"/>
+        </w:rPr>
+        <w:t>ty</w:t>
+      </w:r>
+      <w:r>
+        <w:rPr>
+          <w:lang w:val="en-US" w:eastAsia="ru-RU"/>
+        </w:rPr>
+        <w:t xml:space="preserve">. However, none of the aforementioned works used it as input data. Therefore, </w:t>
+      </w:r>
+      <w:r>
+        <w:rPr>
+          <w:lang w:val="en-US" w:eastAsia="ru-RU"/>
+        </w:rPr>
+        <w:t>we proposed to use motor activity stimulus in order to achieve better accuracy and create more reliable system in terms of consistency of the input data.</w:t>
+      </w:r>
+    </w:p>
+    <w:p>
+      <w:pPr>
+        <w:rPr>
+          <w:lang w:val="en-US" w:eastAsia="ru-RU"/>
+        </w:rPr>
+      </w:pPr>
+      <w:r>
+        <w:rPr>
+          <w:lang w:val="en-US" w:eastAsia="ru-RU"/>
+        </w:rPr>
+        <w:t>Another problem in building authentication system is that the most appropriate channels and features for the authentication has not been distinguished yet. Therefore, one of the methods of avoiding leaving the information that could be important is to use all channels and as much as possible features. As long as neural network has proven to deal with classifying a high dimensional data with a high accuracy and low computational cost (comparing to other machine learning algorithms)</w:t>
+      </w:r>
+      <w:r>
+        <w:rPr>
+          <w:lang w:val="en-US" w:eastAsia="ru-RU"/>
+        </w:rPr>
+        <w:t xml:space="preserve"> </w:t>
+      </w:r>
+      <w:r>
+        <w:rPr>
+          <w:lang w:val="en-US" w:eastAsia="ru-RU"/>
+        </w:rPr>
+        <w:fldChar w:fldCharType="begin" w:fldLock="1"/>
+      </w:r>
+      <w:r>
+        <w:rPr>
+          <w:lang w:val="en-US" w:eastAsia="ru-RU"/>
+        </w:rPr>
+        <w:instrText>ADDIN CSL_CITATION {"citationItems":[{"id":"ITEM-1","itemData":{"DOI":"10.1109/FBIE.2009.5405787","ISBN":"9781424446919","abstract":"A research on biometry based on motor imagery EEG signals was described. In this study, I select EEG signals related to motor imagery, and a model was built. Estimated model parameters as feature vector were extracted, and then to classified by an artificial neural network. Two different classify cases, including authentication and identification, were investigated. Four types of motor imagery EEG signals and three subjects were compared. Experiment results show that EEG carrying individual-specific information can be successfully exploited for purpose of person authentication and identification. ©2009 IEEE.","author":[{"dropping-particle":"","family":"Hu","given":"Jian Feng","non-dropping-particle":"","parse-names":false,"suffix":""}],"container-title":"FBIE 2009 - 2009 International Conference on Future BioMedical Information Engineering","id":"ITEM-1","issued":{"date-parts":[["2009"]]},"page":"94-97","title":"New biometric approach based on motor imagery EEG signals","type":"article-journal"},"uris":["http://www.mendeley.com/documents/?uuid=fc43254d-0866-4f52-ae67-21211a9069ab"]}],"mendeley":{"formattedCitation":"[10]","plainTextFormattedCitation":"[10]","previouslyFormattedCitation":"[10]"},"properties":{"noteIndex":0},"schema":"https://github.com/citation-style-language/schema/raw/master/csl-citation.json"}</w:instrText>
+      </w:r>
+      <w:r>
+        <w:rPr>
+          <w:lang w:val="en-US" w:eastAsia="ru-RU"/>
+        </w:rPr>
+        <w:fldChar w:fldCharType="separate"/>
+      </w:r>
+      <w:r>
+        <w:rPr>
+          <w:noProof/>
+          <w:lang w:val="en-US" w:eastAsia="ru-RU"/>
+        </w:rPr>
+        <w:t>[10]</w:t>
+      </w:r>
+      <w:r>
+        <w:rPr>
+          <w:lang w:val="en-US" w:eastAsia="ru-RU"/>
+        </w:rPr>
+        <w:fldChar w:fldCharType="end"/>
+      </w:r>
+      <w:r>
+        <w:rPr>
+          <w:lang w:val="en-US" w:eastAsia="ru-RU"/>
+        </w:rPr>
+        <w:fldChar w:fldCharType="begin" w:fldLock="1"/>
+      </w:r>
+      <w:r>
+        <w:rPr>
+          <w:lang w:val="en-US" w:eastAsia="ru-RU"/>
+        </w:rPr>
+        <w:instrText>ADDIN CSL_CITATION {"citationItems":[{"id":"ITEM-1","itemData":{"DOI":"10.3390/s18020335","ISSN":"14248220","abstract":"The electroencephalogram (EEG) signal represents a subject's specific brain activity patterns and is considered as an ideal biometric given its superior forgery prevention. However, the accuracy and stability of the current EEG-based person authentication systems are still unsatisfactory in practical application. In this paper, a multi-task EEG-based person authentication system combining eye blinking is proposed, which can achieve high precision and robustness. Firstly, we design a novel EEG-based biometric evoked paradigm using self- or non-self-face rapid serial visual presentation (RSVP). The designed paradigm could obtain a distinct and stable biometric trait from EEG with a lower time cost. Secondly, the event-related potential (ERP) features and morphological features are extracted from EEG signals and eye blinking signals, respectively. Thirdly, convolutional neural network and back propagation neural network are severally designed to gain the score estimation of EEG features and eye blinking features. Finally, a score fusion technology based on least square method is proposed to get the final estimation score. The performance of multi-task authentication system is improved significantly compared to the system using EEG only, with an increasing average accuracy from 92.4% to 97.6%. Moreover, open-set authentication tests for additional imposters and permanence tests for users are conducted to simulate the practical scenarios, which have never been employed in previous EEG-based person authentication systems. A mean false accepted rate (FAR) of 3.90% and a mean false rejected rate (FRR) of 3.87% are accomplished in open-set authentication tests and permanence tests, respectively, which illustrate the open-set authentication and permanence capability of our systems.","author":[{"dropping-particle":"","family":"Wu","given":"Qunjian","non-dropping-particle":"","parse-names":false,"suffix":""},{"dropping-particle":"","family":"Zeng","given":"Ying","non-dropping-particle":"","parse-names":false,"suffix":""},{"dropping-particle":"","family":"Zhang","given":"Chi","non-dropping-particle":"","parse-names":false,"suffix":""},{"dropping-particle":"","family":"Tong","given":"Li","non-dropping-particle":"","parse-names":false,"suffix":""},{"dropping-particle":"","family":"Yan","given":"Bin","non-dropping-particle":"","parse-names":false,"suffix":""}],"container-title":"Sensors (Switzerland)","id":"ITEM-1","issue":"2","issued":{"date-parts":[["2018"]]},"page":"1-18","title":"An EEG-based person authentication system with open-set capability combining eye blinking signals","type":"article-journal","volume":"18"},"uris":["http://www.mendeley.com/documents/?uuid=85fdf7f3-eafc-4a2d-9f75-14f12bab0ac0"]}],"mendeley":{"formattedCitation":"[11]","plainTextFormattedCitation":"[11]","previouslyFormattedCitation":"[11]"},"properties":{"noteIndex":0},"schema":"https://github.com/citation-style-language/schema/raw/master/csl-citation.json"}</w:instrText>
+      </w:r>
+      <w:r>
+        <w:rPr>
+          <w:lang w:val="en-US" w:eastAsia="ru-RU"/>
+        </w:rPr>
+        <w:fldChar w:fldCharType="separate"/>
+      </w:r>
+      <w:r>
+        <w:rPr>
+          <w:noProof/>
+          <w:lang w:val="en-US" w:eastAsia="ru-RU"/>
+        </w:rPr>
+        <w:t>[11]</w:t>
+      </w:r>
+      <w:r>
+        <w:rPr>
+          <w:lang w:val="en-US" w:eastAsia="ru-RU"/>
+        </w:rPr>
+        <w:fldChar w:fldCharType="end"/>
+      </w:r>
+      <w:r>
+        <w:rPr>
+          <w:lang w:val="en-US" w:eastAsia="ru-RU"/>
+        </w:rPr>
+        <w:t xml:space="preserve">, in this work it was proposed to use it as </w:t>
+      </w:r>
+      <w:r>
+        <w:rPr>
+          <w:lang w:val="en-US" w:eastAsia="ru-RU"/>
+        </w:rPr>
+        <w:t xml:space="preserve">a </w:t>
+      </w:r>
+      <w:r>
+        <w:rPr>
+          <w:lang w:val="en-US" w:eastAsia="ru-RU"/>
+        </w:rPr>
+        <w:t>classifier.</w:t>
+      </w:r>
+    </w:p>
+    <w:p>
+      <w:pPr>
+        <w:rPr>
+          <w:color w:val="000000" w:themeColor="text1"/>
+          <w:lang w:val="en-US" w:eastAsia="ru-RU"/>
+        </w:rPr>
+      </w:pPr>
+      <w:r>
+        <w:rPr>
+          <w:lang w:val="en-US" w:eastAsia="ru-RU"/>
+        </w:rPr>
+        <w:t>Moreover, in a lot of studies (for example</w:t>
+      </w:r>
+      <w:r>
+        <w:rPr>
+          <w:lang w:val="en-US" w:eastAsia="ru-RU"/>
+        </w:rPr>
+        <w:t xml:space="preserve"> </w:t>
+      </w:r>
+      <w:r>
+        <w:rPr>
+          <w:lang w:val="en-US" w:eastAsia="ru-RU"/>
+        </w:rPr>
+        <w:fldChar w:fldCharType="begin" w:fldLock="1"/>
+      </w:r>
+      <w:r>
+        <w:rPr>
+          <w:lang w:val="en-US" w:eastAsia="ru-RU"/>
+        </w:rPr>
+        <w:instrText>ADDIN CSL_CITATION {"citationItems":[{"id":"ITEM-1","itemData":{"author":[{"dropping-particle":"","family":"Kaur","given":"Simranjit","non-dropping-particle":"","parse-names":false,"suffix":""},{"dropping-particle":"","family":"Kaur","given":"Er Damandeep","non-dropping-particle":"","parse-names":false,"suffix":""}],"id":"ITEM-1","issue":"2","issued":{"date-parts":[["2015"]]},"page":"39-42","title":"HYBRID MODEL USING COMBINATION OF NEURAL NETWORK AND SUPPORT VECTOR MACHINE FOR DETECTION OF LUNG CANCER","type":"article-journal","volume":"2"},"uris":["http://www.mendeley.com/documents/?uuid=219c4a8e-c00b-42f6-b0d5-cdc872aed290"]},{"id":"ITEM-2","itemData":{"DOI":"10.1007/978-981-10-0080-5_13","author":[{"dropping-particle":"","family":"Cao","given":"Yuhui","non-dropping-particle":"","parse-names":false,"suffix":""},{"dropping-particle":"","family":"Xu","given":"Ruifeng","non-dropping-particle":"","parse-names":false,"suffix":""},{"dropping-particle":"","family":"Chen","given":"Tao","non-dropping-particle":"","parse-names":false,"suffix":""}],"id":"ITEM-2","issued":{"date-parts":[["2015","11","16"]]},"page":"144-155","publisher":"Springer, Singapore","title":"Combining Convolutional Neural Network and Support Vector Machine for Sentiment Classification","type":"chapter"},"uris":["http://www.mendeley.com/documents/?uuid=a4307b0e-491f-3ad2-b3a2-f7e01619b89b"]}],"mendeley":{"formattedCitation":"[13], [14]","plainTextFormattedCitation":"[13], [14]","previouslyFormattedCitation":"[13], [14]"},"properties":{"noteIndex":0},"schema":"https://github.com/citation-style-language/schema/raw/master/csl-citation.json"}</w:instrText>
+      </w:r>
+      <w:r>
+        <w:rPr>
+          <w:lang w:val="en-US" w:eastAsia="ru-RU"/>
+        </w:rPr>
+        <w:fldChar w:fldCharType="separate"/>
+      </w:r>
+      <w:r>
+        <w:rPr>
+          <w:noProof/>
+          <w:lang w:val="en-US" w:eastAsia="ru-RU"/>
+        </w:rPr>
+        <w:t>[13], [14]</w:t>
+      </w:r>
+      <w:r>
+        <w:rPr>
+          <w:lang w:val="en-US" w:eastAsia="ru-RU"/>
+        </w:rPr>
+        <w:fldChar w:fldCharType="end"/>
+      </w:r>
+      <w:r>
+        <w:rPr>
+          <w:lang w:val="en-US" w:eastAsia="ru-RU"/>
+        </w:rPr>
+        <w:t xml:space="preserve">), a method of improving the accuracy of classification by using the combination of neural network and </w:t>
+      </w:r>
+      <w:r>
+        <w:rPr>
+          <w:lang w:val="en-US" w:eastAsia="ru-RU"/>
+        </w:rPr>
+        <w:t>Support Vector Machine (</w:t>
+      </w:r>
+      <w:r>
+        <w:rPr>
+          <w:lang w:val="en-US" w:eastAsia="ru-RU"/>
+        </w:rPr>
+        <w:t>SVM</w:t>
+      </w:r>
+      <w:r>
+        <w:rPr>
+          <w:lang w:val="en-US" w:eastAsia="ru-RU"/>
+        </w:rPr>
+        <w:t>)</w:t>
+      </w:r>
+      <w:r>
+        <w:rPr>
+          <w:lang w:val="en-US" w:eastAsia="ru-RU"/>
+        </w:rPr>
+        <w:t xml:space="preserve"> was proposed. </w:t>
+      </w:r>
+      <w:r>
+        <w:rPr>
+          <w:color w:val="000000" w:themeColor="text1"/>
+          <w:lang w:val="en-US" w:eastAsia="ru-RU"/>
+        </w:rPr>
+        <w:t>In this works, neural network was used for convoluting the input into smaller number of feature vectors, and then this</w:t>
+      </w:r>
+      <w:r>
+        <w:rPr>
+          <w:color w:val="000000" w:themeColor="text1"/>
+          <w:lang w:val="en-US" w:eastAsia="ru-RU"/>
+        </w:rPr>
+        <w:t xml:space="preserve"> </w:t>
+      </w:r>
+      <w:r>
+        <w:rPr>
+          <w:color w:val="000000" w:themeColor="text1"/>
+          <w:lang w:val="en-US" w:eastAsia="ru-RU"/>
+        </w:rPr>
+        <w:t xml:space="preserve">vector was fed into SVM for further classification. </w:t>
+      </w:r>
+      <w:r>
+        <w:rPr>
+          <w:color w:val="000000" w:themeColor="text1"/>
+          <w:lang w:val="en-US" w:eastAsia="ru-RU"/>
+        </w:rPr>
+        <w:t>Thus, this method was used in our work as well.</w:t>
+      </w:r>
+    </w:p>
+    <w:p>
+      <w:pPr>
+        <w:rPr>
+          <w:color w:val="000000" w:themeColor="text1"/>
+          <w:lang w:val="en-US" w:eastAsia="ru-RU"/>
+        </w:rPr>
+      </w:pPr>
+      <w:r>
+        <w:rPr>
+          <w:color w:val="000000" w:themeColor="text1"/>
+          <w:lang w:val="en-US" w:eastAsia="ru-RU"/>
+        </w:rPr>
+        <w:t xml:space="preserve">As it was mentioned before, it is hard to distinguish </w:t>
+      </w:r>
+      <w:r>
+        <w:rPr>
+          <w:color w:val="000000" w:themeColor="text1"/>
+          <w:lang w:val="en-US" w:eastAsia="ru-RU"/>
+        </w:rPr>
+        <w:t>the best channels. A</w:t>
+      </w:r>
+      <w:r>
+        <w:rPr>
+          <w:color w:val="000000" w:themeColor="text1"/>
+          <w:lang w:val="en-US" w:eastAsia="ru-RU"/>
+        </w:rPr>
+        <w:t xml:space="preserve"> </w:t>
+      </w:r>
+      <w:r>
+        <w:rPr>
+          <w:color w:val="000000" w:themeColor="text1"/>
+          <w:lang w:val="en-US" w:eastAsia="ru-RU"/>
+        </w:rPr>
+        <w:t xml:space="preserve">Principal Component Analysis (PCA), as well as neural network, </w:t>
+      </w:r>
+      <w:r>
+        <w:rPr>
+          <w:color w:val="000000" w:themeColor="text1"/>
+          <w:lang w:val="en-US" w:eastAsia="ru-RU"/>
+        </w:rPr>
+        <w:t>could be used for convoluting correlated set of variables into the new, smaller se</w:t>
+      </w:r>
+      <w:r>
+        <w:rPr>
+          <w:color w:val="000000" w:themeColor="text1"/>
+          <w:lang w:val="en-US" w:eastAsia="ru-RU"/>
+        </w:rPr>
+        <w:t xml:space="preserve">t of variables </w:t>
+      </w:r>
+      <w:r>
+        <w:rPr>
+          <w:color w:val="000000" w:themeColor="text1"/>
+          <w:lang w:val="en-US" w:eastAsia="ru-RU"/>
+        </w:rPr>
+        <w:fldChar w:fldCharType="begin" w:fldLock="1"/>
+      </w:r>
+      <w:r>
+        <w:rPr>
+          <w:color w:val="000000" w:themeColor="text1"/>
+          <w:lang w:val="en-US" w:eastAsia="ru-RU"/>
+        </w:rPr>
+        <w:instrText>ADDIN CSL_CITATION {"citationItems":[{"id":"ITEM-1","itemData":{"URL":"https://hackernoon.com/supervised-machine-learning-dimensional-reduction-and-principal-component-analysis-614dec1f6b4c","accessed":{"date-parts":[["2019","5","7"]]},"id":"ITEM-1","issued":{"date-parts":[["0"]]},"title":"Supervised Machine Learning — Dimensional Reduction and Principal Component Analysis","type":"webpage"},"uris":["http://www.mendeley.com/documents/?uuid=3ef469d6-daf5-3c52-9c97-dbcdd2d30fbf"]}],"mendeley":{"formattedCitation":"[15]","plainTextFormattedCitation":"[15]","previouslyFormattedCitation":"[15]"},"properties":{"noteIndex":0},"schema":"https://github.com/citation-style-language/schema/raw/master/csl-citation.json"}</w:instrText>
+      </w:r>
+      <w:r>
+        <w:rPr>
+          <w:color w:val="000000" w:themeColor="text1"/>
+          <w:lang w:val="en-US" w:eastAsia="ru-RU"/>
+        </w:rPr>
+        <w:fldChar w:fldCharType="separate"/>
+      </w:r>
+      <w:r>
+        <w:rPr>
+          <w:noProof/>
+          <w:color w:val="000000" w:themeColor="text1"/>
+          <w:lang w:val="en-US" w:eastAsia="ru-RU"/>
+        </w:rPr>
+        <w:t>[15]</w:t>
+      </w:r>
+      <w:r>
+        <w:rPr>
+          <w:color w:val="000000" w:themeColor="text1"/>
+          <w:lang w:val="en-US" w:eastAsia="ru-RU"/>
+        </w:rPr>
+        <w:fldChar w:fldCharType="end"/>
+      </w:r>
+      <w:r>
+        <w:rPr>
+          <w:color w:val="000000" w:themeColor="text1"/>
+          <w:lang w:val="en-US" w:eastAsia="ru-RU"/>
+        </w:rPr>
+        <w:t xml:space="preserve">. Therefore, in this work a PCA was used for convolution of the input data as well with the </w:t>
+      </w:r>
+      <w:r>
+        <w:rPr>
+          <w:color w:val="000000" w:themeColor="text1"/>
+          <w:lang w:val="en-US" w:eastAsia="ru-RU"/>
+        </w:rPr>
+        <w:t xml:space="preserve">subsequent </w:t>
+      </w:r>
+      <w:r>
+        <w:rPr>
+          <w:color w:val="000000" w:themeColor="text1"/>
+          <w:lang w:val="en-US" w:eastAsia="ru-RU"/>
+        </w:rPr>
+        <w:t xml:space="preserve">SVM for classification. </w:t>
+      </w:r>
+    </w:p>
+    <w:p>
+      <w:pPr>
+        <w:pStyle w:val="1"/>
+        <w:rPr>
+          <w:rFonts w:eastAsia="Times New Roman"/>
+          <w:lang w:val="en-US" w:eastAsia="ru-RU"/>
+        </w:rPr>
+      </w:pPr>
+      <w:r>
+        <w:rPr>
+          <w:rFonts w:eastAsia="Times New Roman"/>
+          <w:lang w:val="en-US" w:eastAsia="ru-RU"/>
+        </w:rPr>
+        <w:t>2. Materials and Methods</w:t>
+      </w:r>
+    </w:p>
+    <w:p>
+      <w:pPr>
+        <w:pStyle w:val="2"/>
+        <w:rPr>
+          <w:rFonts w:eastAsia="Times New Roman"/>
+          <w:lang w:val="en-US" w:eastAsia="ru-RU"/>
+        </w:rPr>
+      </w:pPr>
+      <w:r>
+        <w:rPr>
+          <w:rFonts w:eastAsia="Times New Roman"/>
+          <w:lang w:val="en-US" w:eastAsia="ru-RU"/>
+        </w:rPr>
+        <w:t>2.1 Materials</w:t>
+      </w:r>
+    </w:p>
+    <w:p>
+      <w:pPr>
+        <w:pStyle w:val="3"/>
+        <w:rPr>
+          <w:rFonts w:eastAsia="Times New Roman"/>
+          <w:lang w:val="en-US" w:eastAsia="ru-RU"/>
+        </w:rPr>
+      </w:pPr>
+      <w:r>
+        <w:rPr>
+          <w:rFonts w:eastAsia="Times New Roman"/>
+          <w:lang w:val="en-US" w:eastAsia="ru-RU"/>
+        </w:rPr>
+        <w:t xml:space="preserve">2.1.1 EEG </w:t>
+      </w:r>
+      <w:r>
+        <w:rPr>
+          <w:lang w:val="en-US"/>
+        </w:rPr>
+        <w:t>recording</w:t>
+      </w:r>
+    </w:p>
+    <w:p>
+      <w:pPr>
+        <w:rPr>
+          <w:lang w:val="en-US" w:eastAsia="ru-RU"/>
+        </w:rPr>
+      </w:pPr>
+      <w:r>
+        <w:rPr>
+          <w:lang w:val="en-US" w:eastAsia="ru-RU"/>
+        </w:rPr>
+        <w:t>EEG dataset “EEG Motor Movement/Imagery Dataset”</w:t>
+      </w:r>
+      <w:r>
+        <w:rPr>
+          <w:lang w:val="en-US" w:eastAsia="ru-RU"/>
+        </w:rPr>
+        <w:fldChar w:fldCharType="begin" w:fldLock="1"/>
+      </w:r>
+      <w:r>
+        <w:rPr>
+          <w:lang w:val="en-US" w:eastAsia="ru-RU"/>
+        </w:rPr>
+        <w:instrText>ADDIN CSL_CITATION {"citationItems":[{"id":"ITEM-1","itemData":{"DOI":"10.1109/TBME.2004.827072","ISSN":"0018-9294","PMID":"15188875","abstract":"Many laboratories have begun to develop brain-computer interface (BCI) systems that provide communication and control capabilities to people with severe motor disabilities. Further progress and realization of practical applications depends on systematic evaluations and comparisons of different brain signals, recording methods, processing algorithms, output formats, and operating protocols. However, the typical BCI system is designed specifically for one particular BCI method and is, therefore, not suited to the systematic studies that are essential for continued progress. In response to this problem, we have developed a documented general-purpose BCI research and development platform called BCI2000. BCI2000 can incorporate alone or in combination any brain signals, signal processing methods, output devices, and operating protocols. This report is intended to describe to investigators, biomedical engineers, and computer scientists the concepts that the BC12000 system is based upon and gives examples of successful BCI implementations using this system. To date, we have used BCI2000 to create BCI systems for a variety of brain signals, processing methods, and applications. The data show that these systems function well in online operation and that BCI2000 satisfies the stringent real-time requirements of BCI systems. By substantially reducing labor and cost, BCI2000 facilitates the implementation of different BCI systems and other psychophysiological experiments. It is available with full documentation and free of charge for research or educational purposes and is currently being used in a variety of studies by many research groups.","author":[{"dropping-particle":"","family":"Schalk","given":"G.","non-dropping-particle":"","parse-names":false,"suffix":""},{"dropping-particle":"","family":"McFarland","given":"D.J.","non-dropping-particle":"","parse-names":false,"suffix":""},{"dropping-particle":"","family":"Hinterberger","given":"T.","non-dropping-particle":"","parse-names":false,"suffix":""},{"dropping-particle":"","family":"Birbaumer","given":"N.","non-dropping-particle":"","parse-names":false,"suffix":""},{"dropping-particle":"","family":"Wolpaw","given":"J.R.","non-dropping-particle":"","parse-names":false,"suffix":""}],"container-title":"IEEE Transactions on Biomedical Engineering","id":"ITEM-1","issue":"6","issued":{"date-parts":[["2004","6"]]},"page":"1034-1043","title":"BCI2000: A General-Purpose Brain-Computer Interface (BCI) System","type":"article-journal","volume":"51"},"uris":["http://www.mendeley.com/documents/?uuid=5fe66860-d130-3199-9f68-5a9dddc5c651"]}],"mendeley":{"formattedCitation":"[16]","plainTextFormattedCitation":"[16]","previouslyFormattedCitation":"[16]"},"properties":{"noteIndex":0},"schema":"https://github.com/citation-style-language/schema/raw/master/csl-citation.json"}</w:instrText>
+      </w:r>
+      <w:r>
+        <w:rPr>
+          <w:lang w:val="en-US" w:eastAsia="ru-RU"/>
+        </w:rPr>
+        <w:fldChar w:fldCharType="separate"/>
+      </w:r>
+      <w:r>
+        <w:rPr>
+          <w:noProof/>
+          <w:lang w:val="en-US" w:eastAsia="ru-RU"/>
+        </w:rPr>
+        <w:t>[16]</w:t>
+      </w:r>
+      <w:r>
+        <w:rPr>
+          <w:lang w:val="en-US" w:eastAsia="ru-RU"/>
+        </w:rPr>
+        <w:fldChar w:fldCharType="end"/>
+      </w:r>
+      <w:r>
+        <w:rPr>
+          <w:lang w:val="en-US" w:eastAsia="ru-RU"/>
+        </w:rPr>
         <w:t xml:space="preserve"> was used</w:t>
       </w:r>
       <w:r>
@@ -123,7 +1130,7 @@
         <w:rPr>
           <w:lang w:val="en-US" w:eastAsia="ru-RU"/>
         </w:rPr>
-        <w:instrText>ADDIN CSL_CITATION {"citationItems":[{"id":"ITEM-1","itemData":{"DOI":"10.1161/01.CIR.101.23.e215","ISSN":"0009-7322","abstract":"Abstract—The newly inaugurated Research Resource for Complex Physiologic Signals, which was created under the auspices of the National Center for Research Resources of the National Institutes of Health, is intended to stimulate current research and new investigations in the study of cardiovascular and other complex biomedical signals. The resource has 3 interdependent components. PhysioBank is a large and growing archive of well-characterized digital recordings of physiological signals and related data for use by the biomedical research community. It currently includes databases of multiparameter cardiopulmonary, neural, and other biomedical signals from healthy subjects and from patients with a variety of conditions with major public health implications, including life-threatening arrhythmias, congestive heart failure, sleep apnea, neurological disorders, and aging. PhysioToolkit is a library of open-source software for physiological signal processing and analysis, the detection of physiologically signif...","author":[{"dropping-particle":"","family":"Goldberger","given":"Ary L.","non-dropping-particle":"","parse-names":false,"suffix":""},{"dropping-particle":"","family":"Amaral","given":"Luis A. N.","non-dropping-particle":"","parse-names":false,"suffix":""},{"dropping-particle":"","family":"Glass","given":"Leon","non-dropping-particle":"","parse-names":false,"suffix":""},{"dropping-particle":"","family":"Hausdorff","given":"Jeffrey M.","non-dropping-particle":"","parse-names":false,"suffix":""},{"dropping-particle":"","family":"Ivanov","given":"Plamen Ch.","non-dropping-particle":"","parse-names":false,"suffix":""},{"dropping-particle":"","family":"Mark","given":"Roger G.","non-dropping-particle":"","parse-names":false,"suffix":""},{"dropping-particle":"","family":"Mietus","given":"Joseph E.","non-dropping-particle":"","parse-names":false,"suffix":""},{"dropping-particle":"","family":"Moody","given":"George B.","non-dropping-particle":"","parse-names":false,"suffix":""},{"dropping-particle":"","family":"Peng","given":"Chung-Kang","non-dropping-particle":"","parse-names":false,"suffix":""},{"dropping-particle":"","family":"Stanley","given":"H. Eugene","non-dropping-particle":"","parse-names":false,"suffix":""}],"container-title":"Circulation","id":"ITEM-1","issue":"23","issued":{"date-parts":[["2000","6","13"]]},"publisher":"Lippincott Williams &amp; Wilkins","title":"PhysioBank, PhysioToolkit, and PhysioNet","type":"article-journal","volume":"101"},"uris":["http://www.mendeley.com/documents/?uuid=6a5da854-d549-32b7-9c84-88ab14763bfa"]}],"mendeley":{"formattedCitation":"[2]","plainTextFormattedCitation":"[2]","previouslyFormattedCitation":"(Goldberger et al., 2000)"},"properties":{"noteIndex":0},"schema":"https://github.com/citation-style-language/schema/raw/master/csl-citation.json"}</w:instrText>
+        <w:instrText>ADDIN CSL_CITATION {"citationItems":[{"id":"ITEM-1","itemData":{"DOI":"10.1161/01.CIR.101.23.e215","ISSN":"0009-7322","abstract":"Abstract—The newly inaugurated Research Resource for Complex Physiologic Signals, which was created under the auspices of the National Center for Research Resources of the National Institutes of Health, is intended to stimulate current research and new investigations in the study of cardiovascular and other complex biomedical signals. The resource has 3 interdependent components. PhysioBank is a large and growing archive of well-characterized digital recordings of physiological signals and related data for use by the biomedical research community. It currently includes databases of multiparameter cardiopulmonary, neural, and other biomedical signals from healthy subjects and from patients with a variety of conditions with major public health implications, including life-threatening arrhythmias, congestive heart failure, sleep apnea, neurological disorders, and aging. PhysioToolkit is a library of open-source software for physiological signal processing and analysis, the detection of physiologically signif...","author":[{"dropping-particle":"","family":"Goldberger","given":"Ary L.","non-dropping-particle":"","parse-names":false,"suffix":""},{"dropping-particle":"","family":"Amaral","given":"Luis A. N.","non-dropping-particle":"","parse-names":false,"suffix":""},{"dropping-particle":"","family":"Glass","given":"Leon","non-dropping-particle":"","parse-names":false,"suffix":""},{"dropping-particle":"","family":"Hausdorff","given":"Jeffrey M.","non-dropping-particle":"","parse-names":false,"suffix":""},{"dropping-particle":"","family":"Ivanov","given":"Plamen Ch.","non-dropping-particle":"","parse-names":false,"suffix":""},{"dropping-particle":"","family":"Mark","given":"Roger G.","non-dropping-particle":"","parse-names":false,"suffix":""},{"dropping-particle":"","family":"Mietus","given":"Joseph E.","non-dropping-particle":"","parse-names":false,"suffix":""},{"dropping-particle":"","family":"Moody","given":"George B.","non-dropping-particle":"","parse-names":false,"suffix":""},{"dropping-particle":"","family":"Peng","given":"Chung-Kang","non-dropping-particle":"","parse-names":false,"suffix":""},{"dropping-particle":"","family":"Stanley","given":"H. Eugene","non-dropping-particle":"","parse-names":false,"suffix":""}],"container-title":"Circulation","id":"ITEM-1","issue":"23","issued":{"date-parts":[["2000","6","13"]]},"publisher":"Lippincott Williams &amp; Wilkins","title":"PhysioBank, PhysioToolkit, and PhysioNet","type":"article-journal","volume":"101"},"uris":["http://www.mendeley.com/documents/?uuid=6a5da854-d549-32b7-9c84-88ab14763bfa"]}],"mendeley":{"formattedCitation":"[17]","plainTextFormattedCitation":"[17]","previouslyFormattedCitation":"[17]"},"properties":{"noteIndex":0},"schema":"https://github.com/citation-style-language/schema/raw/master/csl-citation.json"}</w:instrText>
       </w:r>
       <w:r>
         <w:rPr>
@@ -136,7 +1143,7 @@
           <w:noProof/>
           <w:lang w:val="en-US" w:eastAsia="ru-RU"/>
         </w:rPr>
-        <w:t>[2]</w:t>
+        <w:t>[17]</w:t>
       </w:r>
       <w:r>
         <w:rPr>
@@ -202,7 +1209,7 @@
         <w:rPr>
           <w:lang w:val="en-US" w:eastAsia="ru-RU"/>
         </w:rPr>
-        <w:instrText>ADDIN CSL_CITATION {"citationItems":[{"id":"ITEM-1","itemData":{"URL":"http://www.schalklab.org/research/bci2000","accessed":{"date-parts":[["2019","5","7"]]},"id":"ITEM-1","issued":{"date-parts":[["0"]]},"title":"BCI2000 | Schalk Lab","type":"webpage"},"uris":["http://www.mendeley.com/documents/?uuid=619f1bdf-42b4-35cd-82e7-dc0dc56ebbf3"]}],"mendeley":{"formattedCitation":"[3]","plainTextFormattedCitation":"[3]","previouslyFormattedCitation":"(“BCI2000 | Schalk Lab,” n.d.)"},"properties":{"noteIndex":0},"schema":"https://github.com/citation-style-language/schema/raw/master/csl-citation.json"}</w:instrText>
+        <w:instrText>ADDIN CSL_CITATION {"citationItems":[{"id":"ITEM-1","itemData":{"URL":"http://www.schalklab.org/research/bci2000","accessed":{"date-parts":[["2019","5","7"]]},"id":"ITEM-1","issued":{"date-parts":[["0"]]},"title":"BCI2000 | Schalk Lab","type":"webpage"},"uris":["http://www.mendeley.com/documents/?uuid=619f1bdf-42b4-35cd-82e7-dc0dc56ebbf3"]}],"mendeley":{"formattedCitation":"[18]","plainTextFormattedCitation":"[18]","previouslyFormattedCitation":"[18]"},"properties":{"noteIndex":0},"schema":"https://github.com/citation-style-language/schema/raw/master/csl-citation.json"}</w:instrText>
       </w:r>
       <w:r>
         <w:rPr>
@@ -215,7 +1222,7 @@
           <w:noProof/>
           <w:lang w:val="en-US" w:eastAsia="ru-RU"/>
         </w:rPr>
-        <w:t>[3]</w:t>
+        <w:t>[18]</w:t>
       </w:r>
       <w:r>
         <w:rPr>
@@ -227,7 +1234,14 @@
         <w:rPr>
           <w:lang w:val="en-US" w:eastAsia="ru-RU"/>
         </w:rPr>
-        <w:t>. In total data from 105 subjects w</w:t>
+        <w:t xml:space="preserve">. In total data from </w:t>
+      </w:r>
+      <w:r>
+        <w:rPr>
+          <w:lang w:val="en-US" w:eastAsia="ru-RU"/>
+        </w:rPr>
+        <w:lastRenderedPageBreak/>
+        <w:t>105 subjects w</w:t>
       </w:r>
       <w:r>
         <w:rPr>
@@ -343,7 +1357,7 @@
         <w:rPr>
           <w:lang w:val="en-US" w:eastAsia="ru-RU"/>
         </w:rPr>
-        <w:instrText>ADDIN CSL_CITATION {"citationItems":[{"id":"ITEM-1","itemData":{"URL":"http://chronux.org/","accessed":{"date-parts":[["2019","5","7"]]},"id":"ITEM-1","issued":{"date-parts":[["0"]]},"title":"Chronux Home","type":"webpage"},"uris":["http://www.mendeley.com/documents/?uuid=af7f65cd-00f5-3538-8da2-6b2710ee9d99"]}],"mendeley":{"formattedCitation":"[4]","plainTextFormattedCitation":"[4]","previouslyFormattedCitation":"(“Chronux Home,” n.d.)"},"properties":{"noteIndex":0},"schema":"https://github.com/citation-style-language/schema/raw/master/csl-citation.json"}</w:instrText>
+        <w:instrText>ADDIN CSL_CITATION {"citationItems":[{"id":"ITEM-1","itemData":{"URL":"http://chronux.org/","accessed":{"date-parts":[["2019","5","7"]]},"id":"ITEM-1","issued":{"date-parts":[["0"]]},"title":"Chronux Home","type":"webpage"},"uris":["http://www.mendeley.com/documents/?uuid=af7f65cd-00f5-3538-8da2-6b2710ee9d99"]}],"mendeley":{"formattedCitation":"[19]","plainTextFormattedCitation":"[19]","previouslyFormattedCitation":"[19]"},"properties":{"noteIndex":0},"schema":"https://github.com/citation-style-language/schema/raw/master/csl-citation.json"}</w:instrText>
       </w:r>
       <w:r>
         <w:rPr>
@@ -356,7 +1370,7 @@
           <w:noProof/>
           <w:lang w:val="en-US" w:eastAsia="ru-RU"/>
         </w:rPr>
-        <w:t>[4]</w:t>
+        <w:t>[19]</w:t>
       </w:r>
       <w:r>
         <w:rPr>
@@ -409,7 +1423,7 @@
         <w:rPr>
           <w:lang w:val="en-US" w:eastAsia="ru-RU"/>
         </w:rPr>
-        <w:instrText>ADDIN CSL_CITATION {"citationItems":[{"id":"ITEM-1","itemData":{"URL":"http://brocabrain.blogspot.be/2011/04/empirical-mode-decomposition-riding.html","accessed":{"date-parts":[["2018","5","10"]]},"id":"ITEM-1","issued":{"date-parts":[["0"]]},"title":"Empirical Mode Decomposition: Riding the Waves","type":"webpage"},"uris":["http://www.mendeley.com/documents/?uuid=ecd5b768-0180-3767-a95d-6844dbf417d5"]}],"mendeley":{"formattedCitation":"[5]","plainTextFormattedCitation":"[5]","previouslyFormattedCitation":"(“Empirical Mode Decomposition: Riding the Waves,” n.d.)"},"properties":{"noteIndex":0},"schema":"https://github.com/citation-style-language/schema/raw/master/csl-citation.json"}</w:instrText>
+        <w:instrText>ADDIN CSL_CITATION {"citationItems":[{"id":"ITEM-1","itemData":{"URL":"http://brocabrain.blogspot.be/2011/04/empirical-mode-decomposition-riding.html","accessed":{"date-parts":[["2018","5","10"]]},"id":"ITEM-1","issued":{"date-parts":[["0"]]},"title":"Empirical Mode Decomposition: Riding the Waves","type":"webpage"},"uris":["http://www.mendeley.com/documents/?uuid=ecd5b768-0180-3767-a95d-6844dbf417d5"]}],"mendeley":{"formattedCitation":"[20]","plainTextFormattedCitation":"[20]","previouslyFormattedCitation":"[20]"},"properties":{"noteIndex":0},"schema":"https://github.com/citation-style-language/schema/raw/master/csl-citation.json"}</w:instrText>
       </w:r>
       <w:r>
         <w:rPr>
@@ -422,7 +1436,7 @@
           <w:noProof/>
           <w:lang w:val="en-US" w:eastAsia="ru-RU"/>
         </w:rPr>
-        <w:t>[5]</w:t>
+        <w:t>[20]</w:t>
       </w:r>
       <w:r>
         <w:rPr>
@@ -690,7 +1704,7 @@
           <w:shd w:val="clear" w:color="auto" w:fill="FFFFFF"/>
           <w:lang w:val="en-US"/>
         </w:rPr>
-        <w:instrText>ADDIN CSL_CITATION {"citationItems":[{"id":"ITEM-1","itemData":{"author":[{"dropping-particle":"","family":"Shannon","given":"Claude E","non-dropping-particle":"","parse-names":false,"suffix":""},{"dropping-particle":"","family":"Weaver","given":"Warren","non-dropping-particle":"","parse-names":false,"suffix":""}],"id":"ITEM-1","issued":{"date-parts":[["1949"]]},"title":"THE MATHEMATICAL THEORY OF COMMUNICATION","type":"report"},"uris":["http://www.mendeley.com/documents/?uuid=38b8843a-38c1-36ea-a47c-7fe3a9908813"]}],"mendeley":{"formattedCitation":"[6]","plainTextFormattedCitation":"[6]","previouslyFormattedCitation":"(Shannon &amp; Weaver, 1949)"},"properties":{"noteIndex":0},"schema":"https://github.com/citation-style-language/schema/raw/master/csl-citation.json"}</w:instrText>
+        <w:instrText>ADDIN CSL_CITATION {"citationItems":[{"id":"ITEM-1","itemData":{"author":[{"dropping-particle":"","family":"Shannon","given":"Claude E","non-dropping-particle":"","parse-names":false,"suffix":""},{"dropping-particle":"","family":"Weaver","given":"Warren","non-dropping-particle":"","parse-names":false,"suffix":""}],"id":"ITEM-1","issued":{"date-parts":[["1949"]]},"title":"THE MATHEMATICAL THEORY OF COMMUNICATION","type":"report"},"uris":["http://www.mendeley.com/documents/?uuid=38b8843a-38c1-36ea-a47c-7fe3a9908813"]}],"mendeley":{"formattedCitation":"[21]","plainTextFormattedCitation":"[21]","previouslyFormattedCitation":"[21]"},"properties":{"noteIndex":0},"schema":"https://github.com/citation-style-language/schema/raw/master/csl-citation.json"}</w:instrText>
       </w:r>
       <w:r>
         <w:rPr>
@@ -707,7 +1721,7 @@
           <w:shd w:val="clear" w:color="auto" w:fill="FFFFFF"/>
           <w:lang w:val="en-US"/>
         </w:rPr>
-        <w:t>[6]</w:t>
+        <w:t>[21]</w:t>
       </w:r>
       <w:r>
         <w:rPr>
@@ -747,7 +1761,6 @@
               <w:rFonts w:ascii="Cambria Math" w:hAnsi="Cambria Math"/>
               <w:lang w:val="en-US"/>
             </w:rPr>
-            <w:lastRenderedPageBreak/>
             <m:t>H=-</m:t>
           </m:r>
           <m:nary>
@@ -926,7 +1939,7 @@
           <w:shd w:val="clear" w:color="auto" w:fill="FFFFFF"/>
           <w:lang w:val="en-US"/>
         </w:rPr>
-        <w:instrText>ADDIN CSL_CITATION {"citationItems":[{"id":"ITEM-1","itemData":{"DOI":"10.1007/s10439-009-9795-x","ISSN":"0090-6964","author":[{"dropping-particle":"","family":"Aydın","given":"Serap","non-dropping-particle":"","parse-names":false,"suffix":""},{"dropping-particle":"","family":"Saraoğlu","given":"Hamdi Melih","non-dropping-particle":"","parse-names":false,"suffix":""},{"dropping-particle":"","family":"Kara","given":"Sadık","non-dropping-particle":"","parse-names":false,"suffix":""}],"container-title":"Annals of Biomedical Engineering","id":"ITEM-1","issue":"12","issued":{"date-parts":[["2009","12","11"]]},"page":"2626-2630","title":"Log Energy Entropy-Based EEG Classification with Multilayer Neural Networks in Seizure","type":"article-journal","volume":"37"},"uris":["http://www.mendeley.com/documents/?uuid=9d07eda2-5ccc-3d05-b2ba-5f743d91c3fc"]}],"mendeley":{"formattedCitation":"[7]","plainTextFormattedCitation":"[7]","previouslyFormattedCitation":"(Aydın, Saraoğlu, &amp; Kara, 2009)"},"properties":{"noteIndex":0},"schema":"https://github.com/citation-style-language/schema/raw/master/csl-citation.json"}</w:instrText>
+        <w:instrText>ADDIN CSL_CITATION {"citationItems":[{"id":"ITEM-1","itemData":{"DOI":"10.1007/s10439-009-9795-x","ISSN":"0090-6964","author":[{"dropping-particle":"","family":"Aydın","given":"Serap","non-dropping-particle":"","parse-names":false,"suffix":""},{"dropping-particle":"","family":"Saraoğlu","given":"Hamdi Melih","non-dropping-particle":"","parse-names":false,"suffix":""},{"dropping-particle":"","family":"Kara","given":"Sadık","non-dropping-particle":"","parse-names":false,"suffix":""}],"container-title":"Annals of Biomedical Engineering","id":"ITEM-1","issue":"12","issued":{"date-parts":[["2009","12","11"]]},"page":"2626-2630","title":"Log Energy Entropy-Based EEG Classification with Multilayer Neural Networks in Seizure","type":"article-journal","volume":"37"},"uris":["http://www.mendeley.com/documents/?uuid=9d07eda2-5ccc-3d05-b2ba-5f743d91c3fc"]}],"mendeley":{"formattedCitation":"[22]","plainTextFormattedCitation":"[22]","previouslyFormattedCitation":"[22]"},"properties":{"noteIndex":0},"schema":"https://github.com/citation-style-language/schema/raw/master/csl-citation.json"}</w:instrText>
       </w:r>
       <w:r>
         <w:rPr>
@@ -946,7 +1959,7 @@
           <w:shd w:val="clear" w:color="auto" w:fill="FFFFFF"/>
           <w:lang w:val="en-US"/>
         </w:rPr>
-        <w:t>[7]</w:t>
+        <w:t>[22]</w:t>
       </w:r>
       <w:r>
         <w:rPr>
@@ -1080,6 +2093,7 @@
           <w:shd w:val="clear" w:color="auto" w:fill="FFFFFF"/>
           <w:lang w:val="en-US"/>
         </w:rPr>
+        <w:lastRenderedPageBreak/>
         <w:t>Where </w:t>
       </w:r>
       <w:r>
@@ -1141,7 +2155,7 @@
         <w:rPr>
           <w:lang w:val="en-US"/>
         </w:rPr>
-        <w:instrText>ADDIN CSL_CITATION {"citationItems":[{"id":"ITEM-1","itemData":{"ISSN":"0027-8424","PMID":"11607165","abstract":"Techniques to determine changing system complexity from data are evaluated. Convergence of a frequently used correlation dimension algorithm to a finite value does not necessarily imply an underlying deterministic model or chaos. Analysis of a recently developed family of formulas and statistics, approximate entropy (ApEn), suggests that ApEn can classify complex systems, given at least 1000 data values in diverse settings that include both deterministic chaotic and stochastic processes. The capability to discern changing complexity from such a relatively small amount of data holds promise for applications of ApEn in a variety of contexts.","author":[{"dropping-particle":"","family":"Pincus","given":"S M","non-dropping-particle":"","parse-names":false,"suffix":""}],"container-title":"Proceedings of the National Academy of Sciences of the United States of America","id":"ITEM-1","issue":"6","issued":{"date-parts":[["1991","3","15"]]},"page":"2297-301","title":"Approximate entropy as a measure of system complexity.","type":"article-journal","volume":"88"},"uris":["http://www.mendeley.com/documents/?uuid=47ab7c19-5097-306b-9f9d-45f6caf8de6b"]}],"mendeley":{"formattedCitation":"[8]","plainTextFormattedCitation":"[8]","previouslyFormattedCitation":"(Pincus, 1991)"},"properties":{"noteIndex":0},"schema":"https://github.com/citation-style-language/schema/raw/master/csl-citation.json"}</w:instrText>
+        <w:instrText>ADDIN CSL_CITATION {"citationItems":[{"id":"ITEM-1","itemData":{"ISSN":"0027-8424","PMID":"11607165","abstract":"Techniques to determine changing system complexity from data are evaluated. Convergence of a frequently used correlation dimension algorithm to a finite value does not necessarily imply an underlying deterministic model or chaos. Analysis of a recently developed family of formulas and statistics, approximate entropy (ApEn), suggests that ApEn can classify complex systems, given at least 1000 data values in diverse settings that include both deterministic chaotic and stochastic processes. The capability to discern changing complexity from such a relatively small amount of data holds promise for applications of ApEn in a variety of contexts.","author":[{"dropping-particle":"","family":"Pincus","given":"S M","non-dropping-particle":"","parse-names":false,"suffix":""}],"container-title":"Proceedings of the National Academy of Sciences of the United States of America","id":"ITEM-1","issue":"6","issued":{"date-parts":[["1991","3","15"]]},"page":"2297-301","title":"Approximate entropy as a measure of system complexity.","type":"article-journal","volume":"88"},"uris":["http://www.mendeley.com/documents/?uuid=47ab7c19-5097-306b-9f9d-45f6caf8de6b"]}],"mendeley":{"formattedCitation":"[23]","plainTextFormattedCitation":"[23]","previouslyFormattedCitation":"[23]"},"properties":{"noteIndex":0},"schema":"https://github.com/citation-style-language/schema/raw/master/csl-citation.json"}</w:instrText>
       </w:r>
       <w:r>
         <w:rPr>
@@ -1154,7 +2168,7 @@
           <w:noProof/>
           <w:lang w:val="en-US"/>
         </w:rPr>
-        <w:t>[8]</w:t>
+        <w:t>[23]</w:t>
       </w:r>
       <w:r>
         <w:rPr>
@@ -1361,7 +2375,7 @@
         <w:rPr>
           <w:lang w:val="en-US"/>
         </w:rPr>
-        <w:instrText>ADDIN CSL_CITATION {"citationItems":[{"id":"ITEM-1","itemData":{"DOI":"10.1152/ajpheart.2000.278.6.H2039","ISSN":"0363-6135","PMID":"10843903","abstract":"Entropy, as it relates to dynamical systems, is the rate of information production. Methods for estimation of the entropy of a system represented by a time series are not, however, well suited to analysis of the short and noisy data sets encountered in cardiovascular and other biological studies. Pincus introduced approximate entropy (ApEn), a set of measures of system complexity closely related to entropy, which is easily applied to clinical cardiovascular and other time series. ApEn statistics, however, lead to inconsistent results. We have developed a new and related complexity measure, sample entropy (SampEn), and have compared ApEn and SampEn by using them to analyze sets of random numbers with known probabilistic character. We have also evaluated cross-ApEn and cross-SampEn, which use cardiovascular data sets to measure the similarity of two distinct time series. SampEn agreed with theory much more closely than ApEn over a broad range of conditions. The improved accuracy of SampEn statistics should make them useful in the study of experimental clinical cardiovascular and other biological time series.","author":[{"dropping-particle":"","family":"Richman","given":"Joshua S.","non-dropping-particle":"","parse-names":false,"suffix":""},{"dropping-particle":"","family":"Moorman","given":"J. Randall","non-dropping-particle":"","parse-names":false,"suffix":""}],"container-title":"American Journal of Physiology-Heart and Circulatory Physiology","id":"ITEM-1","issue":"6","issued":{"date-parts":[["2000","6"]]},"page":"H2039-H2049","title":"Physiological time-series analysis using approximate entropy and sample entropy","type":"article-journal","volume":"278"},"uris":["http://www.mendeley.com/documents/?uuid=660c76aa-676c-3dbc-a6db-f49f9e8bb034"]}],"mendeley":{"formattedCitation":"[9]","plainTextFormattedCitation":"[9]","previouslyFormattedCitation":"(Richman &amp; Moorman, 2000)"},"properties":{"noteIndex":0},"schema":"https://github.com/citation-style-language/schema/raw/master/csl-citation.json"}</w:instrText>
+        <w:instrText>ADDIN CSL_CITATION {"citationItems":[{"id":"ITEM-1","itemData":{"DOI":"10.1152/ajpheart.2000.278.6.H2039","ISSN":"0363-6135","PMID":"10843903","abstract":"Entropy, as it relates to dynamical systems, is the rate of information production. Methods for estimation of the entropy of a system represented by a time series are not, however, well suited to analysis of the short and noisy data sets encountered in cardiovascular and other biological studies. Pincus introduced approximate entropy (ApEn), a set of measures of system complexity closely related to entropy, which is easily applied to clinical cardiovascular and other time series. ApEn statistics, however, lead to inconsistent results. We have developed a new and related complexity measure, sample entropy (SampEn), and have compared ApEn and SampEn by using them to analyze sets of random numbers with known probabilistic character. We have also evaluated cross-ApEn and cross-SampEn, which use cardiovascular data sets to measure the similarity of two distinct time series. SampEn agreed with theory much more closely than ApEn over a broad range of conditions. The improved accuracy of SampEn statistics should make them useful in the study of experimental clinical cardiovascular and other biological time series.","author":[{"dropping-particle":"","family":"Richman","given":"Joshua S.","non-dropping-particle":"","parse-names":false,"suffix":""},{"dropping-particle":"","family":"Moorman","given":"J. Randall","non-dropping-particle":"","parse-names":false,"suffix":""}],"container-title":"American Journal of Physiology-Heart and Circulatory Physiology","id":"ITEM-1","issue":"6","issued":{"date-parts":[["2000","6"]]},"page":"H2039-H2049","title":"Physiological time-series analysis using approximate entropy and sample entropy","type":"article-journal","volume":"278"},"uris":["http://www.mendeley.com/documents/?uuid=660c76aa-676c-3dbc-a6db-f49f9e8bb034"]}],"mendeley":{"formattedCitation":"[24]","plainTextFormattedCitation":"[24]","previouslyFormattedCitation":"[24]"},"properties":{"noteIndex":0},"schema":"https://github.com/citation-style-language/schema/raw/master/csl-citation.json"}</w:instrText>
       </w:r>
       <w:r>
         <w:rPr>
@@ -1374,7 +2388,7 @@
           <w:noProof/>
           <w:lang w:val="en-US"/>
         </w:rPr>
-        <w:t>[9]</w:t>
+        <w:t>[24]</w:t>
       </w:r>
       <w:r>
         <w:rPr>
@@ -2055,7 +3069,7 @@
         <w:rPr>
           <w:lang w:val="en-US" w:eastAsia="ru-RU"/>
         </w:rPr>
-        <w:instrText>ADDIN CSL_CITATION {"citationItems":[{"id":"ITEM-1","itemData":{"abstract":"The cross-correlation of two complex functions f(t) and g(t) of a real variable t, denoted f*g is defined by  f*g=f^_(-t)*g(t),  (1)   where * denotes convolution and f^_(t) is the complex conjugate of f(t). Since convolution is defined by  f*g=int_(-infty)^inftyf(tau)g(t-tau)dtau,  (2)   it follows that  [f*g](t)=int_(-infty)^inftyf^_(-tau)g(t-tau)dtau.  (3)   Letting tau^'=-tau, dtau^'=-dtau, so (3) is equivalent to f*g = int_infty^(-infty)f^_(tau^')g(t+tau^')(-dtau^') (4)   =...","author":[{"dropping-particle":"","family":"Weisstein","given":"Eric W.","non-dropping-particle":"","parse-names":false,"suffix":""}],"id":"ITEM-1","issued":{"date-parts":[["0"]]},"publisher":"Wolfram Research, Inc.","title":"Cross-Correlation","type":"article-journal"},"uris":["http://www.mendeley.com/documents/?uuid=be016d79-e6cf-305d-9f56-afa7b93cf835"]}],"mendeley":{"formattedCitation":"[10]","plainTextFormattedCitation":"[10]","previouslyFormattedCitation":"(Weisstein, n.d.)"},"properties":{"noteIndex":0},"schema":"https://github.com/citation-style-language/schema/raw/master/csl-citation.json"}</w:instrText>
+        <w:instrText>ADDIN CSL_CITATION {"citationItems":[{"id":"ITEM-1","itemData":{"abstract":"The cross-correlation of two complex functions f(t) and g(t) of a real variable t, denoted f*g is defined by  f*g=f^_(-t)*g(t),  (1)   where * denotes convolution and f^_(t) is the complex conjugate of f(t). Since convolution is defined by  f*g=int_(-infty)^inftyf(tau)g(t-tau)dtau,  (2)   it follows that  [f*g](t)=int_(-infty)^inftyf^_(-tau)g(t-tau)dtau.  (3)   Letting tau^'=-tau, dtau^'=-dtau, so (3) is equivalent to f*g = int_infty^(-infty)f^_(tau^')g(t+tau^')(-dtau^') (4)   =...","author":[{"dropping-particle":"","family":"Weisstein","given":"Eric W.","non-dropping-particle":"","parse-names":false,"suffix":""}],"id":"ITEM-1","issued":{"date-parts":[["0"]]},"publisher":"Wolfram Research, Inc.","title":"Cross-Correlation","type":"article-journal"},"uris":["http://www.mendeley.com/documents/?uuid=be016d79-e6cf-305d-9f56-afa7b93cf835"]}],"mendeley":{"formattedCitation":"[25]","plainTextFormattedCitation":"[25]","previouslyFormattedCitation":"[25]"},"properties":{"noteIndex":0},"schema":"https://github.com/citation-style-language/schema/raw/master/csl-citation.json"}</w:instrText>
       </w:r>
       <w:r>
         <w:rPr>
@@ -2068,7 +3082,7 @@
           <w:noProof/>
           <w:lang w:val="en-US" w:eastAsia="ru-RU"/>
         </w:rPr>
-        <w:t>[10]</w:t>
+        <w:t>[25]</w:t>
       </w:r>
       <w:r>
         <w:rPr>
@@ -2219,7 +3233,7 @@
         <w:rPr>
           <w:lang w:val="en-US" w:eastAsia="ru-RU"/>
         </w:rPr>
-        <w:instrText>ADDIN CSL_CITATION {"citationItems":[{"id":"ITEM-1","itemData":{"ISBN":"026208239X","abstract":"\"A Bradford book.\" 1. Threshold Gates -- 2. Computational Capabilities of Artificial Neural Networks -- 3. Learning Rules -- 4. Mathematical Theory of Neural Learning -- 5. Adaptive Multilayer Neural Networks I -- 6. Adaptive Multilayer Neural Networks II -- 7. Associative Neural Memories -- 8. Global Search Methods for Neural Networks.","author":[{"dropping-particle":"","family":"Hassoun","given":"Mohamad H.","non-dropping-particle":"","parse-names":false,"suffix":""},{"dropping-particle":"","family":"H.","given":"Mohamad","non-dropping-particle":"","parse-names":false,"suffix":""}],"id":"ITEM-1","issued":{"date-parts":[["1995"]]},"number-of-pages":"511","publisher":"MIT Press","title":"Fundamentals of artificial neural networks","type":"book"},"uris":["http://www.mendeley.com/documents/?uuid=b0f73184-2268-3b73-9a7b-6ec80a02d060"]}],"mendeley":{"formattedCitation":"[11]","plainTextFormattedCitation":"[11]","previouslyFormattedCitation":"(Hassoun &amp; H., 1995)"},"properties":{"noteIndex":0},"schema":"https://github.com/citation-style-language/schema/raw/master/csl-citation.json"}</w:instrText>
+        <w:instrText>ADDIN CSL_CITATION {"citationItems":[{"id":"ITEM-1","itemData":{"ISBN":"026208239X","abstract":"\"A Bradford book.\" 1. Threshold Gates -- 2. Computational Capabilities of Artificial Neural Networks -- 3. Learning Rules -- 4. Mathematical Theory of Neural Learning -- 5. Adaptive Multilayer Neural Networks I -- 6. Adaptive Multilayer Neural Networks II -- 7. Associative Neural Memories -- 8. Global Search Methods for Neural Networks.","author":[{"dropping-particle":"","family":"Hassoun","given":"Mohamad H.","non-dropping-particle":"","parse-names":false,"suffix":""},{"dropping-particle":"","family":"H.","given":"Mohamad","non-dropping-particle":"","parse-names":false,"suffix":""}],"id":"ITEM-1","issued":{"date-parts":[["1995"]]},"number-of-pages":"511","publisher":"MIT Press","title":"Fundamentals of artificial neural networks","type":"book"},"uris":["http://www.mendeley.com/documents/?uuid=b0f73184-2268-3b73-9a7b-6ec80a02d060"]}],"mendeley":{"formattedCitation":"[26]","plainTextFormattedCitation":"[26]","previouslyFormattedCitation":"[26]"},"properties":{"noteIndex":0},"schema":"https://github.com/citation-style-language/schema/raw/master/csl-citation.json"}</w:instrText>
       </w:r>
       <w:r>
         <w:rPr>
@@ -2232,7 +3246,7 @@
           <w:noProof/>
           <w:lang w:val="en-US" w:eastAsia="ru-RU"/>
         </w:rPr>
-        <w:t>[11]</w:t>
+        <w:t>[26]</w:t>
       </w:r>
       <w:r>
         <w:rPr>
@@ -2250,57 +3264,51 @@
         <w:rPr>
           <w:lang w:val="en-US" w:eastAsia="ru-RU"/>
         </w:rPr>
-        <w:t xml:space="preserve"> in </w:t>
-      </w:r>
+        <w:t xml:space="preserve"> in proposed systems</w:t>
+      </w:r>
+      <w:r>
+        <w:rPr>
+          <w:lang w:val="en-US" w:eastAsia="ru-RU"/>
+        </w:rPr>
+        <w:t xml:space="preserve"> neural network </w:t>
+      </w:r>
+      <w:r>
+        <w:rPr>
+          <w:lang w:val="en-US" w:eastAsia="ru-RU"/>
+        </w:rPr>
+        <w:t xml:space="preserve">was used </w:t>
+      </w:r>
+      <w:r>
+        <w:rPr>
+          <w:lang w:val="en-US" w:eastAsia="ru-RU"/>
+        </w:rPr>
+        <w:t>as a first part of larger machine-learning system in order to do the convolution between channels.</w:t>
+      </w:r>
+    </w:p>
+    <w:p>
+      <w:pPr>
+        <w:rPr>
+          <w:lang w:val="en-US" w:eastAsia="ru-RU"/>
+        </w:rPr>
+      </w:pPr>
+      <w:r>
+        <w:rPr>
+          <w:lang w:val="en-US" w:eastAsia="ru-RU"/>
+        </w:rPr>
+        <w:t>The main idea was to use a set of convolutional layers to find dependencies only within the characteristics (within rows), while not affecting the dependencies between the various characteristics (between columns); that is why in the convolutional layers only 1*n-type filters where used.</w:t>
+      </w:r>
+    </w:p>
+    <w:p>
+      <w:pPr>
+        <w:rPr>
+          <w:lang w:val="en-US" w:eastAsia="ru-RU"/>
+        </w:rPr>
+      </w:pPr>
       <w:r>
         <w:rPr>
           <w:lang w:val="en-US" w:eastAsia="ru-RU"/>
         </w:rPr>
         <w:lastRenderedPageBreak/>
-        <w:t>proposed systems</w:t>
-      </w:r>
-      <w:r>
-        <w:rPr>
-          <w:lang w:val="en-US" w:eastAsia="ru-RU"/>
-        </w:rPr>
-        <w:t xml:space="preserve"> neural network </w:t>
-      </w:r>
-      <w:r>
-        <w:rPr>
-          <w:lang w:val="en-US" w:eastAsia="ru-RU"/>
-        </w:rPr>
-        <w:t xml:space="preserve">was used </w:t>
-      </w:r>
-      <w:r>
-        <w:rPr>
-          <w:lang w:val="en-US" w:eastAsia="ru-RU"/>
-        </w:rPr>
-        <w:t>as a first part of larger machine-learning system in order to do the convolution between channels.</w:t>
-      </w:r>
-    </w:p>
-    <w:p>
-      <w:pPr>
-        <w:rPr>
-          <w:lang w:val="en-US" w:eastAsia="ru-RU"/>
-        </w:rPr>
-      </w:pPr>
-      <w:r>
-        <w:rPr>
-          <w:lang w:val="en-US" w:eastAsia="ru-RU"/>
-        </w:rPr>
-        <w:t>The main idea was to use a set of convolutional layers to find dependencies only within the characteristics (within rows), while not affecting the dependencies between the various characteristics (between columns); that is why in the convolutional layers only 1*n-type filters where used.</w:t>
-      </w:r>
-    </w:p>
-    <w:p>
-      <w:pPr>
-        <w:rPr>
-          <w:lang w:val="en-US" w:eastAsia="ru-RU"/>
-        </w:rPr>
-      </w:pPr>
-      <w:r>
-        <w:rPr>
-          <w:lang w:val="en-US" w:eastAsia="ru-RU"/>
-        </w:rPr>
         <w:t>For this purposes, the neural network was built using Keras framework in Python. Its model was based on the part of  “InceptionV3” model</w:t>
       </w:r>
       <w:r>
@@ -2319,7 +3327,7 @@
         <w:rPr>
           <w:lang w:val="en-US" w:eastAsia="ru-RU"/>
         </w:rPr>
-        <w:instrText>ADDIN CSL_CITATION {"citationItems":[{"id":"ITEM-1","itemData":{"abstract":"Convolutional networks are at the core of most state-of-the-art computer vision solutions for a wide variety of tasks. Since 2014 very deep convolutional networks started to become mainstream, yielding substantial gains in various benchmarks. Although increased model size and computational cost tend to translate to immediate quality gains for most tasks (as long as enough labeled data is provided for training), computational efficiency and low parameter count are still enabling factors for various use cases such as mobile vision and big-data scenarios. Here we explore ways to scale up networks in ways that aim at utilizing the added computation as efficiently as possible by suitably factorized convolutions and aggressive regularization. We benchmark our methods on the ILSVRC 2012 classification challenge validation set demonstrate substantial gains over the state of the art: 21.2% top-1 and 5.6% top-5 error for single frame evaluation using a network with a computational cost of 5 billion multiply-adds per inference and with using less than 25 million parameters. With an ensemble of 4 models and multi-crop evaluation, we report 3.5% top-5 error on the validation set (3.6% error on the test set) and 17.3% top-1 error on the validation set.","author":[{"dropping-particle":"","family":"Szegedy","given":"Christian","non-dropping-particle":"","parse-names":false,"suffix":""},{"dropping-particle":"","family":"Vanhoucke","given":"Vincent","non-dropping-particle":"","parse-names":false,"suffix":""},{"dropping-particle":"","family":"Ioffe","given":"Sergey","non-dropping-particle":"","parse-names":false,"suffix":""},{"dropping-particle":"","family":"Shlens","given":"Jonathon","non-dropping-particle":"","parse-names":false,"suffix":""},{"dropping-particle":"","family":"Wojna","given":"Zbigniew","non-dropping-particle":"","parse-names":false,"suffix":""}],"id":"ITEM-1","issued":{"date-parts":[["2015","12","1"]]},"title":"Rethinking the Inception Architecture for Computer Vision","type":"article-journal"},"uris":["http://www.mendeley.com/documents/?uuid=c1d5f8ee-68a3-37b5-b1ac-c341d46acd5b"]}],"mendeley":{"formattedCitation":"[12]","plainTextFormattedCitation":"[12]","previouslyFormattedCitation":"(Szegedy, Vanhoucke, Ioffe, Shlens, &amp; Wojna, 2015)"},"properties":{"noteIndex":0},"schema":"https://github.com/citation-style-language/schema/raw/master/csl-citation.json"}</w:instrText>
+        <w:instrText>ADDIN CSL_CITATION {"citationItems":[{"id":"ITEM-1","itemData":{"abstract":"Convolutional networks are at the core of most state-of-the-art computer vision solutions for a wide variety of tasks. Since 2014 very deep convolutional networks started to become mainstream, yielding substantial gains in various benchmarks. Although increased model size and computational cost tend to translate to immediate quality gains for most tasks (as long as enough labeled data is provided for training), computational efficiency and low parameter count are still enabling factors for various use cases such as mobile vision and big-data scenarios. Here we explore ways to scale up networks in ways that aim at utilizing the added computation as efficiently as possible by suitably factorized convolutions and aggressive regularization. We benchmark our methods on the ILSVRC 2012 classification challenge validation set demonstrate substantial gains over the state of the art: 21.2% top-1 and 5.6% top-5 error for single frame evaluation using a network with a computational cost of 5 billion multiply-adds per inference and with using less than 25 million parameters. With an ensemble of 4 models and multi-crop evaluation, we report 3.5% top-5 error on the validation set (3.6% error on the test set) and 17.3% top-1 error on the validation set.","author":[{"dropping-particle":"","family":"Szegedy","given":"Christian","non-dropping-particle":"","parse-names":false,"suffix":""},{"dropping-particle":"","family":"Vanhoucke","given":"Vincent","non-dropping-particle":"","parse-names":false,"suffix":""},{"dropping-particle":"","family":"Ioffe","given":"Sergey","non-dropping-particle":"","parse-names":false,"suffix":""},{"dropping-particle":"","family":"Shlens","given":"Jonathon","non-dropping-particle":"","parse-names":false,"suffix":""},{"dropping-particle":"","family":"Wojna","given":"Zbigniew","non-dropping-particle":"","parse-names":false,"suffix":""}],"id":"ITEM-1","issued":{"date-parts":[["2015","12","1"]]},"title":"Rethinking the Inception Architecture for Computer Vision","type":"article-journal"},"uris":["http://www.mendeley.com/documents/?uuid=c1d5f8ee-68a3-37b5-b1ac-c341d46acd5b"]}],"mendeley":{"formattedCitation":"[27]","plainTextFormattedCitation":"[27]","previouslyFormattedCitation":"[27]"},"properties":{"noteIndex":0},"schema":"https://github.com/citation-style-language/schema/raw/master/csl-citation.json"}</w:instrText>
       </w:r>
       <w:r>
         <w:rPr>
@@ -2332,7 +3340,7 @@
           <w:noProof/>
           <w:lang w:val="en-US" w:eastAsia="ru-RU"/>
         </w:rPr>
-        <w:t>[12]</w:t>
+        <w:t>[27]</w:t>
       </w:r>
       <w:r>
         <w:rPr>
@@ -2885,7 +3893,7 @@
         <w:rPr>
           <w:lang w:val="en-US" w:eastAsia="ru-RU"/>
         </w:rPr>
-        <w:instrText>ADDIN CSL_CITATION {"citationItems":[{"id":"ITEM-1","itemData":{"DOI":"10.1002/wics.101","ISSN":"19395108","author":[{"dropping-particle":"","family":"Abdi","given":"Hervé","non-dropping-particle":"","parse-names":false,"suffix":""},{"dropping-particle":"","family":"Williams","given":"Lynne J.","non-dropping-particle":"","parse-names":false,"suffix":""}],"container-title":"Wiley Interdisciplinary Reviews: Computational Statistics","id":"ITEM-1","issue":"4","issued":{"date-parts":[["2010","7"]]},"page":"433-459","publisher":"John Wiley &amp; Sons, Inc.","title":"Principal component analysis","type":"article-journal","volume":"2"},"uris":["http://www.mendeley.com/documents/?uuid=7f673be8-e78d-3703-a309-bc5b79dd9035"]}],"mendeley":{"formattedCitation":"[13]","plainTextFormattedCitation":"[13]","previouslyFormattedCitation":"(Abdi &amp; Williams, 2010)"},"properties":{"noteIndex":0},"schema":"https://github.com/citation-style-language/schema/raw/master/csl-citation.json"}</w:instrText>
+        <w:instrText>ADDIN CSL_CITATION {"citationItems":[{"id":"ITEM-1","itemData":{"DOI":"10.1002/wics.101","ISSN":"19395108","author":[{"dropping-particle":"","family":"Abdi","given":"Hervé","non-dropping-particle":"","parse-names":false,"suffix":""},{"dropping-particle":"","family":"Williams","given":"Lynne J.","non-dropping-particle":"","parse-names":false,"suffix":""}],"container-title":"Wiley Interdisciplinary Reviews: Computational Statistics","id":"ITEM-1","issue":"4","issued":{"date-parts":[["2010","7"]]},"page":"433-459","publisher":"John Wiley &amp; Sons, Inc.","title":"Principal component analysis","type":"article-journal","volume":"2"},"uris":["http://www.mendeley.com/documents/?uuid=7f673be8-e78d-3703-a309-bc5b79dd9035"]}],"mendeley":{"formattedCitation":"[28]","plainTextFormattedCitation":"[28]","previouslyFormattedCitation":"[28]"},"properties":{"noteIndex":0},"schema":"https://github.com/citation-style-language/schema/raw/master/csl-citation.json"}</w:instrText>
       </w:r>
       <w:r>
         <w:rPr>
@@ -2898,7 +3906,7 @@
           <w:noProof/>
           <w:lang w:val="en-US" w:eastAsia="ru-RU"/>
         </w:rPr>
-        <w:t>[13]</w:t>
+        <w:t>[28]</w:t>
       </w:r>
       <w:r>
         <w:rPr>
@@ -2958,7 +3966,7 @@
         <w:rPr>
           <w:lang w:val="en-US" w:eastAsia="ru-RU"/>
         </w:rPr>
-        <w:instrText>ADDIN CSL_CITATION {"citationItems":[{"id":"ITEM-1","itemData":{"URL":"https://hackernoon.com/supervised-machine-learning-dimensional-reduction-and-principal-component-analysis-614dec1f6b4c","accessed":{"date-parts":[["2019","5","7"]]},"id":"ITEM-1","issued":{"date-parts":[["0"]]},"title":"Supervised Machine Learning — Dimensional Reduction and Principal Component Analysis","type":"webpage"},"uris":["http://www.mendeley.com/documents/?uuid=3ef469d6-daf5-3c52-9c97-dbcdd2d30fbf"]}],"mendeley":{"formattedCitation":"[14]","plainTextFormattedCitation":"[14]","previouslyFormattedCitation":"(“Supervised Machine Learning — Dimensional Reduction and Principal Component Analysis,” n.d.)"},"properties":{"noteIndex":0},"schema":"https://github.com/citation-style-language/schema/raw/master/csl-citation.json"}</w:instrText>
+        <w:instrText>ADDIN CSL_CITATION {"citationItems":[{"id":"ITEM-1","itemData":{"URL":"https://hackernoon.com/supervised-machine-learning-dimensional-reduction-and-principal-component-analysis-614dec1f6b4c","accessed":{"date-parts":[["2019","5","7"]]},"id":"ITEM-1","issued":{"date-parts":[["0"]]},"title":"Supervised Machine Learning — Dimensional Reduction and Principal Component Analysis","type":"webpage"},"uris":["http://www.mendeley.com/documents/?uuid=3ef469d6-daf5-3c52-9c97-dbcdd2d30fbf"]}],"mendeley":{"formattedCitation":"[15]","plainTextFormattedCitation":"[15]","previouslyFormattedCitation":"[15]"},"properties":{"noteIndex":0},"schema":"https://github.com/citation-style-language/schema/raw/master/csl-citation.json"}</w:instrText>
       </w:r>
       <w:r>
         <w:rPr>
@@ -2971,7 +3979,7 @@
           <w:noProof/>
           <w:lang w:val="en-US" w:eastAsia="ru-RU"/>
         </w:rPr>
-        <w:t>[14]</w:t>
+        <w:t>[15]</w:t>
       </w:r>
       <w:r>
         <w:rPr>
@@ -3148,51 +4156,45 @@
         <w:rPr>
           <w:lang w:val="en-US"/>
         </w:rPr>
-        <w:t xml:space="preserve">Three authentication systems were built: in the first system, the input data was opening and closing of the left fist, in the second - opening and closing of the right fist, and input data for the third system was a sequence of two actions (compression of the left and right fist). In the third system, the subject passed </w:t>
-      </w:r>
+        <w:t>Three authentication systems were built: in the first system, the input data was opening and closing of the left fist, in the second - opening and closing of the right fist, and input data for the third system was a sequence of two actions (compression of the left and right fist). In the third system, the subject passed authentication only in the case of correct prediction of each actions, which was done in order to reduce the t</w:t>
+      </w:r>
+      <w:r>
+        <w:rPr>
+          <w:lang w:val="en-US"/>
+        </w:rPr>
+        <w:t>ype II error. For each system, 3</w:t>
+      </w:r>
+      <w:r>
+        <w:rPr>
+          <w:lang w:val="en-US"/>
+        </w:rPr>
+        <w:t xml:space="preserve"> different models were applied.</w:t>
+      </w:r>
+    </w:p>
+    <w:p>
+      <w:pPr>
+        <w:rPr>
+          <w:lang w:val="en-US"/>
+        </w:rPr>
+      </w:pPr>
+      <w:r>
+        <w:rPr>
+          <w:lang w:val="en-US"/>
+        </w:rPr>
+        <w:t>In the first model (NN model), aforementioned NN, that was expanded with the set of Dense layers, was used for authentication.</w:t>
+      </w:r>
+    </w:p>
+    <w:p>
+      <w:pPr>
+        <w:rPr>
+          <w:lang w:val="en-US"/>
+        </w:rPr>
+      </w:pPr>
       <w:r>
         <w:rPr>
           <w:lang w:val="en-US"/>
         </w:rPr>
         <w:lastRenderedPageBreak/>
-        <w:t>authentication only in the case of correct prediction of each actions, which was done in order to reduce the t</w:t>
-      </w:r>
-      <w:r>
-        <w:rPr>
-          <w:lang w:val="en-US"/>
-        </w:rPr>
-        <w:t>ype II error. For each system, 3</w:t>
-      </w:r>
-      <w:r>
-        <w:rPr>
-          <w:lang w:val="en-US"/>
-        </w:rPr>
-        <w:t xml:space="preserve"> different models were applied.</w:t>
-      </w:r>
-    </w:p>
-    <w:p>
-      <w:pPr>
-        <w:rPr>
-          <w:lang w:val="en-US"/>
-        </w:rPr>
-      </w:pPr>
-      <w:r>
-        <w:rPr>
-          <w:lang w:val="en-US"/>
-        </w:rPr>
-        <w:t>In the first model (NN model), aforementioned NN, that was expanded with the set of Dense layers, was used for authentication.</w:t>
-      </w:r>
-    </w:p>
-    <w:p>
-      <w:pPr>
-        <w:rPr>
-          <w:lang w:val="en-US"/>
-        </w:rPr>
-      </w:pPr>
-      <w:r>
-        <w:rPr>
-          <w:lang w:val="en-US"/>
-        </w:rPr>
         <w:t>In the second model (NN+SVM model), the combination of pre-trained neural network and SVM was used. Thus, at first horizontal convolution of matrix was done using NN, and then this data was given as input into SVM for final classification.</w:t>
       </w:r>
     </w:p>
@@ -3374,13 +4376,7 @@
                               <w:rPr>
                                 <w:lang w:val="en-US"/>
                               </w:rPr>
-                              <w:t xml:space="preserve">: </w:t>
-                            </w:r>
-                            <w:r>
-                              <w:rPr>
-                                <w:lang w:val="en-US"/>
-                              </w:rPr>
-                              <w:t>explanation of NN model, NN+SVM model, and PCA model</w:t>
+                              <w:t>: explanation of NN model, NN+SVM model, and PCA model</w:t>
                             </w:r>
                           </w:p>
                         </w:txbxContent>
@@ -3445,13 +4441,7 @@
                         <w:rPr>
                           <w:lang w:val="en-US"/>
                         </w:rPr>
-                        <w:t xml:space="preserve">: </w:t>
-                      </w:r>
-                      <w:r>
-                        <w:rPr>
-                          <w:lang w:val="en-US"/>
-                        </w:rPr>
-                        <w:t>explanation of NN model, NN+SVM model, and PCA model</w:t>
+                        <w:t>: explanation of NN model, NN+SVM model, and PCA model</w:t>
                       </w:r>
                     </w:p>
                   </w:txbxContent>
@@ -3632,7 +4622,7 @@
         <w:rPr>
           <w:lang w:val="en-US" w:eastAsia="ru-RU"/>
         </w:rPr>
-        <w:instrText>ADDIN CSL_CITATION {"citationItems":[{"id":"ITEM-1","itemData":{"abstract":"We introduce Adam, an algorithm for first-order gradient-based optimization of stochastic objective functions, based on adaptive estimates of lower-order moments. The method is straightforward to implement, is computationally efficient, has little memory requirements, is invariant to diagonal rescaling of the gradients, and is well suited for problems that are large in terms of data and/or parameters. The method is also appropriate for non-stationary objectives and problems with very noisy and/or sparse gradients. The hyper-parameters have intuitive interpretations and typically require little tuning. Some connections to related algorithms, on which Adam was inspired, are discussed. We also analyze the theoretical convergence properties of the algorithm and provide a regret bound on the convergence rate that is comparable to the best known results under the online convex optimization framework. Empirical results demonstrate that Adam works well in practice and compares favorably to other stochastic optimization methods. Finally, we discuss AdaMax, a variant of Adam based on the infinity norm.","author":[{"dropping-particle":"","family":"Kingma","given":"Diederik P.","non-dropping-particle":"","parse-names":false,"suffix":""},{"dropping-particle":"","family":"Ba","given":"Jimmy","non-dropping-particle":"","parse-names":false,"suffix":""}],"id":"ITEM-1","issued":{"date-parts":[["2014","12","22"]]},"title":"Adam: A Method for Stochastic Optimization","type":"article-journal"},"uris":["http://www.mendeley.com/documents/?uuid=2ed80867-57ed-3221-972c-a5aa226a1b2e"]}],"mendeley":{"formattedCitation":"[15]","plainTextFormattedCitation":"[15]","previouslyFormattedCitation":"(Kingma &amp; Ba, 2014)"},"properties":{"noteIndex":0},"schema":"https://github.com/citation-style-language/schema/raw/master/csl-citation.json"}</w:instrText>
+        <w:instrText>ADDIN CSL_CITATION {"citationItems":[{"id":"ITEM-1","itemData":{"abstract":"We introduce Adam, an algorithm for first-order gradient-based optimization of stochastic objective functions, based on adaptive estimates of lower-order moments. The method is straightforward to implement, is computationally efficient, has little memory requirements, is invariant to diagonal rescaling of the gradients, and is well suited for problems that are large in terms of data and/or parameters. The method is also appropriate for non-stationary objectives and problems with very noisy and/or sparse gradients. The hyper-parameters have intuitive interpretations and typically require little tuning. Some connections to related algorithms, on which Adam was inspired, are discussed. We also analyze the theoretical convergence properties of the algorithm and provide a regret bound on the convergence rate that is comparable to the best known results under the online convex optimization framework. Empirical results demonstrate that Adam works well in practice and compares favorably to other stochastic optimization methods. Finally, we discuss AdaMax, a variant of Adam based on the infinity norm.","author":[{"dropping-particle":"","family":"Kingma","given":"Diederik P.","non-dropping-particle":"","parse-names":false,"suffix":""},{"dropping-particle":"","family":"Ba","given":"Jimmy","non-dropping-particle":"","parse-names":false,"suffix":""}],"id":"ITEM-1","issued":{"date-parts":[["2014","12","22"]]},"title":"Adam: A Method for Stochastic Optimization","type":"article-journal"},"uris":["http://www.mendeley.com/documents/?uuid=2ed80867-57ed-3221-972c-a5aa226a1b2e"]}],"mendeley":{"formattedCitation":"[29]","plainTextFormattedCitation":"[29]","previouslyFormattedCitation":"[29]"},"properties":{"noteIndex":0},"schema":"https://github.com/citation-style-language/schema/raw/master/csl-citation.json"}</w:instrText>
       </w:r>
       <w:r>
         <w:rPr>
@@ -3645,7 +4635,7 @@
           <w:noProof/>
           <w:lang w:val="en-US" w:eastAsia="ru-RU"/>
         </w:rPr>
-        <w:t>[15]</w:t>
+        <w:t>[29]</w:t>
       </w:r>
       <w:r>
         <w:rPr>
@@ -3904,7 +4894,6 @@
           <w:noProof/>
           <w:lang w:eastAsia="ru-RU"/>
         </w:rPr>
-        <w:lastRenderedPageBreak/>
         <w:drawing>
           <wp:anchor distT="0" distB="0" distL="114300" distR="114300" simplePos="0" relativeHeight="251659264" behindDoc="0" locked="0" layoutInCell="1" allowOverlap="1">
             <wp:simplePos x="0" y="0"/>
@@ -4195,6 +5184,7 @@
           <w:rFonts w:eastAsia="Times New Roman"/>
           <w:lang w:val="en-US" w:eastAsia="ru-RU"/>
         </w:rPr>
+        <w:lastRenderedPageBreak/>
         <w:t>3. Results and discussions</w:t>
       </w:r>
     </w:p>
@@ -6598,19 +7588,7 @@
         <w:rPr>
           <w:lang w:val="en-US" w:eastAsia="ru-RU"/>
         </w:rPr>
-        <w:t xml:space="preserve">, log energy </w:t>
-      </w:r>
-      <w:r>
-        <w:rPr>
-          <w:lang w:val="en-US" w:eastAsia="ru-RU"/>
-        </w:rPr>
-        <w:t>entropy</w:t>
-      </w:r>
-      <w:r>
-        <w:rPr>
-          <w:lang w:val="en-US" w:eastAsia="ru-RU"/>
-        </w:rPr>
-        <w:t>.</w:t>
+        <w:t>, log energy entropy.</w:t>
       </w:r>
     </w:p>
     <w:p>
@@ -6641,31 +7619,7 @@
         <w:rPr>
           <w:lang w:val="en-US" w:eastAsia="ru-RU"/>
         </w:rPr>
-        <w:t>For right fist</w:t>
-      </w:r>
-      <w:r>
-        <w:rPr>
-          <w:lang w:val="en-US" w:eastAsia="ru-RU"/>
-        </w:rPr>
-        <w:t xml:space="preserve">: </w:t>
-      </w:r>
-      <w:r>
-        <w:rPr>
-          <w:lang w:val="en-US" w:eastAsia="ru-RU"/>
-        </w:rPr>
-        <w:t>osculation</w:t>
-      </w:r>
-      <w:r>
-        <w:rPr>
-          <w:lang w:val="en-US" w:eastAsia="ru-RU"/>
-        </w:rPr>
-        <w:t xml:space="preserve"> in delta and beta rhythm, Approximate entropy, </w:t>
-      </w:r>
-      <w:r>
-        <w:rPr>
-          <w:lang w:val="en-US" w:eastAsia="ru-RU"/>
-        </w:rPr>
-        <w:t>log energy entropy.</w:t>
+        <w:t>For right fist: osculation in delta and beta rhythm, Approximate entropy, log energy entropy.</w:t>
       </w:r>
     </w:p>
     <w:p>
@@ -6683,55 +7637,7 @@
         <w:rPr>
           <w:lang w:val="en-US" w:eastAsia="ru-RU"/>
         </w:rPr>
-        <w:t>For left fist:</w:t>
-      </w:r>
-      <w:r>
-        <w:rPr>
-          <w:lang w:val="en-US" w:eastAsia="ru-RU"/>
-        </w:rPr>
-        <w:t xml:space="preserve"> </w:t>
-      </w:r>
-      <w:r>
-        <w:rPr>
-          <w:lang w:val="en-US" w:eastAsia="ru-RU"/>
-        </w:rPr>
-        <w:t xml:space="preserve">osculation in delta and beta rhythm </w:t>
-      </w:r>
-      <w:r>
-        <w:rPr>
-          <w:lang w:val="en-US" w:eastAsia="ru-RU"/>
-        </w:rPr>
-        <w:t>osculation,</w:t>
-      </w:r>
-      <w:r>
-        <w:rPr>
-          <w:lang w:val="en-US" w:eastAsia="ru-RU"/>
-        </w:rPr>
-        <w:t xml:space="preserve"> log energy</w:t>
-      </w:r>
-      <w:r>
-        <w:rPr>
-          <w:lang w:val="en-US" w:eastAsia="ru-RU"/>
-        </w:rPr>
-        <w:t xml:space="preserve"> </w:t>
-      </w:r>
-      <w:r>
-        <w:rPr>
-          <w:lang w:val="en-US" w:eastAsia="ru-RU"/>
-        </w:rPr>
-        <w:t>entropy</w:t>
-      </w:r>
-      <w:r>
-        <w:rPr>
-          <w:lang w:val="en-US" w:eastAsia="ru-RU"/>
-        </w:rPr>
-        <w:t xml:space="preserve">, </w:t>
-      </w:r>
-      <w:r>
-        <w:rPr>
-          <w:lang w:val="en-US" w:eastAsia="ru-RU"/>
-        </w:rPr>
-        <w:t>Approximate entropy.</w:t>
+        <w:t>For left fist: osculation in delta and beta rhythm osculation, log energy entropy, Approximate entropy.</w:t>
       </w:r>
     </w:p>
     <w:p>
@@ -6832,25 +7738,7 @@
           <w:szCs w:val="24"/>
         </w:rPr>
         <w:tab/>
-        <w:t xml:space="preserve">G. Schalk, D. J. McFarland, T. Hinterberger, N. Birbaumer, and J. R. Wolpaw, “BCI2000: A General-Purpose Brain-Computer Interface (BCI) System,” </w:t>
-      </w:r>
-      <w:r>
-        <w:rPr>
-          <w:rFonts w:cs="Times New Roman"/>
-          <w:i/>
-          <w:iCs/>
-          <w:noProof/>
-          <w:szCs w:val="24"/>
-        </w:rPr>
-        <w:t>IEEE Trans. Biomed. Eng.</w:t>
-      </w:r>
-      <w:r>
-        <w:rPr>
-          <w:rFonts w:cs="Times New Roman"/>
-          <w:noProof/>
-          <w:szCs w:val="24"/>
-        </w:rPr>
-        <w:t>, vol. 51, no. 6, pp. 1034–1043, Jun. 2004.</w:t>
+        <w:t>A. Riera, A. Riera, A. Soria-frisch, M. Caparrini, I. Cester, and G. Ruffini, “1 Multimodal Physiological &lt;em&gt;Biometrics&lt;/em&gt; Authentication.”</w:t>
       </w:r>
     </w:p>
     <w:p>
@@ -6882,7 +7770,7 @@
           <w:szCs w:val="24"/>
         </w:rPr>
         <w:tab/>
-        <w:t xml:space="preserve">A. L. Goldberger </w:t>
+        <w:t xml:space="preserve">R. B. Paranjape, J. Mahovsky, L. Benedicenti, and Z. Koles, “The electroencephalogram as a biometric,” </w:t>
       </w:r>
       <w:r>
         <w:rPr>
@@ -6892,33 +7780,15 @@
           <w:noProof/>
           <w:szCs w:val="24"/>
         </w:rPr>
-        <w:t>et al.</w:t>
-      </w:r>
-      <w:r>
-        <w:rPr>
-          <w:rFonts w:cs="Times New Roman"/>
-          <w:noProof/>
-          <w:szCs w:val="24"/>
-        </w:rPr>
-        <w:t xml:space="preserve">, “PhysioBank, PhysioToolkit, and PhysioNet,” </w:t>
-      </w:r>
-      <w:r>
-        <w:rPr>
-          <w:rFonts w:cs="Times New Roman"/>
-          <w:i/>
-          <w:iCs/>
-          <w:noProof/>
-          <w:szCs w:val="24"/>
-        </w:rPr>
-        <w:t>Circulation</w:t>
-      </w:r>
-      <w:r>
-        <w:rPr>
-          <w:rFonts w:cs="Times New Roman"/>
-          <w:noProof/>
-          <w:szCs w:val="24"/>
-        </w:rPr>
-        <w:t>, vol. 101, no. 23, Jun. 2000.</w:t>
+        <w:t>Can. Conf. Electr. Comput. Eng.</w:t>
+      </w:r>
+      <w:r>
+        <w:rPr>
+          <w:rFonts w:cs="Times New Roman"/>
+          <w:noProof/>
+          <w:szCs w:val="24"/>
+        </w:rPr>
+        <w:t>, vol. 2, pp. 1363–1366, 2001.</w:t>
       </w:r>
     </w:p>
     <w:p>
@@ -6950,7 +7820,7 @@
           <w:szCs w:val="24"/>
         </w:rPr>
         <w:tab/>
-        <w:t>“BCI2000 | Schalk Lab.” [Online]. Available: http://www.schalklab.org/research/bci2000. [Accessed: 07-May-2019].</w:t>
+        <w:t>Shiliang Sun, “Multitask learning for EEG-based biometrics,” pp. 1–4, 2009.</w:t>
       </w:r>
     </w:p>
     <w:p>
@@ -6982,7 +7852,25 @@
           <w:szCs w:val="24"/>
         </w:rPr>
         <w:tab/>
-        <w:t>“Chronux Home.” [Online]. Available: http://chronux.org/. [Accessed: 07-May-2019].</w:t>
+        <w:t xml:space="preserve">R. Palaniappan, “Method of identifying individuals using VEP signals and neural network,” </w:t>
+      </w:r>
+      <w:r>
+        <w:rPr>
+          <w:rFonts w:cs="Times New Roman"/>
+          <w:i/>
+          <w:iCs/>
+          <w:noProof/>
+          <w:szCs w:val="24"/>
+        </w:rPr>
+        <w:t>IEE Proc. - Sci. Meas. Technol.</w:t>
+      </w:r>
+      <w:r>
+        <w:rPr>
+          <w:rFonts w:cs="Times New Roman"/>
+          <w:noProof/>
+          <w:szCs w:val="24"/>
+        </w:rPr>
+        <w:t>, vol. 151, no. 1, pp. 16–20, Jan. 2004.</w:t>
       </w:r>
     </w:p>
     <w:p>
@@ -7014,7 +7902,25 @@
           <w:szCs w:val="24"/>
         </w:rPr>
         <w:tab/>
-        <w:t>“Empirical Mode Decomposition: Riding the Waves.” [Online]. Available: http://brocabrain.blogspot.be/2011/04/empirical-mode-decomposition-riding.html. [Accessed: 10-May-2018].</w:t>
+        <w:t xml:space="preserve">P. Kumari Sharma and A. Vaish, “Individual identification based on neuro-signal using motor movement and imaginary cognitive process,” </w:t>
+      </w:r>
+      <w:r>
+        <w:rPr>
+          <w:rFonts w:cs="Times New Roman"/>
+          <w:i/>
+          <w:iCs/>
+          <w:noProof/>
+          <w:szCs w:val="24"/>
+        </w:rPr>
+        <w:t>Optik (Stuttg).</w:t>
+      </w:r>
+      <w:r>
+        <w:rPr>
+          <w:rFonts w:cs="Times New Roman"/>
+          <w:noProof/>
+          <w:szCs w:val="24"/>
+        </w:rPr>
+        <w:t>, vol. 127, no. 4, pp. 2143–2148, 2016.</w:t>
       </w:r>
     </w:p>
     <w:p>
@@ -7046,7 +7952,25 @@
           <w:szCs w:val="24"/>
         </w:rPr>
         <w:tab/>
-        <w:t>C. E. Shannon and W. Weaver, “THE MATHEMATICAL THEORY OF COMMUNICATION,” 1949.</w:t>
+        <w:t xml:space="preserve">Q. Zhao </w:t>
+      </w:r>
+      <w:r>
+        <w:rPr>
+          <w:rFonts w:cs="Times New Roman"/>
+          <w:i/>
+          <w:iCs/>
+          <w:noProof/>
+          <w:szCs w:val="24"/>
+        </w:rPr>
+        <w:t>et al.</w:t>
+      </w:r>
+      <w:r>
+        <w:rPr>
+          <w:rFonts w:cs="Times New Roman"/>
+          <w:noProof/>
+          <w:szCs w:val="24"/>
+        </w:rPr>
+        <w:t>, “Improving Individual Identification in Security Check with an EEG Based Biometric Solution,” Springer, Berlin, Heidelberg, 2010, pp. 145–155.</w:t>
       </w:r>
     </w:p>
     <w:p>
@@ -7078,7 +8002,7 @@
           <w:szCs w:val="24"/>
         </w:rPr>
         <w:tab/>
-        <w:t xml:space="preserve">S. Aydın, H. M. Saraoğlu, and S. Kara, “Log Energy Entropy-Based EEG Classification with Multilayer Neural Networks in Seizure,” </w:t>
+        <w:t xml:space="preserve">M. Poulos, M. Rangoussi, V. Chrissikopoulos, and A. Evangelou, “Parametric person identification from the EEG using computational geometry,” </w:t>
       </w:r>
       <w:r>
         <w:rPr>
@@ -7088,15 +8012,15 @@
           <w:noProof/>
           <w:szCs w:val="24"/>
         </w:rPr>
-        <w:t>Ann. Biomed. Eng.</w:t>
-      </w:r>
-      <w:r>
-        <w:rPr>
-          <w:rFonts w:cs="Times New Roman"/>
-          <w:noProof/>
-          <w:szCs w:val="24"/>
-        </w:rPr>
-        <w:t>, vol. 37, no. 12, pp. 2626–2630, Dec. 2009.</w:t>
+        <w:t>Proc. IEEE Int. Conf. Electron. Circuits, Syst.</w:t>
+      </w:r>
+      <w:r>
+        <w:rPr>
+          <w:rFonts w:cs="Times New Roman"/>
+          <w:noProof/>
+          <w:szCs w:val="24"/>
+        </w:rPr>
+        <w:t>, vol. 2, no. 1, pp. 1005–1008, 1999.</w:t>
       </w:r>
     </w:p>
     <w:p>
@@ -7128,7 +8052,7 @@
           <w:szCs w:val="24"/>
         </w:rPr>
         <w:tab/>
-        <w:t xml:space="preserve">S. M. Pincus, “Approximate entropy as a measure of system complexity.,” </w:t>
+        <w:t xml:space="preserve">S. Marcel and J. R. Millan, “Person Authentication Using Brainwaves (EEG) and Maximum A Posteriori Model Adaptation,” </w:t>
       </w:r>
       <w:r>
         <w:rPr>
@@ -7138,15 +8062,15 @@
           <w:noProof/>
           <w:szCs w:val="24"/>
         </w:rPr>
-        <w:t>Proc. Natl. Acad. Sci. U. S. A.</w:t>
-      </w:r>
-      <w:r>
-        <w:rPr>
-          <w:rFonts w:cs="Times New Roman"/>
-          <w:noProof/>
-          <w:szCs w:val="24"/>
-        </w:rPr>
-        <w:t>, vol. 88, no. 6, pp. 2297–301, Mar. 1991.</w:t>
+        <w:t>IEEE Trans. Pattern Anal. Mach. Intell.</w:t>
+      </w:r>
+      <w:r>
+        <w:rPr>
+          <w:rFonts w:cs="Times New Roman"/>
+          <w:noProof/>
+          <w:szCs w:val="24"/>
+        </w:rPr>
+        <w:t>, vol. 29, no. 4, pp. 743–752, Apr. 2007.</w:t>
       </w:r>
     </w:p>
     <w:p>
@@ -7178,7 +8102,7 @@
           <w:szCs w:val="24"/>
         </w:rPr>
         <w:tab/>
-        <w:t xml:space="preserve">J. S. Richman and J. R. Moorman, “Physiological time-series analysis using approximate entropy and sample entropy,” </w:t>
+        <w:t xml:space="preserve">S. K. Yeom, H. Il Suk, and S. W. Lee, “Person authentication from neural activity of face-specific visual self-representation,” </w:t>
       </w:r>
       <w:r>
         <w:rPr>
@@ -7188,15 +8112,15 @@
           <w:noProof/>
           <w:szCs w:val="24"/>
         </w:rPr>
-        <w:t>Am. J. Physiol. Circ. Physiol.</w:t>
-      </w:r>
-      <w:r>
-        <w:rPr>
-          <w:rFonts w:cs="Times New Roman"/>
-          <w:noProof/>
-          <w:szCs w:val="24"/>
-        </w:rPr>
-        <w:t>, vol. 278, no. 6, pp. H2039–H2049, Jun. 2000.</w:t>
+        <w:t>Pattern Recognit.</w:t>
+      </w:r>
+      <w:r>
+        <w:rPr>
+          <w:rFonts w:cs="Times New Roman"/>
+          <w:noProof/>
+          <w:szCs w:val="24"/>
+        </w:rPr>
+        <w:t>, vol. 46, no. 4, pp. 1159–1169, 2013.</w:t>
       </w:r>
     </w:p>
     <w:p>
@@ -7228,7 +8152,25 @@
           <w:szCs w:val="24"/>
         </w:rPr>
         <w:tab/>
-        <w:t>E. W. Weisstein, “Cross-Correlation.”</w:t>
+        <w:t xml:space="preserve">J. F. Hu, “New biometric approach based on motor imagery EEG signals,” </w:t>
+      </w:r>
+      <w:r>
+        <w:rPr>
+          <w:rFonts w:cs="Times New Roman"/>
+          <w:i/>
+          <w:iCs/>
+          <w:noProof/>
+          <w:szCs w:val="24"/>
+        </w:rPr>
+        <w:t>FBIE 2009 - 2009 Int. Conf. Futur. Biomed. Inf. Eng.</w:t>
+      </w:r>
+      <w:r>
+        <w:rPr>
+          <w:rFonts w:cs="Times New Roman"/>
+          <w:noProof/>
+          <w:szCs w:val="24"/>
+        </w:rPr>
+        <w:t>, pp. 94–97, 2009.</w:t>
       </w:r>
     </w:p>
     <w:p>
@@ -7260,7 +8202,7 @@
           <w:szCs w:val="24"/>
         </w:rPr>
         <w:tab/>
-        <w:t xml:space="preserve">M. H. Hassoun and M. H., </w:t>
+        <w:t xml:space="preserve">Q. Wu, Y. Zeng, C. Zhang, L. Tong, and B. Yan, “An EEG-based person authentication system with open-set capability combining eye blinking signals,” </w:t>
       </w:r>
       <w:r>
         <w:rPr>
@@ -7270,15 +8212,15 @@
           <w:noProof/>
           <w:szCs w:val="24"/>
         </w:rPr>
-        <w:t>Fundamentals of artificial neural networks</w:t>
-      </w:r>
-      <w:r>
-        <w:rPr>
-          <w:rFonts w:cs="Times New Roman"/>
-          <w:noProof/>
-          <w:szCs w:val="24"/>
-        </w:rPr>
-        <w:t>. MIT Press, 1995.</w:t>
+        <w:t>Sensors (Switzerland)</w:t>
+      </w:r>
+      <w:r>
+        <w:rPr>
+          <w:rFonts w:cs="Times New Roman"/>
+          <w:noProof/>
+          <w:szCs w:val="24"/>
+        </w:rPr>
+        <w:t>, vol. 18, no. 2, pp. 1–18, 2018.</w:t>
       </w:r>
     </w:p>
     <w:p>
@@ -7310,7 +8252,7 @@
           <w:szCs w:val="24"/>
         </w:rPr>
         <w:tab/>
-        <w:t>C. Szegedy, V. Vanhoucke, S. Ioffe, J. Shlens, and Z. Wojna, “Rethinking the Inception Architecture for Computer Vision,” Dec. 2015.</w:t>
+        <w:t>I. Nakanishi, “Personal Authentication Using New Feature Vector of Brain Wave Personal Authentication Using New Feature Vector of Brain Wave,” no. January, 2017.</w:t>
       </w:r>
     </w:p>
     <w:p>
@@ -7342,25 +8284,7 @@
           <w:szCs w:val="24"/>
         </w:rPr>
         <w:tab/>
-        <w:t xml:space="preserve">H. Abdi and L. J. Williams, “Principal component analysis,” </w:t>
-      </w:r>
-      <w:r>
-        <w:rPr>
-          <w:rFonts w:cs="Times New Roman"/>
-          <w:i/>
-          <w:iCs/>
-          <w:noProof/>
-          <w:szCs w:val="24"/>
-        </w:rPr>
-        <w:t>Wiley Interdiscip. Rev. Comput. Stat.</w:t>
-      </w:r>
-      <w:r>
-        <w:rPr>
-          <w:rFonts w:cs="Times New Roman"/>
-          <w:noProof/>
-          <w:szCs w:val="24"/>
-        </w:rPr>
-        <w:t>, vol. 2, no. 4, pp. 433–459, Jul. 2010.</w:t>
+        <w:t>S. Kaur and E. D. Kaur, “HYBRID MODEL USING COMBINATION OF NEURAL NETWORK AND SUPPORT VECTOR MACHINE FOR DETECTION OF LUNG CANCER,” vol. 2, no. 2, pp. 39–42, 2015.</w:t>
       </w:r>
     </w:p>
     <w:p>
@@ -7392,7 +8316,7 @@
           <w:szCs w:val="24"/>
         </w:rPr>
         <w:tab/>
-        <w:t>“Supervised Machine Learning — Dimensional Reduction and Principal Component Analysis.” [Online]. Available: https://hackernoon.com/supervised-machine-learning-dimensional-reduction-and-principal-component-analysis-614dec1f6b4c. [Accessed: 07-May-2019].</w:t>
+        <w:t>Y. Cao, R. Xu, and T. Chen, “Combining Convolutional Neural Network and Support Vector Machine for Sentiment Classification,” Springer, Singapore, 2015, pp. 144–155.</w:t>
       </w:r>
     </w:p>
     <w:p>
@@ -7406,6 +8330,7 @@
         <w:rPr>
           <w:rFonts w:cs="Times New Roman"/>
           <w:noProof/>
+          <w:szCs w:val="24"/>
         </w:rPr>
       </w:pPr>
       <w:r>
@@ -7415,6 +8340,598 @@
           <w:szCs w:val="24"/>
         </w:rPr>
         <w:t>[15]</w:t>
+      </w:r>
+      <w:r>
+        <w:rPr>
+          <w:rFonts w:cs="Times New Roman"/>
+          <w:noProof/>
+          <w:szCs w:val="24"/>
+        </w:rPr>
+        <w:tab/>
+        <w:t>“Supervised Machine Learning — Dimensional Reduction and Principal Component Analysis.” [Online]. Available: https://hackernoon.com/supervised-machine-learning-dimensional-reduction-and-principal-component-analysis-614dec1f6b4c. [Accessed: 07-May-2019].</w:t>
+      </w:r>
+    </w:p>
+    <w:p>
+      <w:pPr>
+        <w:widowControl w:val="0"/>
+        <w:autoSpaceDE w:val="0"/>
+        <w:autoSpaceDN w:val="0"/>
+        <w:adjustRightInd w:val="0"/>
+        <w:spacing w:after="0"/>
+        <w:ind w:left="640" w:hanging="640"/>
+        <w:rPr>
+          <w:rFonts w:cs="Times New Roman"/>
+          <w:noProof/>
+          <w:szCs w:val="24"/>
+        </w:rPr>
+      </w:pPr>
+      <w:r>
+        <w:rPr>
+          <w:rFonts w:cs="Times New Roman"/>
+          <w:noProof/>
+          <w:szCs w:val="24"/>
+        </w:rPr>
+        <w:t>[16]</w:t>
+      </w:r>
+      <w:r>
+        <w:rPr>
+          <w:rFonts w:cs="Times New Roman"/>
+          <w:noProof/>
+          <w:szCs w:val="24"/>
+        </w:rPr>
+        <w:tab/>
+        <w:t xml:space="preserve">G. Schalk, D. J. McFarland, T. Hinterberger, N. Birbaumer, and J. R. Wolpaw, “BCI2000: A General-Purpose Brain-Computer Interface (BCI) System,” </w:t>
+      </w:r>
+      <w:r>
+        <w:rPr>
+          <w:rFonts w:cs="Times New Roman"/>
+          <w:i/>
+          <w:iCs/>
+          <w:noProof/>
+          <w:szCs w:val="24"/>
+        </w:rPr>
+        <w:t>IEEE Trans. Biomed. Eng.</w:t>
+      </w:r>
+      <w:r>
+        <w:rPr>
+          <w:rFonts w:cs="Times New Roman"/>
+          <w:noProof/>
+          <w:szCs w:val="24"/>
+        </w:rPr>
+        <w:t>, vol. 51, no. 6, pp. 1034–1043, Jun. 2004.</w:t>
+      </w:r>
+    </w:p>
+    <w:p>
+      <w:pPr>
+        <w:widowControl w:val="0"/>
+        <w:autoSpaceDE w:val="0"/>
+        <w:autoSpaceDN w:val="0"/>
+        <w:adjustRightInd w:val="0"/>
+        <w:spacing w:after="0"/>
+        <w:ind w:left="640" w:hanging="640"/>
+        <w:rPr>
+          <w:rFonts w:cs="Times New Roman"/>
+          <w:noProof/>
+          <w:szCs w:val="24"/>
+        </w:rPr>
+      </w:pPr>
+      <w:r>
+        <w:rPr>
+          <w:rFonts w:cs="Times New Roman"/>
+          <w:noProof/>
+          <w:szCs w:val="24"/>
+        </w:rPr>
+        <w:t>[17]</w:t>
+      </w:r>
+      <w:r>
+        <w:rPr>
+          <w:rFonts w:cs="Times New Roman"/>
+          <w:noProof/>
+          <w:szCs w:val="24"/>
+        </w:rPr>
+        <w:tab/>
+        <w:t xml:space="preserve">A. L. Goldberger </w:t>
+      </w:r>
+      <w:r>
+        <w:rPr>
+          <w:rFonts w:cs="Times New Roman"/>
+          <w:i/>
+          <w:iCs/>
+          <w:noProof/>
+          <w:szCs w:val="24"/>
+        </w:rPr>
+        <w:t>et al.</w:t>
+      </w:r>
+      <w:r>
+        <w:rPr>
+          <w:rFonts w:cs="Times New Roman"/>
+          <w:noProof/>
+          <w:szCs w:val="24"/>
+        </w:rPr>
+        <w:t xml:space="preserve">, “PhysioBank, PhysioToolkit, and PhysioNet,” </w:t>
+      </w:r>
+      <w:r>
+        <w:rPr>
+          <w:rFonts w:cs="Times New Roman"/>
+          <w:i/>
+          <w:iCs/>
+          <w:noProof/>
+          <w:szCs w:val="24"/>
+        </w:rPr>
+        <w:t>Circulation</w:t>
+      </w:r>
+      <w:r>
+        <w:rPr>
+          <w:rFonts w:cs="Times New Roman"/>
+          <w:noProof/>
+          <w:szCs w:val="24"/>
+        </w:rPr>
+        <w:t>, vol. 101, no. 23, Jun. 2000.</w:t>
+      </w:r>
+    </w:p>
+    <w:p>
+      <w:pPr>
+        <w:widowControl w:val="0"/>
+        <w:autoSpaceDE w:val="0"/>
+        <w:autoSpaceDN w:val="0"/>
+        <w:adjustRightInd w:val="0"/>
+        <w:spacing w:after="0"/>
+        <w:ind w:left="640" w:hanging="640"/>
+        <w:rPr>
+          <w:rFonts w:cs="Times New Roman"/>
+          <w:noProof/>
+          <w:szCs w:val="24"/>
+        </w:rPr>
+      </w:pPr>
+      <w:r>
+        <w:rPr>
+          <w:rFonts w:cs="Times New Roman"/>
+          <w:noProof/>
+          <w:szCs w:val="24"/>
+        </w:rPr>
+        <w:t>[18]</w:t>
+      </w:r>
+      <w:r>
+        <w:rPr>
+          <w:rFonts w:cs="Times New Roman"/>
+          <w:noProof/>
+          <w:szCs w:val="24"/>
+        </w:rPr>
+        <w:tab/>
+        <w:t>“BCI2000 | Schalk Lab.” [Online]. Available: http://www.schalklab.org/research/bci2000. [Accessed: 07-May-2019].</w:t>
+      </w:r>
+    </w:p>
+    <w:p>
+      <w:pPr>
+        <w:widowControl w:val="0"/>
+        <w:autoSpaceDE w:val="0"/>
+        <w:autoSpaceDN w:val="0"/>
+        <w:adjustRightInd w:val="0"/>
+        <w:spacing w:after="0"/>
+        <w:ind w:left="640" w:hanging="640"/>
+        <w:rPr>
+          <w:rFonts w:cs="Times New Roman"/>
+          <w:noProof/>
+          <w:szCs w:val="24"/>
+        </w:rPr>
+      </w:pPr>
+      <w:r>
+        <w:rPr>
+          <w:rFonts w:cs="Times New Roman"/>
+          <w:noProof/>
+          <w:szCs w:val="24"/>
+        </w:rPr>
+        <w:t>[19]</w:t>
+      </w:r>
+      <w:r>
+        <w:rPr>
+          <w:rFonts w:cs="Times New Roman"/>
+          <w:noProof/>
+          <w:szCs w:val="24"/>
+        </w:rPr>
+        <w:tab/>
+        <w:t>“Chronux Home.” [Online]. Available: http://chronux.org/. [Accessed: 07-May-2019].</w:t>
+      </w:r>
+    </w:p>
+    <w:p>
+      <w:pPr>
+        <w:widowControl w:val="0"/>
+        <w:autoSpaceDE w:val="0"/>
+        <w:autoSpaceDN w:val="0"/>
+        <w:adjustRightInd w:val="0"/>
+        <w:spacing w:after="0"/>
+        <w:ind w:left="640" w:hanging="640"/>
+        <w:rPr>
+          <w:rFonts w:cs="Times New Roman"/>
+          <w:noProof/>
+          <w:szCs w:val="24"/>
+        </w:rPr>
+      </w:pPr>
+      <w:r>
+        <w:rPr>
+          <w:rFonts w:cs="Times New Roman"/>
+          <w:noProof/>
+          <w:szCs w:val="24"/>
+        </w:rPr>
+        <w:t>[20]</w:t>
+      </w:r>
+      <w:r>
+        <w:rPr>
+          <w:rFonts w:cs="Times New Roman"/>
+          <w:noProof/>
+          <w:szCs w:val="24"/>
+        </w:rPr>
+        <w:tab/>
+        <w:t>“Empirical Mode Decomposition: Riding the Waves.” [Online]. Available: http://brocabrain.blogspot.be/2011/04/empirical-mode-decomposition-riding.html. [Accessed: 10-May-2018].</w:t>
+      </w:r>
+    </w:p>
+    <w:p>
+      <w:pPr>
+        <w:widowControl w:val="0"/>
+        <w:autoSpaceDE w:val="0"/>
+        <w:autoSpaceDN w:val="0"/>
+        <w:adjustRightInd w:val="0"/>
+        <w:spacing w:after="0"/>
+        <w:ind w:left="640" w:hanging="640"/>
+        <w:rPr>
+          <w:rFonts w:cs="Times New Roman"/>
+          <w:noProof/>
+          <w:szCs w:val="24"/>
+        </w:rPr>
+      </w:pPr>
+      <w:r>
+        <w:rPr>
+          <w:rFonts w:cs="Times New Roman"/>
+          <w:noProof/>
+          <w:szCs w:val="24"/>
+        </w:rPr>
+        <w:t>[21]</w:t>
+      </w:r>
+      <w:r>
+        <w:rPr>
+          <w:rFonts w:cs="Times New Roman"/>
+          <w:noProof/>
+          <w:szCs w:val="24"/>
+        </w:rPr>
+        <w:tab/>
+        <w:t>C. E. Shannon and W. Weaver, “THE MATHEMATICAL THEORY OF COMMUNICATION,” 1949.</w:t>
+      </w:r>
+    </w:p>
+    <w:p>
+      <w:pPr>
+        <w:widowControl w:val="0"/>
+        <w:autoSpaceDE w:val="0"/>
+        <w:autoSpaceDN w:val="0"/>
+        <w:adjustRightInd w:val="0"/>
+        <w:spacing w:after="0"/>
+        <w:ind w:left="640" w:hanging="640"/>
+        <w:rPr>
+          <w:rFonts w:cs="Times New Roman"/>
+          <w:noProof/>
+          <w:szCs w:val="24"/>
+        </w:rPr>
+      </w:pPr>
+      <w:r>
+        <w:rPr>
+          <w:rFonts w:cs="Times New Roman"/>
+          <w:noProof/>
+          <w:szCs w:val="24"/>
+        </w:rPr>
+        <w:t>[22]</w:t>
+      </w:r>
+      <w:r>
+        <w:rPr>
+          <w:rFonts w:cs="Times New Roman"/>
+          <w:noProof/>
+          <w:szCs w:val="24"/>
+        </w:rPr>
+        <w:tab/>
+        <w:t xml:space="preserve">S. Aydın, H. M. Saraoğlu, and S. Kara, “Log Energy Entropy-Based EEG Classification with Multilayer Neural Networks in Seizure,” </w:t>
+      </w:r>
+      <w:r>
+        <w:rPr>
+          <w:rFonts w:cs="Times New Roman"/>
+          <w:i/>
+          <w:iCs/>
+          <w:noProof/>
+          <w:szCs w:val="24"/>
+        </w:rPr>
+        <w:t>Ann. Biomed. Eng.</w:t>
+      </w:r>
+      <w:r>
+        <w:rPr>
+          <w:rFonts w:cs="Times New Roman"/>
+          <w:noProof/>
+          <w:szCs w:val="24"/>
+        </w:rPr>
+        <w:t>, vol. 37, no. 12, pp. 2626–2630, Dec. 2009.</w:t>
+      </w:r>
+    </w:p>
+    <w:p>
+      <w:pPr>
+        <w:widowControl w:val="0"/>
+        <w:autoSpaceDE w:val="0"/>
+        <w:autoSpaceDN w:val="0"/>
+        <w:adjustRightInd w:val="0"/>
+        <w:spacing w:after="0"/>
+        <w:ind w:left="640" w:hanging="640"/>
+        <w:rPr>
+          <w:rFonts w:cs="Times New Roman"/>
+          <w:noProof/>
+          <w:szCs w:val="24"/>
+        </w:rPr>
+      </w:pPr>
+      <w:r>
+        <w:rPr>
+          <w:rFonts w:cs="Times New Roman"/>
+          <w:noProof/>
+          <w:szCs w:val="24"/>
+        </w:rPr>
+        <w:t>[23]</w:t>
+      </w:r>
+      <w:r>
+        <w:rPr>
+          <w:rFonts w:cs="Times New Roman"/>
+          <w:noProof/>
+          <w:szCs w:val="24"/>
+        </w:rPr>
+        <w:tab/>
+        <w:t xml:space="preserve">S. M. Pincus, “Approximate entropy as a measure of system complexity.,” </w:t>
+      </w:r>
+      <w:r>
+        <w:rPr>
+          <w:rFonts w:cs="Times New Roman"/>
+          <w:i/>
+          <w:iCs/>
+          <w:noProof/>
+          <w:szCs w:val="24"/>
+        </w:rPr>
+        <w:t>Proc. Natl. Acad. Sci. U. S. A.</w:t>
+      </w:r>
+      <w:r>
+        <w:rPr>
+          <w:rFonts w:cs="Times New Roman"/>
+          <w:noProof/>
+          <w:szCs w:val="24"/>
+        </w:rPr>
+        <w:t>, vol. 88, no. 6, pp. 2297–301, Mar. 1991.</w:t>
+      </w:r>
+    </w:p>
+    <w:p>
+      <w:pPr>
+        <w:widowControl w:val="0"/>
+        <w:autoSpaceDE w:val="0"/>
+        <w:autoSpaceDN w:val="0"/>
+        <w:adjustRightInd w:val="0"/>
+        <w:spacing w:after="0"/>
+        <w:ind w:left="640" w:hanging="640"/>
+        <w:rPr>
+          <w:rFonts w:cs="Times New Roman"/>
+          <w:noProof/>
+          <w:szCs w:val="24"/>
+        </w:rPr>
+      </w:pPr>
+      <w:r>
+        <w:rPr>
+          <w:rFonts w:cs="Times New Roman"/>
+          <w:noProof/>
+          <w:szCs w:val="24"/>
+        </w:rPr>
+        <w:t>[24]</w:t>
+      </w:r>
+      <w:r>
+        <w:rPr>
+          <w:rFonts w:cs="Times New Roman"/>
+          <w:noProof/>
+          <w:szCs w:val="24"/>
+        </w:rPr>
+        <w:tab/>
+        <w:t xml:space="preserve">J. S. Richman and J. R. Moorman, “Physiological time-series analysis using approximate entropy and sample entropy,” </w:t>
+      </w:r>
+      <w:r>
+        <w:rPr>
+          <w:rFonts w:cs="Times New Roman"/>
+          <w:i/>
+          <w:iCs/>
+          <w:noProof/>
+          <w:szCs w:val="24"/>
+        </w:rPr>
+        <w:t>Am. J. Physiol. Circ. Physiol.</w:t>
+      </w:r>
+      <w:r>
+        <w:rPr>
+          <w:rFonts w:cs="Times New Roman"/>
+          <w:noProof/>
+          <w:szCs w:val="24"/>
+        </w:rPr>
+        <w:t>, vol. 278, no. 6, pp. H2039–H2049, Jun. 2000.</w:t>
+      </w:r>
+    </w:p>
+    <w:p>
+      <w:pPr>
+        <w:widowControl w:val="0"/>
+        <w:autoSpaceDE w:val="0"/>
+        <w:autoSpaceDN w:val="0"/>
+        <w:adjustRightInd w:val="0"/>
+        <w:spacing w:after="0"/>
+        <w:ind w:left="640" w:hanging="640"/>
+        <w:rPr>
+          <w:rFonts w:cs="Times New Roman"/>
+          <w:noProof/>
+          <w:szCs w:val="24"/>
+        </w:rPr>
+      </w:pPr>
+      <w:r>
+        <w:rPr>
+          <w:rFonts w:cs="Times New Roman"/>
+          <w:noProof/>
+          <w:szCs w:val="24"/>
+        </w:rPr>
+        <w:lastRenderedPageBreak/>
+        <w:t>[25]</w:t>
+      </w:r>
+      <w:r>
+        <w:rPr>
+          <w:rFonts w:cs="Times New Roman"/>
+          <w:noProof/>
+          <w:szCs w:val="24"/>
+        </w:rPr>
+        <w:tab/>
+        <w:t>E. W. Weisstein, “Cross-Correlation.”</w:t>
+      </w:r>
+    </w:p>
+    <w:p>
+      <w:pPr>
+        <w:widowControl w:val="0"/>
+        <w:autoSpaceDE w:val="0"/>
+        <w:autoSpaceDN w:val="0"/>
+        <w:adjustRightInd w:val="0"/>
+        <w:spacing w:after="0"/>
+        <w:ind w:left="640" w:hanging="640"/>
+        <w:rPr>
+          <w:rFonts w:cs="Times New Roman"/>
+          <w:noProof/>
+          <w:szCs w:val="24"/>
+        </w:rPr>
+      </w:pPr>
+      <w:r>
+        <w:rPr>
+          <w:rFonts w:cs="Times New Roman"/>
+          <w:noProof/>
+          <w:szCs w:val="24"/>
+        </w:rPr>
+        <w:t>[26]</w:t>
+      </w:r>
+      <w:r>
+        <w:rPr>
+          <w:rFonts w:cs="Times New Roman"/>
+          <w:noProof/>
+          <w:szCs w:val="24"/>
+        </w:rPr>
+        <w:tab/>
+        <w:t xml:space="preserve">M. H. Hassoun and M. H., </w:t>
+      </w:r>
+      <w:r>
+        <w:rPr>
+          <w:rFonts w:cs="Times New Roman"/>
+          <w:i/>
+          <w:iCs/>
+          <w:noProof/>
+          <w:szCs w:val="24"/>
+        </w:rPr>
+        <w:t>Fundamentals of artificial neural networks</w:t>
+      </w:r>
+      <w:r>
+        <w:rPr>
+          <w:rFonts w:cs="Times New Roman"/>
+          <w:noProof/>
+          <w:szCs w:val="24"/>
+        </w:rPr>
+        <w:t>. MIT Press, 1995.</w:t>
+      </w:r>
+    </w:p>
+    <w:p>
+      <w:pPr>
+        <w:widowControl w:val="0"/>
+        <w:autoSpaceDE w:val="0"/>
+        <w:autoSpaceDN w:val="0"/>
+        <w:adjustRightInd w:val="0"/>
+        <w:spacing w:after="0"/>
+        <w:ind w:left="640" w:hanging="640"/>
+        <w:rPr>
+          <w:rFonts w:cs="Times New Roman"/>
+          <w:noProof/>
+          <w:szCs w:val="24"/>
+        </w:rPr>
+      </w:pPr>
+      <w:r>
+        <w:rPr>
+          <w:rFonts w:cs="Times New Roman"/>
+          <w:noProof/>
+          <w:szCs w:val="24"/>
+        </w:rPr>
+        <w:t>[27]</w:t>
+      </w:r>
+      <w:r>
+        <w:rPr>
+          <w:rFonts w:cs="Times New Roman"/>
+          <w:noProof/>
+          <w:szCs w:val="24"/>
+        </w:rPr>
+        <w:tab/>
+        <w:t>C. Szegedy, V. Vanhoucke, S. Ioffe, J. Shlens, and Z. Wojna, “Rethinking the Inception Architecture for Computer Vision,” Dec. 2015.</w:t>
+      </w:r>
+    </w:p>
+    <w:p>
+      <w:pPr>
+        <w:widowControl w:val="0"/>
+        <w:autoSpaceDE w:val="0"/>
+        <w:autoSpaceDN w:val="0"/>
+        <w:adjustRightInd w:val="0"/>
+        <w:spacing w:after="0"/>
+        <w:ind w:left="640" w:hanging="640"/>
+        <w:rPr>
+          <w:rFonts w:cs="Times New Roman"/>
+          <w:noProof/>
+          <w:szCs w:val="24"/>
+        </w:rPr>
+      </w:pPr>
+      <w:r>
+        <w:rPr>
+          <w:rFonts w:cs="Times New Roman"/>
+          <w:noProof/>
+          <w:szCs w:val="24"/>
+        </w:rPr>
+        <w:t>[28]</w:t>
+      </w:r>
+      <w:r>
+        <w:rPr>
+          <w:rFonts w:cs="Times New Roman"/>
+          <w:noProof/>
+          <w:szCs w:val="24"/>
+        </w:rPr>
+        <w:tab/>
+        <w:t xml:space="preserve">H. Abdi and L. J. Williams, “Principal component analysis,” </w:t>
+      </w:r>
+      <w:r>
+        <w:rPr>
+          <w:rFonts w:cs="Times New Roman"/>
+          <w:i/>
+          <w:iCs/>
+          <w:noProof/>
+          <w:szCs w:val="24"/>
+        </w:rPr>
+        <w:t>Wiley Interdiscip. Rev. Comput. Stat.</w:t>
+      </w:r>
+      <w:r>
+        <w:rPr>
+          <w:rFonts w:cs="Times New Roman"/>
+          <w:noProof/>
+          <w:szCs w:val="24"/>
+        </w:rPr>
+        <w:t>, vol. 2, no. 4, pp. 433–459, Jul. 2010.</w:t>
+      </w:r>
+    </w:p>
+    <w:p>
+      <w:pPr>
+        <w:widowControl w:val="0"/>
+        <w:autoSpaceDE w:val="0"/>
+        <w:autoSpaceDN w:val="0"/>
+        <w:adjustRightInd w:val="0"/>
+        <w:spacing w:after="0"/>
+        <w:ind w:left="640" w:hanging="640"/>
+        <w:rPr>
+          <w:rFonts w:cs="Times New Roman"/>
+          <w:noProof/>
+        </w:rPr>
+      </w:pPr>
+      <w:r>
+        <w:rPr>
+          <w:rFonts w:cs="Times New Roman"/>
+          <w:noProof/>
+          <w:szCs w:val="24"/>
+        </w:rPr>
+        <w:t>[29]</w:t>
       </w:r>
       <w:r>
         <w:rPr>
@@ -7621,6 +9138,119 @@
     </w:lvl>
   </w:abstractNum>
   <w:abstractNum w:abstractNumId="1" w15:restartNumberingAfterBreak="0">
+    <w:nsid w:val="042B1789"/>
+    <w:multiLevelType w:val="hybridMultilevel"/>
+    <w:tmpl w:val="887098C8"/>
+    <w:lvl w:ilvl="0" w:tplc="04190001">
+      <w:start w:val="1"/>
+      <w:numFmt w:val="bullet"/>
+      <w:lvlText w:val=""/>
+      <w:lvlJc w:val="left"/>
+      <w:pPr>
+        <w:ind w:left="1776" w:hanging="360"/>
+      </w:pPr>
+      <w:rPr>
+        <w:rFonts w:ascii="Symbol" w:hAnsi="Symbol" w:hint="default"/>
+      </w:rPr>
+    </w:lvl>
+    <w:lvl w:ilvl="1" w:tplc="04190003">
+      <w:start w:val="1"/>
+      <w:numFmt w:val="bullet"/>
+      <w:lvlText w:val="o"/>
+      <w:lvlJc w:val="left"/>
+      <w:pPr>
+        <w:ind w:left="2496" w:hanging="360"/>
+      </w:pPr>
+      <w:rPr>
+        <w:rFonts w:ascii="Courier New" w:hAnsi="Courier New" w:cs="Courier New" w:hint="default"/>
+      </w:rPr>
+    </w:lvl>
+    <w:lvl w:ilvl="2" w:tplc="04190005" w:tentative="1">
+      <w:start w:val="1"/>
+      <w:numFmt w:val="bullet"/>
+      <w:lvlText w:val=""/>
+      <w:lvlJc w:val="left"/>
+      <w:pPr>
+        <w:ind w:left="3216" w:hanging="360"/>
+      </w:pPr>
+      <w:rPr>
+        <w:rFonts w:ascii="Wingdings" w:hAnsi="Wingdings" w:hint="default"/>
+      </w:rPr>
+    </w:lvl>
+    <w:lvl w:ilvl="3" w:tplc="04190001" w:tentative="1">
+      <w:start w:val="1"/>
+      <w:numFmt w:val="bullet"/>
+      <w:lvlText w:val=""/>
+      <w:lvlJc w:val="left"/>
+      <w:pPr>
+        <w:ind w:left="3936" w:hanging="360"/>
+      </w:pPr>
+      <w:rPr>
+        <w:rFonts w:ascii="Symbol" w:hAnsi="Symbol" w:hint="default"/>
+      </w:rPr>
+    </w:lvl>
+    <w:lvl w:ilvl="4" w:tplc="04190003" w:tentative="1">
+      <w:start w:val="1"/>
+      <w:numFmt w:val="bullet"/>
+      <w:lvlText w:val="o"/>
+      <w:lvlJc w:val="left"/>
+      <w:pPr>
+        <w:ind w:left="4656" w:hanging="360"/>
+      </w:pPr>
+      <w:rPr>
+        <w:rFonts w:ascii="Courier New" w:hAnsi="Courier New" w:cs="Courier New" w:hint="default"/>
+      </w:rPr>
+    </w:lvl>
+    <w:lvl w:ilvl="5" w:tplc="04190005" w:tentative="1">
+      <w:start w:val="1"/>
+      <w:numFmt w:val="bullet"/>
+      <w:lvlText w:val=""/>
+      <w:lvlJc w:val="left"/>
+      <w:pPr>
+        <w:ind w:left="5376" w:hanging="360"/>
+      </w:pPr>
+      <w:rPr>
+        <w:rFonts w:ascii="Wingdings" w:hAnsi="Wingdings" w:hint="default"/>
+      </w:rPr>
+    </w:lvl>
+    <w:lvl w:ilvl="6" w:tplc="04190001" w:tentative="1">
+      <w:start w:val="1"/>
+      <w:numFmt w:val="bullet"/>
+      <w:lvlText w:val=""/>
+      <w:lvlJc w:val="left"/>
+      <w:pPr>
+        <w:ind w:left="6096" w:hanging="360"/>
+      </w:pPr>
+      <w:rPr>
+        <w:rFonts w:ascii="Symbol" w:hAnsi="Symbol" w:hint="default"/>
+      </w:rPr>
+    </w:lvl>
+    <w:lvl w:ilvl="7" w:tplc="04190003" w:tentative="1">
+      <w:start w:val="1"/>
+      <w:numFmt w:val="bullet"/>
+      <w:lvlText w:val="o"/>
+      <w:lvlJc w:val="left"/>
+      <w:pPr>
+        <w:ind w:left="6816" w:hanging="360"/>
+      </w:pPr>
+      <w:rPr>
+        <w:rFonts w:ascii="Courier New" w:hAnsi="Courier New" w:cs="Courier New" w:hint="default"/>
+      </w:rPr>
+    </w:lvl>
+    <w:lvl w:ilvl="8" w:tplc="04190005" w:tentative="1">
+      <w:start w:val="1"/>
+      <w:numFmt w:val="bullet"/>
+      <w:lvlText w:val=""/>
+      <w:lvlJc w:val="left"/>
+      <w:pPr>
+        <w:ind w:left="7536" w:hanging="360"/>
+      </w:pPr>
+      <w:rPr>
+        <w:rFonts w:ascii="Wingdings" w:hAnsi="Wingdings" w:hint="default"/>
+      </w:rPr>
+    </w:lvl>
+  </w:abstractNum>
+  <w:abstractNum w:abstractNumId="2" w15:restartNumberingAfterBreak="0">
     <w:nsid w:val="12C95261"/>
     <w:multiLevelType w:val="hybridMultilevel"/>
     <w:tmpl w:val="29142968"/>
@@ -7706,7 +9336,7 @@
       </w:pPr>
     </w:lvl>
   </w:abstractNum>
-  <w:abstractNum w:abstractNumId="2" w15:restartNumberingAfterBreak="0">
+  <w:abstractNum w:abstractNumId="3" w15:restartNumberingAfterBreak="0">
     <w:nsid w:val="1A590ACD"/>
     <w:multiLevelType w:val="hybridMultilevel"/>
     <w:tmpl w:val="2F4C0786"/>
@@ -7819,7 +9449,7 @@
       </w:rPr>
     </w:lvl>
   </w:abstractNum>
-  <w:abstractNum w:abstractNumId="3" w15:restartNumberingAfterBreak="0">
+  <w:abstractNum w:abstractNumId="4" w15:restartNumberingAfterBreak="0">
     <w:nsid w:val="2E1D58B3"/>
     <w:multiLevelType w:val="hybridMultilevel"/>
     <w:tmpl w:val="0360B136"/>
@@ -7932,7 +9562,7 @@
       </w:rPr>
     </w:lvl>
   </w:abstractNum>
-  <w:abstractNum w:abstractNumId="4" w15:restartNumberingAfterBreak="0">
+  <w:abstractNum w:abstractNumId="5" w15:restartNumberingAfterBreak="0">
     <w:nsid w:val="429337DF"/>
     <w:multiLevelType w:val="hybridMultilevel"/>
     <w:tmpl w:val="63AA0940"/>
@@ -8045,20 +9675,207 @@
       </w:rPr>
     </w:lvl>
   </w:abstractNum>
+  <w:abstractNum w:abstractNumId="6" w15:restartNumberingAfterBreak="0">
+    <w:nsid w:val="47B41344"/>
+    <w:multiLevelType w:val="hybridMultilevel"/>
+    <w:tmpl w:val="F8D0D57C"/>
+    <w:lvl w:ilvl="0" w:tplc="0419000F">
+      <w:start w:val="1"/>
+      <w:numFmt w:val="decimal"/>
+      <w:lvlText w:val="%1."/>
+      <w:lvlJc w:val="left"/>
+      <w:pPr>
+        <w:ind w:left="720" w:hanging="360"/>
+      </w:pPr>
+      <w:rPr>
+        <w:rFonts w:hint="default"/>
+      </w:rPr>
+    </w:lvl>
+    <w:lvl w:ilvl="1" w:tplc="04190019" w:tentative="1">
+      <w:start w:val="1"/>
+      <w:numFmt w:val="lowerLetter"/>
+      <w:lvlText w:val="%2."/>
+      <w:lvlJc w:val="left"/>
+      <w:pPr>
+        <w:ind w:left="1440" w:hanging="360"/>
+      </w:pPr>
+    </w:lvl>
+    <w:lvl w:ilvl="2" w:tplc="0419001B" w:tentative="1">
+      <w:start w:val="1"/>
+      <w:numFmt w:val="lowerRoman"/>
+      <w:lvlText w:val="%3."/>
+      <w:lvlJc w:val="right"/>
+      <w:pPr>
+        <w:ind w:left="2160" w:hanging="180"/>
+      </w:pPr>
+    </w:lvl>
+    <w:lvl w:ilvl="3" w:tplc="0419000F" w:tentative="1">
+      <w:start w:val="1"/>
+      <w:numFmt w:val="decimal"/>
+      <w:lvlText w:val="%4."/>
+      <w:lvlJc w:val="left"/>
+      <w:pPr>
+        <w:ind w:left="2880" w:hanging="360"/>
+      </w:pPr>
+    </w:lvl>
+    <w:lvl w:ilvl="4" w:tplc="04190019" w:tentative="1">
+      <w:start w:val="1"/>
+      <w:numFmt w:val="lowerLetter"/>
+      <w:lvlText w:val="%5."/>
+      <w:lvlJc w:val="left"/>
+      <w:pPr>
+        <w:ind w:left="3600" w:hanging="360"/>
+      </w:pPr>
+    </w:lvl>
+    <w:lvl w:ilvl="5" w:tplc="0419001B" w:tentative="1">
+      <w:start w:val="1"/>
+      <w:numFmt w:val="lowerRoman"/>
+      <w:lvlText w:val="%6."/>
+      <w:lvlJc w:val="right"/>
+      <w:pPr>
+        <w:ind w:left="4320" w:hanging="180"/>
+      </w:pPr>
+    </w:lvl>
+    <w:lvl w:ilvl="6" w:tplc="0419000F" w:tentative="1">
+      <w:start w:val="1"/>
+      <w:numFmt w:val="decimal"/>
+      <w:lvlText w:val="%7."/>
+      <w:lvlJc w:val="left"/>
+      <w:pPr>
+        <w:ind w:left="5040" w:hanging="360"/>
+      </w:pPr>
+    </w:lvl>
+    <w:lvl w:ilvl="7" w:tplc="04190019" w:tentative="1">
+      <w:start w:val="1"/>
+      <w:numFmt w:val="lowerLetter"/>
+      <w:lvlText w:val="%8."/>
+      <w:lvlJc w:val="left"/>
+      <w:pPr>
+        <w:ind w:left="5760" w:hanging="360"/>
+      </w:pPr>
+    </w:lvl>
+    <w:lvl w:ilvl="8" w:tplc="0419001B" w:tentative="1">
+      <w:start w:val="1"/>
+      <w:numFmt w:val="lowerRoman"/>
+      <w:lvlText w:val="%9."/>
+      <w:lvlJc w:val="right"/>
+      <w:pPr>
+        <w:ind w:left="6480" w:hanging="180"/>
+      </w:pPr>
+    </w:lvl>
+  </w:abstractNum>
+  <w:abstractNum w:abstractNumId="7" w15:restartNumberingAfterBreak="0">
+    <w:nsid w:val="4EC820E6"/>
+    <w:multiLevelType w:val="hybridMultilevel"/>
+    <w:tmpl w:val="1E261F46"/>
+    <w:lvl w:ilvl="0" w:tplc="0419000F">
+      <w:start w:val="1"/>
+      <w:numFmt w:val="decimal"/>
+      <w:lvlText w:val="%1."/>
+      <w:lvlJc w:val="left"/>
+      <w:pPr>
+        <w:ind w:left="720" w:hanging="360"/>
+      </w:pPr>
+      <w:rPr>
+        <w:rFonts w:hint="default"/>
+      </w:rPr>
+    </w:lvl>
+    <w:lvl w:ilvl="1" w:tplc="04190019" w:tentative="1">
+      <w:start w:val="1"/>
+      <w:numFmt w:val="lowerLetter"/>
+      <w:lvlText w:val="%2."/>
+      <w:lvlJc w:val="left"/>
+      <w:pPr>
+        <w:ind w:left="1440" w:hanging="360"/>
+      </w:pPr>
+    </w:lvl>
+    <w:lvl w:ilvl="2" w:tplc="0419001B" w:tentative="1">
+      <w:start w:val="1"/>
+      <w:numFmt w:val="lowerRoman"/>
+      <w:lvlText w:val="%3."/>
+      <w:lvlJc w:val="right"/>
+      <w:pPr>
+        <w:ind w:left="2160" w:hanging="180"/>
+      </w:pPr>
+    </w:lvl>
+    <w:lvl w:ilvl="3" w:tplc="0419000F" w:tentative="1">
+      <w:start w:val="1"/>
+      <w:numFmt w:val="decimal"/>
+      <w:lvlText w:val="%4."/>
+      <w:lvlJc w:val="left"/>
+      <w:pPr>
+        <w:ind w:left="2880" w:hanging="360"/>
+      </w:pPr>
+    </w:lvl>
+    <w:lvl w:ilvl="4" w:tplc="04190019" w:tentative="1">
+      <w:start w:val="1"/>
+      <w:numFmt w:val="lowerLetter"/>
+      <w:lvlText w:val="%5."/>
+      <w:lvlJc w:val="left"/>
+      <w:pPr>
+        <w:ind w:left="3600" w:hanging="360"/>
+      </w:pPr>
+    </w:lvl>
+    <w:lvl w:ilvl="5" w:tplc="0419001B" w:tentative="1">
+      <w:start w:val="1"/>
+      <w:numFmt w:val="lowerRoman"/>
+      <w:lvlText w:val="%6."/>
+      <w:lvlJc w:val="right"/>
+      <w:pPr>
+        <w:ind w:left="4320" w:hanging="180"/>
+      </w:pPr>
+    </w:lvl>
+    <w:lvl w:ilvl="6" w:tplc="0419000F" w:tentative="1">
+      <w:start w:val="1"/>
+      <w:numFmt w:val="decimal"/>
+      <w:lvlText w:val="%7."/>
+      <w:lvlJc w:val="left"/>
+      <w:pPr>
+        <w:ind w:left="5040" w:hanging="360"/>
+      </w:pPr>
+    </w:lvl>
+    <w:lvl w:ilvl="7" w:tplc="04190019" w:tentative="1">
+      <w:start w:val="1"/>
+      <w:numFmt w:val="lowerLetter"/>
+      <w:lvlText w:val="%8."/>
+      <w:lvlJc w:val="left"/>
+      <w:pPr>
+        <w:ind w:left="5760" w:hanging="360"/>
+      </w:pPr>
+    </w:lvl>
+    <w:lvl w:ilvl="8" w:tplc="0419001B" w:tentative="1">
+      <w:start w:val="1"/>
+      <w:numFmt w:val="lowerRoman"/>
+      <w:lvlText w:val="%9."/>
+      <w:lvlJc w:val="right"/>
+      <w:pPr>
+        <w:ind w:left="6480" w:hanging="180"/>
+      </w:pPr>
+    </w:lvl>
+  </w:abstractNum>
   <w:num w:numId="1">
-    <w:abstractNumId w:val="1"/>
+    <w:abstractNumId w:val="2"/>
   </w:num>
   <w:num w:numId="2">
-    <w:abstractNumId w:val="3"/>
+    <w:abstractNumId w:val="4"/>
   </w:num>
   <w:num w:numId="3">
-    <w:abstractNumId w:val="2"/>
+    <w:abstractNumId w:val="3"/>
   </w:num>
   <w:num w:numId="4">
     <w:abstractNumId w:val="0"/>
   </w:num>
   <w:num w:numId="5">
-    <w:abstractNumId w:val="4"/>
+    <w:abstractNumId w:val="5"/>
+  </w:num>
+  <w:num w:numId="6">
+    <w:abstractNumId w:val="6"/>
+  </w:num>
+  <w:num w:numId="7">
+    <w:abstractNumId w:val="7"/>
+  </w:num>
+  <w:num w:numId="8">
+    <w:abstractNumId w:val="1"/>
   </w:num>
 </w:numbering>
 </file>
@@ -9086,7 +10903,7 @@
 </file>
 
 <file path=customXml/itemProps1.xml><?xml version="1.0" encoding="utf-8"?>
-<ds:datastoreItem xmlns:ds="http://schemas.openxmlformats.org/officeDocument/2006/customXml" ds:itemID="{41C4C449-BC60-441B-B708-D7BF2FC45741}">
+<ds:datastoreItem xmlns:ds="http://schemas.openxmlformats.org/officeDocument/2006/customXml" ds:itemID="{54C44395-76E7-489C-96B0-3A1B47F400D5}">
   <ds:schemaRefs>
     <ds:schemaRef ds:uri="http://schemas.openxmlformats.org/officeDocument/2006/bibliography"/>
   </ds:schemaRefs>

</xml_diff>

<commit_message>
fixed chapter about nn
</commit_message>
<xml_diff>
--- a/article and poster/article/article.docx
+++ b/article and poster/article/article.docx
@@ -3599,7 +3599,13 @@
         <w:rPr>
           <w:lang w:val="en-US" w:eastAsia="ru-RU"/>
         </w:rPr>
-        <w:t>ich the RelU activation is applied</w:t>
+        <w:t>ich the ReL</w:t>
+      </w:r>
+      <w:r>
+        <w:rPr>
+          <w:lang w:val="en-US" w:eastAsia="ru-RU"/>
+        </w:rPr>
+        <w:t>U activation is applied</w:t>
       </w:r>
       <w:r>
         <w:rPr>
@@ -3774,7 +3780,21 @@
           <w:color w:val="000000" w:themeColor="text1"/>
           <w:lang w:val="en-US" w:eastAsia="ru-RU"/>
         </w:rPr>
-        <w:t>s allows to built deep network while avoiding the vanishing gradient problem</w:t>
+        <w:t xml:space="preserve">s allows </w:t>
+      </w:r>
+      <w:r>
+        <w:rPr>
+          <w:color w:val="000000" w:themeColor="text1"/>
+          <w:lang w:val="en-US" w:eastAsia="ru-RU"/>
+        </w:rPr>
+        <w:t>building</w:t>
+      </w:r>
+      <w:r>
+        <w:rPr>
+          <w:color w:val="000000" w:themeColor="text1"/>
+          <w:lang w:val="en-US" w:eastAsia="ru-RU"/>
+        </w:rPr>
+        <w:t xml:space="preserve"> deep network while avoiding the vanishing gradient problem</w:t>
       </w:r>
       <w:r>
         <w:rPr>
@@ -4302,7 +4322,19 @@
         <w:rPr>
           <w:lang w:val="en-US" w:eastAsia="ru-RU"/>
         </w:rPr>
-        <w:t>, the matr</w:t>
+        <w:t>, the</w:t>
+      </w:r>
+      <w:r>
+        <w:rPr>
+          <w:lang w:val="en-US" w:eastAsia="ru-RU"/>
+        </w:rPr>
+        <w:t xml:space="preserve"> input</w:t>
+      </w:r>
+      <w:r>
+        <w:rPr>
+          <w:lang w:val="en-US" w:eastAsia="ru-RU"/>
+        </w:rPr>
+        <w:t xml:space="preserve"> matr</w:t>
       </w:r>
       <w:r>
         <w:rPr>
@@ -4338,13 +4370,15 @@
         <w:rPr>
           <w:lang w:val="en-US" w:eastAsia="ru-RU"/>
         </w:rPr>
-        <w:t xml:space="preserve">Then this vector was </w:t>
-      </w:r>
-      <w:r>
-        <w:rPr>
-          <w:lang w:val="en-US" w:eastAsia="ru-RU"/>
-        </w:rPr>
-        <w:t>then transformed into 80*1 by Flatten layer</w:t>
+        <w:t>Then this vector was</w:t>
+      </w:r>
+      <w:bookmarkStart w:id="0" w:name="_GoBack"/>
+      <w:bookmarkEnd w:id="0"/>
+      <w:r>
+        <w:rPr>
+          <w:lang w:val="en-US" w:eastAsia="ru-RU"/>
+        </w:rPr>
+        <w:t xml:space="preserve"> transformed into 80*1 by Flatten layer</w:t>
       </w:r>
       <w:r>
         <w:rPr>
@@ -5256,9 +5290,10 @@
       <w:pPr>
         <w:keepNext/>
         <w:spacing w:after="0"/>
-      </w:pPr>
-      <w:bookmarkStart w:id="0" w:name="_GoBack"/>
-      <w:bookmarkEnd w:id="0"/>
+        <w:rPr>
+          <w:lang w:val="en-US"/>
+        </w:rPr>
+      </w:pPr>
     </w:p>
     <w:p>
       <w:pPr>
@@ -9799,7 +9834,7 @@
 </file>
 
 <file path=customXml/itemProps1.xml><?xml version="1.0" encoding="utf-8"?>
-<ds:datastoreItem xmlns:ds="http://schemas.openxmlformats.org/officeDocument/2006/customXml" ds:itemID="{7E248792-5E81-4F80-B05B-82329A146F40}">
+<ds:datastoreItem xmlns:ds="http://schemas.openxmlformats.org/officeDocument/2006/customXml" ds:itemID="{D0BA49B5-6384-4918-AA6D-92EF5A12D418}">
   <ds:schemaRefs>
     <ds:schemaRef ds:uri="http://schemas.openxmlformats.org/officeDocument/2006/bibliography"/>
   </ds:schemaRefs>

</xml_diff>